<commit_message>
Dossier pro, english improvements 1
</commit_message>
<xml_diff>
--- a/dossier_pro_draft_en.docx
+++ b/dossier_pro_draft_en.docx
@@ -28,129 +28,83 @@
       </w:r>
     </w:p>
     <w:p>
-      <w:proofErr w:type="spellStart"/>
-      <w:r>
-        <w:t>Eg.</w:t>
-      </w:r>
-      <w:proofErr w:type="spellEnd"/>
-      <w:r>
-        <w:t xml:space="preserve"> The owner of the shop asked me to create him an </w:t>
-      </w:r>
-      <w:proofErr w:type="spellStart"/>
-      <w:r>
-        <w:t>eshop</w:t>
-      </w:r>
-      <w:proofErr w:type="spellEnd"/>
-    </w:p>
-    <w:p/>
-    <w:p>
-      <w:r>
-        <w:t xml:space="preserve">For my internship project, my manager asked me to redesign and modernize his </w:t>
-      </w:r>
-      <w:proofErr w:type="spellStart"/>
-      <w:r>
-        <w:t>eshop</w:t>
-      </w:r>
-      <w:proofErr w:type="spellEnd"/>
-      <w:r>
-        <w:t xml:space="preserve">. He also asked me to change the technology used as it was written in </w:t>
-      </w:r>
-      <w:proofErr w:type="spellStart"/>
-      <w:proofErr w:type="gramStart"/>
-      <w:r>
-        <w:t>Wordpress</w:t>
-      </w:r>
-      <w:proofErr w:type="spellEnd"/>
-      <w:proofErr w:type="gramEnd"/>
-      <w:r>
-        <w:t xml:space="preserve"> and it is bloated with the undesired result of being slow or even stalling for tens of seconds in some cases.</w:t>
+      <w:r>
+        <w:t>Eg. The owner of the shop asked me to create him an eshop</w:t>
+      </w:r>
+    </w:p>
+    <w:p>
+      <w:r>
+        <w:t>og</w:t>
+      </w:r>
+    </w:p>
+    <w:p>
+      <w:r>
+        <w:t>For my internship project, my manager asked me to redesign and modernize his eshop. He also asked me to change the technology used as it was written in Wordpress and it is bloated with the undesired result of being slow or even stalling for tens of seconds in some cases.</w:t>
+      </w:r>
+      <w:r>
+        <w:t xml:space="preserve"> Also he was concerned with lowering the costs of maintenance for the eshop.</w:t>
       </w:r>
       <w:r>
         <w:t xml:space="preserve"> </w:t>
       </w:r>
-      <w:proofErr w:type="gramStart"/>
-      <w:r>
-        <w:t>Also</w:t>
-      </w:r>
-      <w:proofErr w:type="gramEnd"/>
-      <w:r>
-        <w:t xml:space="preserve"> he was concerned with lowering the costs of maintenance for the </w:t>
-      </w:r>
-      <w:proofErr w:type="spellStart"/>
-      <w:r>
-        <w:t>eshop</w:t>
-      </w:r>
-      <w:proofErr w:type="spellEnd"/>
-      <w:r>
-        <w:t>.</w:t>
-      </w:r>
-    </w:p>
-    <w:p/>
-    <w:p>
-      <w:r>
-        <w:t xml:space="preserve">After discussing with him, I suggested the technology stack of </w:t>
-      </w:r>
-      <w:proofErr w:type="spellStart"/>
-      <w:r>
-        <w:t>directus</w:t>
-      </w:r>
-      <w:proofErr w:type="spellEnd"/>
-      <w:r>
-        <w:t xml:space="preserve"> for the backend and </w:t>
-      </w:r>
-      <w:proofErr w:type="spellStart"/>
-      <w:r>
-        <w:t>nextjs</w:t>
-      </w:r>
-      <w:proofErr w:type="spellEnd"/>
-      <w:r>
-        <w:t xml:space="preserve"> for the frontend. Since I have worked </w:t>
-      </w:r>
-      <w:proofErr w:type="gramStart"/>
-      <w:r>
-        <w:t>in</w:t>
-      </w:r>
-      <w:proofErr w:type="gramEnd"/>
-      <w:r>
-        <w:t xml:space="preserve"> a few projects with </w:t>
-      </w:r>
-      <w:proofErr w:type="spellStart"/>
-      <w:r>
-        <w:t>nextjs</w:t>
-      </w:r>
-      <w:proofErr w:type="spellEnd"/>
-      <w:r>
-        <w:t xml:space="preserve"> and have read good reviews regarding </w:t>
-      </w:r>
-      <w:proofErr w:type="spellStart"/>
-      <w:r>
-        <w:t>directus</w:t>
-      </w:r>
-      <w:proofErr w:type="spellEnd"/>
-      <w:r>
-        <w:t>, we decided to go in that direction.</w:t>
-      </w:r>
-    </w:p>
-    <w:p/>
-    <w:p>
-      <w:r>
-        <w:t xml:space="preserve">My manager asked for the project to have an intuitive design for the users’ navigation as well as an intuitive interface for the administration. </w:t>
-      </w:r>
-      <w:proofErr w:type="spellStart"/>
-      <w:r>
-        <w:t>Directus</w:t>
-      </w:r>
-      <w:proofErr w:type="spellEnd"/>
-      <w:r>
-        <w:t xml:space="preserve"> offers </w:t>
-      </w:r>
-      <w:proofErr w:type="gramStart"/>
-      <w:r>
-        <w:t>a very</w:t>
-      </w:r>
-      <w:proofErr w:type="gramEnd"/>
-      <w:r>
-        <w:t xml:space="preserve"> straightforward management of the database, and the data stored in it. After showcasing an example, he was convinced.</w:t>
+    </w:p>
+    <w:p/>
+    <w:p>
+      <w:r>
+        <w:t>For my internship project, I was tasked by my manager with redesigning and modernizing the company's e-commerce platform. The existing site was built using WordPress, which resulted in slow performance, with page load times often taking tens of seconds, and occasional stalling. Additionally, my manager expressed concerns about the high maintenance costs associated with the platform. To address these issues, I was also asked to transition the e-shop to a more efficient and cost-effective technology stack.</w:t>
+      </w:r>
+    </w:p>
+    <w:p>
+      <w:r>
+        <w:t>-</w:t>
+      </w:r>
+    </w:p>
+    <w:p>
+      <w:r>
+        <w:t>og</w:t>
+      </w:r>
+    </w:p>
+    <w:p>
+      <w:r>
+        <w:t>After discussing with him, I suggested the technology stack of directus for the backend and nextjs for the frontend. Since I have worked in a few projects with nextjs and have read good reviews regarding directus, we decided to go in that direction.</w:t>
+      </w:r>
+    </w:p>
+    <w:p/>
+    <w:p>
+      <w:r>
+        <w:t>After discussing the project requirements with my manager, I proposed adopting a technology stack consisting of Directus for the backend and Next.js for the frontend. Having previously worked on several projects using Next.js and being aware of the positive reviews regarding Directus, I was confident that this combination would address the performance and maintenance cost concerns. Upon evaluating my proposal, we decided to proceed with this technological approach.</w:t>
+      </w:r>
+    </w:p>
+    <w:p>
+      <w:r>
+        <w:t>-</w:t>
+      </w:r>
+    </w:p>
+    <w:p>
+      <w:r>
+        <w:t>og</w:t>
+      </w:r>
+    </w:p>
+    <w:p/>
+    <w:p>
+      <w:r>
+        <w:t>My manager asked for the project to have an intuitive design for the users’ navigation as well as an intuitive interface for the administration. Directus offers a very straightforward management of the database, and the data stored in it. After showcasing an example, he was convinced.</w:t>
+      </w:r>
+    </w:p>
+    <w:p>
+      <w:r>
+        <w:lastRenderedPageBreak/>
+        <w:t>My manager emphasized the importance of creating an intuitive design for user navigation, as well as a user-friendly interface for administrative tasks. Directus provides a highly straightforward and efficient management system for the database and the data stored within it. After demonstrating an example of Directus' capabilities, my manager was convinced that it would be an excellent fit for our project requirements.</w:t>
+      </w:r>
+    </w:p>
+    <w:p>
+      <w:r>
+        <w:t>-</w:t>
+      </w:r>
+    </w:p>
+    <w:p>
+      <w:r>
+        <w:t>og</w:t>
       </w:r>
     </w:p>
     <w:p/>
@@ -178,6 +132,17 @@
     <w:p/>
     <w:p>
       <w:r>
+        <w:t>Upon agreeing on the desired technology stack, I promptly began designing the modernized version of the website. The first step in this process was to create wireframes, which serve as a foundational guide for the subsequent development and design of the prototypes. Given that modern design principles prioritize a mobile-first approach, I initiated the wireframe creation process with the mobile view (small screens). For this task, I utilized the platform Draw.io, a tool with which I am well-acquainted.</w:t>
+      </w:r>
+    </w:p>
+    <w:p>
+      <w:r>
+        <w:t>-</w:t>
+      </w:r>
+    </w:p>
+    <w:p/>
+    <w:p>
+      <w:r>
         <w:t>Wireframe of the homepage for mobiles:</w:t>
       </w:r>
     </w:p>
@@ -188,7 +153,7 @@
         </w:rPr>
         <w:lastRenderedPageBreak/>
         <w:drawing>
-          <wp:inline distT="0" distB="0" distL="0" distR="0" wp14:anchorId="42E3C986" wp14:editId="6DA74F03">
+          <wp:inline distT="0" distB="0" distL="0" distR="0" wp14:anchorId="42E3C986" wp14:editId="0EABD0F4">
             <wp:extent cx="3123565" cy="6660000"/>
             <wp:effectExtent l="0" t="0" r="635" b="7620"/>
             <wp:docPr id="593830185" name="Picture 1"/>
@@ -240,7 +205,11 @@
         </w:drawing>
       </w:r>
     </w:p>
-    <w:p/>
+    <w:p>
+      <w:r>
+        <w:t>og</w:t>
+      </w:r>
+    </w:p>
     <w:p>
       <w:r>
         <w:t xml:space="preserve">In this wireframe we can see the distinct separation of the view in three sections: the top / header section, the main / content section and the bottom / footer section. </w:t>
@@ -248,15 +217,7 @@
     </w:p>
     <w:p>
       <w:r>
-        <w:t xml:space="preserve">The header section serves to inform visitors and customers of the available links through the menu, any additional information required by the manager and the categories of the </w:t>
-      </w:r>
-      <w:proofErr w:type="spellStart"/>
-      <w:r>
-        <w:t>eshop</w:t>
-      </w:r>
-      <w:proofErr w:type="spellEnd"/>
-      <w:r>
-        <w:t>.</w:t>
+        <w:t>The header section serves to inform visitors and customers of the available links through the menu, any additional information required by the manager and the categories of the eshop.</w:t>
       </w:r>
     </w:p>
     <w:p>
@@ -273,6 +234,48 @@
     <w:p>
       <w:r>
         <w:t>The header section and footer section persist across the entire website with minor changes to the header section in order to fit the screen according to the content displayed each time.</w:t>
+      </w:r>
+    </w:p>
+    <w:p/>
+    <w:p/>
+    <w:p>
+      <w:r>
+        <w:t>/og</w:t>
+      </w:r>
+    </w:p>
+    <w:p/>
+    <w:p>
+      <w:r>
+        <w:t>In this wireframe, we observe a clear separation of the view into three distinct sections: the top/header section, the main/content section, and the bottom/footer section.</w:t>
+      </w:r>
+    </w:p>
+    <w:p/>
+    <w:p>
+      <w:r>
+        <w:t>The header section is designed to inform visitors and customers about the available links through the menu, any additional information specified by the manager, and the categories of the e-shop.</w:t>
+      </w:r>
+    </w:p>
+    <w:p/>
+    <w:p>
+      <w:r>
+        <w:t>The main section features two carousels of products: one for suggested products and another for newly added items to the shop.</w:t>
+      </w:r>
+    </w:p>
+    <w:p/>
+    <w:p>
+      <w:r>
+        <w:t>The footer section functions as a submenu, providing additional links to legally related pages, as well as information regarding payment methods and the site's copyright.</w:t>
+      </w:r>
+    </w:p>
+    <w:p/>
+    <w:p>
+      <w:r>
+        <w:t>Both the header and footer sections remain consistent across the entire website, with minor adjustments made to the header section to accommodate the screen size and the content displayed on each page.</w:t>
+      </w:r>
+    </w:p>
+    <w:p>
+      <w:r>
+        <w:t>-</w:t>
       </w:r>
     </w:p>
     <w:p/>
@@ -340,18 +343,14 @@
         </w:drawing>
       </w:r>
     </w:p>
-    <w:p/>
-    <w:p>
-      <w:r>
-        <w:t xml:space="preserve">Similar to the design for mobile view, the design is divided into three sections: header, main and footer. The main difference here is the size of images. </w:t>
-      </w:r>
-      <w:proofErr w:type="gramStart"/>
-      <w:r>
-        <w:t>As larger</w:t>
-      </w:r>
-      <w:proofErr w:type="gramEnd"/>
-      <w:r>
-        <w:t xml:space="preserve"> screens can fit larger graphics, so the images are enlarged, without any loss in quality, with the addition of grid style submenu of the categories. </w:t>
+    <w:p>
+      <w:r>
+        <w:t>og</w:t>
+      </w:r>
+    </w:p>
+    <w:p>
+      <w:r>
+        <w:t xml:space="preserve">Similar to the design for mobile view, the design is divided into three sections: header, main and footer. The main difference here is the size of images. As larger screens can fit larger graphics, so the images are enlarged, without any loss in quality, with the addition of grid style submenu of the categories. </w:t>
       </w:r>
       <w:r>
         <w:t>The header and footer sections persist also with minor changes likewise.</w:t>
@@ -360,29 +359,29 @@
     <w:p>
       <w:r>
         <w:lastRenderedPageBreak/>
+        <w:t>Similar to the mobile view design, the desktop view is also divided into three sections: header, main, and footer. The primary difference in the desktop design is the size of the images. Since larger screens can accommodate larger graphics, the images are enlarged without any loss in quality. Additionally, a grid-style submenu for the categories is incorporated into the main section. The header and footer sections remain consistent across the website, with minor adjustments made to the header section to fit the content displayed on each page.</w:t>
+      </w:r>
+    </w:p>
+    <w:p>
+      <w:r>
+        <w:t>-</w:t>
+      </w:r>
+    </w:p>
+    <w:p>
+      <w:r>
         <w:t>Prototypes:</w:t>
       </w:r>
     </w:p>
     <w:p/>
     <w:p>
       <w:r>
-        <w:t xml:space="preserve">For the prototypes I used </w:t>
-      </w:r>
-      <w:proofErr w:type="spellStart"/>
-      <w:r>
-        <w:t>figma</w:t>
-      </w:r>
-      <w:proofErr w:type="spellEnd"/>
-      <w:r>
-        <w:t xml:space="preserve"> since it has a free </w:t>
-      </w:r>
-      <w:proofErr w:type="gramStart"/>
-      <w:r>
-        <w:t>tier</w:t>
-      </w:r>
-      <w:proofErr w:type="gramEnd"/>
-      <w:r>
-        <w:t xml:space="preserve"> and offers a large number of tools.</w:t>
+        <w:t>og</w:t>
+      </w:r>
+    </w:p>
+    <w:p/>
+    <w:p>
+      <w:r>
+        <w:t>For the prototypes I used figma since it has a free tier and offers a large number of tools.</w:t>
       </w:r>
     </w:p>
     <w:p/>
@@ -394,6 +393,23 @@
         <w:t xml:space="preserve"> I followed strictly the instructions of the manager and the wireframe designs to create these prototypes.</w:t>
       </w:r>
     </w:p>
+    <w:p/>
+    <w:p>
+      <w:r>
+        <w:t>/og</w:t>
+      </w:r>
+    </w:p>
+    <w:p>
+      <w:r>
+        <w:t>For the creation of the prototypes, I utilized Figma, as it offers a free tier and provides a comprehensive suite of design tools. I developed functional prototypes for both the mobile and desktop views, accurately replicating the effects and design of the final product. Throughout this process, I adhered strictly to the manager's instructions and the wireframe designs to ensure the prototypes met the specified requirements.</w:t>
+      </w:r>
+    </w:p>
+    <w:p>
+      <w:r>
+        <w:t>-</w:t>
+      </w:r>
+    </w:p>
+    <w:p/>
     <w:p/>
     <w:p>
       <w:r>
@@ -508,15 +524,7 @@
     <w:p/>
     <w:p>
       <w:r>
-        <w:t xml:space="preserve">Following the wireframes and prototypes, I created the frontend. In the examples below we can see the code from the Header component of the </w:t>
-      </w:r>
-      <w:proofErr w:type="spellStart"/>
-      <w:r>
-        <w:t>nextjs</w:t>
-      </w:r>
-      <w:proofErr w:type="spellEnd"/>
-      <w:r>
-        <w:t xml:space="preserve"> project.</w:t>
+        <w:t>Following the wireframes and prototypes, I created the frontend. In the examples below we can see the code from the Header component of the nextjs project.</w:t>
       </w:r>
     </w:p>
     <w:p>
@@ -596,31 +604,7 @@
         </w:drawing>
       </w:r>
       <w:r>
-        <w:t xml:space="preserve">At the very top of the file, I import all the necessary libraries and utilities that are needed for this component. Since it is using React hooks, it needs to be rendered client side and therefore at the first line of the code I define “use client”. The rest of the imports are the mentioned </w:t>
-      </w:r>
-      <w:proofErr w:type="gramStart"/>
-      <w:r>
-        <w:t>hooks</w:t>
-      </w:r>
-      <w:proofErr w:type="gramEnd"/>
-      <w:r>
-        <w:t xml:space="preserve"> and the exported object React from the react library, icons from </w:t>
-      </w:r>
-      <w:proofErr w:type="spellStart"/>
-      <w:r>
-        <w:t>lucide</w:t>
-      </w:r>
-      <w:proofErr w:type="spellEnd"/>
-      <w:r>
-        <w:t xml:space="preserve">-react, the component Image of next and my </w:t>
-      </w:r>
-      <w:proofErr w:type="spellStart"/>
-      <w:r>
-        <w:t>SearchComponent</w:t>
-      </w:r>
-      <w:proofErr w:type="spellEnd"/>
-      <w:r>
-        <w:t>.</w:t>
+        <w:t>At the very top of the file, I import all the necessary libraries and utilities that are needed for this component. Since it is using React hooks, it needs to be rendered client side and therefore at the first line of the code I define “use client”. The rest of the imports are the mentioned hooks and the exported object React from the react library, icons from lucide-react, the component Image of next and my SearchComponent.</w:t>
       </w:r>
       <w:r>
         <w:br/>
@@ -705,23 +689,7 @@
         </w:drawing>
       </w:r>
       <w:r>
-        <w:t xml:space="preserve">At the definition of the component, I create two variables that require to use state as they will store temporary information based on user interactions. I call the </w:t>
-      </w:r>
-      <w:proofErr w:type="spellStart"/>
-      <w:r>
-        <w:t>useEffect</w:t>
-      </w:r>
-      <w:proofErr w:type="spellEnd"/>
-      <w:r>
-        <w:t xml:space="preserve"> hook so React will not keep re-render the page when the values of the variables change which in turn will cause the variables to be reset and I inject the variables themselves in the dependency </w:t>
-      </w:r>
-      <w:proofErr w:type="gramStart"/>
-      <w:r>
-        <w:t>array</w:t>
-      </w:r>
-      <w:proofErr w:type="gramEnd"/>
-      <w:r>
-        <w:t xml:space="preserve"> so it keeps track of changes made to the particular variables.</w:t>
+        <w:t>At the definition of the component, I create two variables that require to use state as they will store temporary information based on user interactions. I call the useEffect hook so React will not keep re-render the page when the values of the variables change which in turn will cause the variables to be reset and I inject the variables themselves in the dependency array so it keeps track of changes made to the particular variables.</w:t>
       </w:r>
     </w:p>
     <w:p/>
@@ -795,23 +763,7 @@
         </w:drawing>
       </w:r>
       <w:r>
-        <w:t xml:space="preserve">In the rendering of the component, I create the wrapping element div for the entire component which will have display flex with direction of column, and it will expand to the whole width of the viewport. Then, I define the element that will hold the upper portion of the menu. It will also be of display flex but this time the elements inside it will have the direction of row, with content justification of between, leaving even spaces between the elements and item justification of center, meaning the element will be centered. When the minimum screen changes to the breakpoint of large </w:t>
-      </w:r>
-      <w:proofErr w:type="gramStart"/>
-      <w:r>
-        <w:t>screens (@</w:t>
-      </w:r>
-      <w:proofErr w:type="gramEnd"/>
-      <w:r>
-        <w:t xml:space="preserve">media (min-width: 1024px)) the direction changes to column, putting the items inside as a vertical stack. </w:t>
-      </w:r>
-      <w:proofErr w:type="gramStart"/>
-      <w:r>
-        <w:t>On</w:t>
-      </w:r>
-      <w:proofErr w:type="gramEnd"/>
-      <w:r>
-        <w:t xml:space="preserve"> the top level, by default, at screens with max-width less than 1024px the highest menu is hidden. On the breakpoint “lg” the element has a display flex again, the main change is its height which is now set to 50px.</w:t>
+        <w:t>In the rendering of the component, I create the wrapping element div for the entire component which will have display flex with direction of column, and it will expand to the whole width of the viewport. Then, I define the element that will hold the upper portion of the menu. It will also be of display flex but this time the elements inside it will have the direction of row, with content justification of between, leaving even spaces between the elements and item justification of center, meaning the element will be centered. When the minimum screen changes to the breakpoint of large screens (@media (min-width: 1024px)) the direction changes to column, putting the items inside as a vertical stack. On the top level, by default, at screens with max-width less than 1024px the highest menu is hidden. On the breakpoint “lg” the element has a display flex again, the main change is its height which is now set to 50px.</w:t>
       </w:r>
       <w:r>
         <w:t xml:space="preserve"> The main theme of the component is the use of display flex which handles alignment of elements in one dimension, either horizontally or vertically.</w:t>
@@ -819,15 +771,7 @@
     </w:p>
     <w:p>
       <w:r>
-        <w:t>The handling of the breakpoints is left to the standardized values set by tailwind. We have to keep in mind that tailwind has a “mobile-first” approach meaning its queries are of “@media (min-width: …</w:t>
-      </w:r>
-      <w:proofErr w:type="spellStart"/>
-      <w:r>
-        <w:t>px</w:t>
-      </w:r>
-      <w:proofErr w:type="spellEnd"/>
-      <w:r>
-        <w:t>) and therefore we design starting from smaller screens.</w:t>
+        <w:t>The handling of the breakpoints is left to the standardized values set by tailwind. We have to keep in mind that tailwind has a “mobile-first” approach meaning its queries are of “@media (min-width: …px) and therefore we design starting from smaller screens.</w:t>
       </w:r>
       <w:r>
         <w:t xml:space="preserve"> </w:t>
@@ -994,138 +938,21 @@
     <w:p/>
     <w:p>
       <w:r>
-        <w:t xml:space="preserve">(Describe the integration of data from </w:t>
-      </w:r>
-      <w:proofErr w:type="spellStart"/>
-      <w:r>
-        <w:t>directus</w:t>
-      </w:r>
-      <w:proofErr w:type="spellEnd"/>
-      <w:r>
-        <w:t>)</w:t>
-      </w:r>
-    </w:p>
-    <w:p/>
-    <w:p>
-      <w:r>
-        <w:t>In order for my frontend (Next.js) to get data from the backend (</w:t>
-      </w:r>
-      <w:proofErr w:type="spellStart"/>
-      <w:r>
-        <w:t>Directus</w:t>
-      </w:r>
-      <w:proofErr w:type="spellEnd"/>
-      <w:r>
-        <w:t xml:space="preserve">), I had to make changes to my frontend to accommodate the </w:t>
-      </w:r>
-      <w:proofErr w:type="spellStart"/>
-      <w:r>
-        <w:t>Directus</w:t>
-      </w:r>
-      <w:proofErr w:type="spellEnd"/>
-      <w:r>
-        <w:t xml:space="preserve"> </w:t>
-      </w:r>
-      <w:proofErr w:type="spellStart"/>
-      <w:r>
-        <w:t>api</w:t>
-      </w:r>
-      <w:proofErr w:type="spellEnd"/>
-      <w:r>
-        <w:t xml:space="preserve">. I had to start by adding the information </w:t>
-      </w:r>
-      <w:proofErr w:type="gramStart"/>
-      <w:r>
-        <w:t>in regards to</w:t>
-      </w:r>
-      <w:proofErr w:type="gramEnd"/>
-      <w:r>
-        <w:t xml:space="preserve"> my frontend in the docker-</w:t>
-      </w:r>
-      <w:proofErr w:type="spellStart"/>
-      <w:r>
-        <w:t>compose.yml</w:t>
-      </w:r>
-      <w:proofErr w:type="spellEnd"/>
-      <w:r>
-        <w:t xml:space="preserve"> file. </w:t>
-      </w:r>
-    </w:p>
-    <w:p>
-      <w:r>
-        <w:t xml:space="preserve">Then, I had to install the </w:t>
-      </w:r>
-      <w:proofErr w:type="spellStart"/>
-      <w:r>
-        <w:t>npm</w:t>
-      </w:r>
-      <w:proofErr w:type="spellEnd"/>
-      <w:r>
-        <w:t xml:space="preserve"> package that contains the </w:t>
-      </w:r>
-      <w:proofErr w:type="spellStart"/>
-      <w:r>
-        <w:t>directus</w:t>
-      </w:r>
-      <w:proofErr w:type="spellEnd"/>
-      <w:r>
-        <w:t xml:space="preserve"> </w:t>
-      </w:r>
-      <w:proofErr w:type="spellStart"/>
-      <w:r>
-        <w:t>sdk</w:t>
-      </w:r>
-      <w:proofErr w:type="spellEnd"/>
-      <w:r>
-        <w:t xml:space="preserve"> by using the command `</w:t>
-      </w:r>
-      <w:proofErr w:type="spellStart"/>
-      <w:r>
-        <w:t>npm</w:t>
-      </w:r>
-      <w:proofErr w:type="spellEnd"/>
-      <w:r>
-        <w:t xml:space="preserve"> </w:t>
-      </w:r>
-      <w:proofErr w:type="gramStart"/>
-      <w:r>
-        <w:t>install @</w:t>
-      </w:r>
-      <w:proofErr w:type="gramEnd"/>
-      <w:r>
-        <w:t xml:space="preserve">directus/sdk`. After the installation was finished, I created a new file named </w:t>
-      </w:r>
-      <w:proofErr w:type="spellStart"/>
-      <w:r>
-        <w:t>directus.ts</w:t>
-      </w:r>
-      <w:proofErr w:type="spellEnd"/>
-      <w:r>
-        <w:t xml:space="preserve"> in my libraries folder in my frontend project. In the file, I imported the necessary methods, created an interface for the categories, as those were the first data that I integrated </w:t>
-      </w:r>
-      <w:proofErr w:type="gramStart"/>
-      <w:r>
-        <w:t>to</w:t>
-      </w:r>
-      <w:proofErr w:type="gramEnd"/>
-      <w:r>
-        <w:t xml:space="preserve"> the site, followed by a schema interface describing the structure of the database. In this case, as I only used the Category collection, I simply included that table. I created an instance of </w:t>
-      </w:r>
-      <w:proofErr w:type="spellStart"/>
-      <w:r>
-        <w:t>directus</w:t>
-      </w:r>
-      <w:proofErr w:type="spellEnd"/>
-      <w:r>
-        <w:t xml:space="preserve"> and some helper functions in order to get the data I required from my database and finally I exported the </w:t>
-      </w:r>
-      <w:proofErr w:type="spellStart"/>
-      <w:r>
-        <w:t>directus</w:t>
-      </w:r>
-      <w:proofErr w:type="spellEnd"/>
-      <w:r>
-        <w:t xml:space="preserve"> instance.</w:t>
+        <w:t>(Describe the integration of data from directus)</w:t>
+      </w:r>
+    </w:p>
+    <w:p/>
+    <w:p>
+      <w:r>
+        <w:t xml:space="preserve">In order for my frontend (Next.js) to get data from the backend (Directus), I had to make changes to my frontend to accommodate the Directus api. I had to start by adding the information in regards to my frontend in the docker-compose.yml file. </w:t>
+      </w:r>
+    </w:p>
+    <w:p>
+      <w:r>
+        <w:t>Then, I had to install the npm package that contains the directus sdk</w:t>
+      </w:r>
+      <w:r>
+        <w:t xml:space="preserve"> by using the command `npm install @directus/sdk`. After the installation was finished, I created a new file named directus.ts in my libraries folder in my frontend project. In the file, I imported the necessary methods, created an interface for the categories, as those were the first data that I integrated to the site, followed by a schema interface describing the structure of the database. In this case, as I only used the Category collection, I simply included that table. I created an instance of directus and some helper functions in order to get the data I required from my database and finally I exported the directus instance.</w:t>
       </w:r>
     </w:p>
     <w:p>
@@ -1186,67 +1013,19 @@
     </w:p>
     <w:p>
       <w:r>
-        <w:t xml:space="preserve">Since I wanted to show my categories in my menu, in my Header component I imported the </w:t>
-      </w:r>
-      <w:proofErr w:type="spellStart"/>
-      <w:r>
-        <w:t>getCategories</w:t>
-      </w:r>
-      <w:proofErr w:type="spellEnd"/>
-      <w:r>
-        <w:t xml:space="preserve"> helper function</w:t>
+        <w:t>Since I wanted to show my categories in my menu, in my Header component I imported the getCategories helper function</w:t>
       </w:r>
       <w:r>
         <w:t xml:space="preserve"> and the Category interface</w:t>
       </w:r>
       <w:r>
-        <w:t xml:space="preserve"> from the </w:t>
-      </w:r>
-      <w:proofErr w:type="spellStart"/>
-      <w:r>
-        <w:t>directus.ts</w:t>
-      </w:r>
-      <w:proofErr w:type="spellEnd"/>
-      <w:r>
-        <w:t xml:space="preserve"> file, created a function that gets the data from the </w:t>
-      </w:r>
-      <w:proofErr w:type="spellStart"/>
-      <w:r>
-        <w:t>getCategories</w:t>
-      </w:r>
-      <w:proofErr w:type="spellEnd"/>
-      <w:r>
-        <w:t xml:space="preserve"> function and then called it in a </w:t>
-      </w:r>
-      <w:proofErr w:type="spellStart"/>
-      <w:r>
-        <w:t>useEffect</w:t>
-      </w:r>
-      <w:proofErr w:type="spellEnd"/>
-      <w:r>
-        <w:t xml:space="preserve"> hook in order to only execute the request once. </w:t>
-      </w:r>
-      <w:r>
-        <w:t xml:space="preserve">I defined a </w:t>
-      </w:r>
-      <w:proofErr w:type="gramStart"/>
-      <w:r>
-        <w:t>new  variable</w:t>
-      </w:r>
-      <w:proofErr w:type="gramEnd"/>
-      <w:r>
-        <w:t xml:space="preserve"> in order to save my returned data. I also created a hash map for my icons, that way I can print the correct icon with the corresponding category. Finally,</w:t>
-      </w:r>
-      <w:r>
-        <w:t xml:space="preserve"> in my </w:t>
-      </w:r>
-      <w:proofErr w:type="spellStart"/>
-      <w:r>
-        <w:t>jsx</w:t>
-      </w:r>
-      <w:proofErr w:type="spellEnd"/>
-      <w:r>
-        <w:t>, where the menu items are printed, I created a map that returns the contents of each category.</w:t>
+        <w:t xml:space="preserve"> from the directus.ts file, created a function that gets the data from the getCategories function and then called it in a useEffect hook in order to only execute the request once. </w:t>
+      </w:r>
+      <w:r>
+        <w:t>I defined a new  variable in order to save my returned data. I also created a hash map for my icons, that way I can print the correct icon with the corresponding category. Finally,</w:t>
+      </w:r>
+      <w:r>
+        <w:t xml:space="preserve"> in my jsx, where the menu items are printed, I created a map that returns the contents of each category.</w:t>
       </w:r>
     </w:p>
     <w:p>
@@ -1326,13 +1105,8 @@
     </w:p>
     <w:p/>
     <w:p>
-      <w:proofErr w:type="gramStart"/>
-      <w:r>
-        <w:t>In regards to</w:t>
-      </w:r>
-      <w:proofErr w:type="gramEnd"/>
-      <w:r>
-        <w:t xml:space="preserve"> the database, I created the diagram using draw.io.</w:t>
+      <w:r>
+        <w:t>In regards to the database, I created the diagram using draw.io.</w:t>
       </w:r>
     </w:p>
     <w:p>
@@ -1393,51 +1167,19 @@
     </w:p>
     <w:p>
       <w:r>
-        <w:t xml:space="preserve">The database includes numerous tables related to </w:t>
-      </w:r>
-      <w:proofErr w:type="spellStart"/>
-      <w:r>
-        <w:t>eshops</w:t>
-      </w:r>
-      <w:proofErr w:type="spellEnd"/>
-      <w:r>
-        <w:t xml:space="preserve"> such as a products table, categories table, a tags table and connecting and related tables. It is worth noting that many to many relations require connecting tables while one to many only required foreign keys. </w:t>
-      </w:r>
-    </w:p>
-    <w:p/>
-    <w:p>
-      <w:r>
-        <w:t>For the products, product images (gallery) are required and therefore I created another table, connecting to the products table that contains the links (</w:t>
-      </w:r>
-      <w:proofErr w:type="spellStart"/>
-      <w:r>
-        <w:t>url</w:t>
-      </w:r>
-      <w:proofErr w:type="spellEnd"/>
-      <w:r>
-        <w:t xml:space="preserve">), the name and the alt for the </w:t>
-      </w:r>
-      <w:proofErr w:type="gramStart"/>
-      <w:r>
-        <w:t>relating</w:t>
-      </w:r>
-      <w:proofErr w:type="gramEnd"/>
-      <w:r>
-        <w:t xml:space="preserve"> product as well as the foreign key that connects the image to the correct product.</w:t>
-      </w:r>
-    </w:p>
-    <w:p/>
-    <w:p>
-      <w:r>
-        <w:t xml:space="preserve">The products table contains the standard fields such as name, id, description, price and </w:t>
-      </w:r>
-      <w:proofErr w:type="spellStart"/>
-      <w:r>
-        <w:t>sku</w:t>
-      </w:r>
-      <w:proofErr w:type="spellEnd"/>
-      <w:r>
-        <w:t xml:space="preserve"> with the addition of stock number and stock status for better management, weight and dimensions for shipping management as well as meta information for helping with searching on site and on platforms such as google search.</w:t>
+        <w:t xml:space="preserve">The database includes numerous tables related to eshops such as a products table, categories table, a tags table and connecting and related tables. It is worth noting that many to many relations require connecting tables while one to many only required foreign keys. </w:t>
+      </w:r>
+    </w:p>
+    <w:p/>
+    <w:p>
+      <w:r>
+        <w:t>For the products, product images (gallery) are required and therefore I created another table, connecting to the products table that contains the links (url), the name and the alt for the relating product as well as the foreign key that connects the image to the correct product.</w:t>
+      </w:r>
+    </w:p>
+    <w:p/>
+    <w:p>
+      <w:r>
+        <w:t>The products table contains the standard fields such as name, id, description, price and sku with the addition of stock number and stock status for better management, weight and dimensions for shipping management as well as meta information for helping with searching on site and on platforms such as google search.</w:t>
       </w:r>
     </w:p>
     <w:p/>
@@ -1458,87 +1200,21 @@
     <w:p/>
     <w:p>
       <w:r>
-        <w:t xml:space="preserve">For the backend I decided to go with </w:t>
-      </w:r>
-      <w:proofErr w:type="spellStart"/>
-      <w:r>
-        <w:t>directus</w:t>
-      </w:r>
-      <w:proofErr w:type="spellEnd"/>
-      <w:r>
-        <w:t xml:space="preserve">, a </w:t>
-      </w:r>
-      <w:proofErr w:type="spellStart"/>
-      <w:r>
-        <w:t>well known</w:t>
-      </w:r>
-      <w:proofErr w:type="spellEnd"/>
-      <w:r>
-        <w:t xml:space="preserve"> and easy to use backend system based on </w:t>
-      </w:r>
-      <w:proofErr w:type="spellStart"/>
-      <w:r>
-        <w:t>nodejs</w:t>
-      </w:r>
-      <w:proofErr w:type="spellEnd"/>
-      <w:r>
-        <w:t xml:space="preserve">. For the installation I followed the guide of </w:t>
-      </w:r>
-      <w:proofErr w:type="spellStart"/>
-      <w:r>
-        <w:t>directus</w:t>
-      </w:r>
-      <w:proofErr w:type="spellEnd"/>
-      <w:r>
-        <w:t xml:space="preserve"> docs for self-hosting.</w:t>
+        <w:t>For the backend I decided to go with directus, a well known and easy to use backend system based on nodejs. For the installation I followed the guide of directus docs for self-hosting.</w:t>
       </w:r>
     </w:p>
     <w:p>
       <w:r>
         <w:lastRenderedPageBreak/>
-        <w:t xml:space="preserve">I started by downloading docker, as the project needs to be </w:t>
-      </w:r>
-      <w:proofErr w:type="spellStart"/>
-      <w:r>
-        <w:t>dockerized</w:t>
-      </w:r>
-      <w:proofErr w:type="spellEnd"/>
-      <w:r>
-        <w:t xml:space="preserve"> in order to run.</w:t>
-      </w:r>
-      <w:r>
-        <w:t xml:space="preserve"> The process is </w:t>
-      </w:r>
-      <w:proofErr w:type="spellStart"/>
-      <w:proofErr w:type="gramStart"/>
-      <w:r>
-        <w:t>self explanatory</w:t>
-      </w:r>
-      <w:proofErr w:type="spellEnd"/>
-      <w:proofErr w:type="gramEnd"/>
-      <w:r>
-        <w:t xml:space="preserve"> as all the user has to do is click on next until the installation is complete.</w:t>
-      </w:r>
-    </w:p>
-    <w:p>
-      <w:r>
-        <w:t xml:space="preserve">After the installation of docker, I needed to create the </w:t>
-      </w:r>
-      <w:proofErr w:type="spellStart"/>
-      <w:r>
-        <w:t>directus</w:t>
-      </w:r>
-      <w:proofErr w:type="spellEnd"/>
-      <w:r>
-        <w:t xml:space="preserve"> folder for my project in which I included three </w:t>
-      </w:r>
-      <w:proofErr w:type="gramStart"/>
-      <w:r>
-        <w:t>folder</w:t>
-      </w:r>
-      <w:proofErr w:type="gramEnd"/>
-      <w:r>
-        <w:t>: database, uploads and extensions.</w:t>
+        <w:t>I started by downloading docker, as the project needs to be dockerized in order to run.</w:t>
+      </w:r>
+      <w:r>
+        <w:t xml:space="preserve"> The process is self explanatory as all the user has to do is click on next until the installation is complete.</w:t>
+      </w:r>
+    </w:p>
+    <w:p>
+      <w:r>
+        <w:t>After the installation of docker, I needed to create the directus folder for my project in which I included three folder: database, uploads and extensions.</w:t>
       </w:r>
     </w:p>
     <w:p/>
@@ -1587,23 +1263,7 @@
     <w:p/>
     <w:p>
       <w:r>
-        <w:t>In the main folder I had to create a file called docker-</w:t>
-      </w:r>
-      <w:proofErr w:type="spellStart"/>
-      <w:r>
-        <w:t>compose.yml</w:t>
-      </w:r>
-      <w:proofErr w:type="spellEnd"/>
-      <w:r>
-        <w:t xml:space="preserve"> containing a set of instructions for docker. </w:t>
-      </w:r>
-      <w:proofErr w:type="gramStart"/>
-      <w:r>
-        <w:t>Finally</w:t>
-      </w:r>
-      <w:proofErr w:type="gramEnd"/>
-      <w:r>
-        <w:t xml:space="preserve"> I had to run the docker container by navigating to the folder containing my files and executing a command line with the command `docker compose up`. After the download was complete, I had access to my backend using either the link `http://localhost:8055` or `http://127.0.0.1:8055`.</w:t>
+        <w:t>In the main folder I had to create a file called docker-compose.yml containing a set of instructions for docker. Finally I had to run the docker container by navigating to the folder containing my files and executing a command line with the command `docker compose up`. After the download was complete, I had access to my backend using either the link `http://localhost:8055` or `http://127.0.0.1:8055`.</w:t>
       </w:r>
     </w:p>
     <w:p/>
@@ -1618,62 +1278,14 @@
     <w:p/>
     <w:p>
       <w:r>
-        <w:t xml:space="preserve">After I created the </w:t>
-      </w:r>
-      <w:proofErr w:type="spellStart"/>
-      <w:r>
-        <w:t>Directus</w:t>
-      </w:r>
-      <w:proofErr w:type="spellEnd"/>
-      <w:r>
-        <w:t xml:space="preserve"> backend in docker I had to create the database’s tables (</w:t>
-      </w:r>
-      <w:proofErr w:type="spellStart"/>
-      <w:r>
-        <w:t>Directus</w:t>
-      </w:r>
-      <w:proofErr w:type="spellEnd"/>
-      <w:r>
-        <w:t xml:space="preserve"> calls them collections) and relations. In order for </w:t>
-      </w:r>
-      <w:proofErr w:type="spellStart"/>
-      <w:r>
-        <w:t>Directus</w:t>
-      </w:r>
-      <w:proofErr w:type="spellEnd"/>
-      <w:r>
-        <w:t xml:space="preserve"> to be launched, the docker container needs to be </w:t>
-      </w:r>
-      <w:proofErr w:type="gramStart"/>
-      <w:r>
-        <w:t>running</w:t>
-      </w:r>
-      <w:proofErr w:type="gramEnd"/>
-      <w:r>
-        <w:t>. I use the docker interface to launch my container but that is not the only solution to running the project as mentioned in the previous chapter.</w:t>
+        <w:t>After I created the Directus backend in docker I had to create the database’s tables (Directus calls them collections) and relations. In order for Directus to be launched, the docker container needs to be running. I use the docker interface to launch my container but that is not the only solution to running the project as mentioned in the previous chapter.</w:t>
       </w:r>
       <w:r>
         <w:br/>
       </w:r>
       <w:r>
         <w:br/>
-        <w:t xml:space="preserve">After the docker is launched, I log in by accessing the </w:t>
-      </w:r>
-      <w:proofErr w:type="gramStart"/>
-      <w:r>
-        <w:t>localhost</w:t>
-      </w:r>
-      <w:proofErr w:type="gramEnd"/>
-      <w:r>
-        <w:t xml:space="preserve"> </w:t>
-      </w:r>
-      <w:proofErr w:type="spellStart"/>
-      <w:r>
-        <w:t>url</w:t>
-      </w:r>
-      <w:proofErr w:type="spellEnd"/>
-      <w:r>
-        <w:t xml:space="preserve"> and entering my credentials. </w:t>
+        <w:t xml:space="preserve">After the docker is launched, I log in by accessing the localhost url and entering my credentials. </w:t>
       </w:r>
     </w:p>
     <w:p>
@@ -1721,15 +1333,7 @@
     <w:p>
       <w:r>
         <w:lastRenderedPageBreak/>
-        <w:t xml:space="preserve">After a successful login, in order to create a new </w:t>
-      </w:r>
-      <w:proofErr w:type="gramStart"/>
-      <w:r>
-        <w:t>table</w:t>
-      </w:r>
-      <w:proofErr w:type="gramEnd"/>
-      <w:r>
-        <w:t xml:space="preserve"> I have to navigate to the bottom of the left side menu and choose “Settings”, access the “Data Model” and click on the “+” icon in order to create a new collection / table.</w:t>
+        <w:t>After a successful login, in order to create a new table I have to navigate to the bottom of the left side menu and choose “Settings”, access the “Data Model” and click on the “+” icon in order to create a new collection / table.</w:t>
       </w:r>
     </w:p>
     <w:p>
@@ -1928,15 +1532,7 @@
     </w:p>
     <w:p>
       <w:r>
-        <w:t xml:space="preserve">In the next section, I choose the type of field (for this example I will choose a simply input but the process is similar no matter what the type of </w:t>
-      </w:r>
-      <w:proofErr w:type="gramStart"/>
-      <w:r>
-        <w:t>the field</w:t>
-      </w:r>
-      <w:proofErr w:type="gramEnd"/>
-      <w:r>
-        <w:t xml:space="preserve"> is), I then fill in the necessary information and finally I save.</w:t>
+        <w:t>In the next section, I choose the type of field (for this example I will choose a simply input but the process is similar no matter what the type of the field is), I then fill in the necessary information and finally I save.</w:t>
       </w:r>
     </w:p>
     <w:p>
@@ -2797,7 +2393,6 @@
   <w:style w:type="character" w:default="1" w:styleId="DefaultParagraphFont">
     <w:name w:val="Default Paragraph Font"/>
     <w:uiPriority w:val="1"/>
-    <w:semiHidden/>
     <w:unhideWhenUsed/>
   </w:style>
   <w:style w:type="table" w:default="1" w:styleId="TableNormal">

</xml_diff>

<commit_message>
Dossier pro, english improvements 2
</commit_message>
<xml_diff>
--- a/dossier_pro_draft_en.docx
+++ b/dossier_pro_draft_en.docx
@@ -28,21 +28,57 @@
       </w:r>
     </w:p>
     <w:p>
-      <w:r>
-        <w:t>Eg. The owner of the shop asked me to create him an eshop</w:t>
-      </w:r>
-    </w:p>
-    <w:p>
+      <w:proofErr w:type="spellStart"/>
+      <w:r>
+        <w:t>Eg.</w:t>
+      </w:r>
+      <w:proofErr w:type="spellEnd"/>
+      <w:r>
+        <w:t xml:space="preserve"> The owner of the shop asked me to create him an </w:t>
+      </w:r>
+      <w:proofErr w:type="spellStart"/>
+      <w:r>
+        <w:t>eshop</w:t>
+      </w:r>
+      <w:proofErr w:type="spellEnd"/>
+    </w:p>
+    <w:p>
+      <w:proofErr w:type="spellStart"/>
       <w:r>
         <w:t>og</w:t>
       </w:r>
-    </w:p>
-    <w:p>
-      <w:r>
-        <w:t>For my internship project, my manager asked me to redesign and modernize his eshop. He also asked me to change the technology used as it was written in Wordpress and it is bloated with the undesired result of being slow or even stalling for tens of seconds in some cases.</w:t>
-      </w:r>
-      <w:r>
-        <w:t xml:space="preserve"> Also he was concerned with lowering the costs of maintenance for the eshop.</w:t>
+      <w:proofErr w:type="spellEnd"/>
+    </w:p>
+    <w:p>
+      <w:r>
+        <w:t xml:space="preserve">For my internship project, my manager asked me to redesign and modernize his </w:t>
+      </w:r>
+      <w:proofErr w:type="spellStart"/>
+      <w:r>
+        <w:t>eshop</w:t>
+      </w:r>
+      <w:proofErr w:type="spellEnd"/>
+      <w:r>
+        <w:t xml:space="preserve">. He also asked me to change the technology used as it was written in </w:t>
+      </w:r>
+      <w:proofErr w:type="spellStart"/>
+      <w:r>
+        <w:t>Wordpress</w:t>
+      </w:r>
+      <w:proofErr w:type="spellEnd"/>
+      <w:r>
+        <w:t xml:space="preserve"> and it is bloated with the undesired result of being slow or even stalling for tens of seconds in some cases.</w:t>
+      </w:r>
+      <w:r>
+        <w:t xml:space="preserve"> Also he was concerned with lowering the costs of maintenance for the </w:t>
+      </w:r>
+      <w:proofErr w:type="spellStart"/>
+      <w:r>
+        <w:t>eshop</w:t>
+      </w:r>
+      <w:proofErr w:type="spellEnd"/>
+      <w:r>
+        <w:t>.</w:t>
       </w:r>
       <w:r>
         <w:t xml:space="preserve"> </w:t>
@@ -60,19 +96,69 @@
       </w:r>
     </w:p>
     <w:p>
+      <w:proofErr w:type="spellStart"/>
       <w:r>
         <w:t>og</w:t>
       </w:r>
-    </w:p>
-    <w:p>
-      <w:r>
-        <w:t>After discussing with him, I suggested the technology stack of directus for the backend and nextjs for the frontend. Since I have worked in a few projects with nextjs and have read good reviews regarding directus, we decided to go in that direction.</w:t>
-      </w:r>
-    </w:p>
-    <w:p/>
-    <w:p>
-      <w:r>
-        <w:t>After discussing the project requirements with my manager, I proposed adopting a technology stack consisting of Directus for the backend and Next.js for the frontend. Having previously worked on several projects using Next.js and being aware of the positive reviews regarding Directus, I was confident that this combination would address the performance and maintenance cost concerns. Upon evaluating my proposal, we decided to proceed with this technological approach.</w:t>
+      <w:proofErr w:type="spellEnd"/>
+    </w:p>
+    <w:p>
+      <w:r>
+        <w:t xml:space="preserve">After discussing with him, I suggested the technology stack of </w:t>
+      </w:r>
+      <w:proofErr w:type="spellStart"/>
+      <w:r>
+        <w:t>directus</w:t>
+      </w:r>
+      <w:proofErr w:type="spellEnd"/>
+      <w:r>
+        <w:t xml:space="preserve"> for the backend and </w:t>
+      </w:r>
+      <w:proofErr w:type="spellStart"/>
+      <w:r>
+        <w:t>nextjs</w:t>
+      </w:r>
+      <w:proofErr w:type="spellEnd"/>
+      <w:r>
+        <w:t xml:space="preserve"> for the frontend. Since I have worked in a few projects with </w:t>
+      </w:r>
+      <w:proofErr w:type="spellStart"/>
+      <w:r>
+        <w:t>nextjs</w:t>
+      </w:r>
+      <w:proofErr w:type="spellEnd"/>
+      <w:r>
+        <w:t xml:space="preserve"> and have read good reviews regarding </w:t>
+      </w:r>
+      <w:proofErr w:type="spellStart"/>
+      <w:r>
+        <w:t>directus</w:t>
+      </w:r>
+      <w:proofErr w:type="spellEnd"/>
+      <w:r>
+        <w:t>, we decided to go in that direction.</w:t>
+      </w:r>
+    </w:p>
+    <w:p/>
+    <w:p>
+      <w:r>
+        <w:t xml:space="preserve">After discussing the project requirements with my manager, I proposed adopting a technology stack consisting of </w:t>
+      </w:r>
+      <w:proofErr w:type="spellStart"/>
+      <w:r>
+        <w:t>Directus</w:t>
+      </w:r>
+      <w:proofErr w:type="spellEnd"/>
+      <w:r>
+        <w:t xml:space="preserve"> for the backend and Next.js for the frontend. Having previously worked on several projects using Next.js and being aware of the positive reviews regarding </w:t>
+      </w:r>
+      <w:proofErr w:type="spellStart"/>
+      <w:r>
+        <w:t>Directus</w:t>
+      </w:r>
+      <w:proofErr w:type="spellEnd"/>
+      <w:r>
+        <w:t>, I was confident that this combination would address the performance and maintenance cost concerns. Upon evaluating my proposal, we decided to proceed with this technological approach.</w:t>
       </w:r>
     </w:p>
     <w:p>
@@ -81,20 +167,46 @@
       </w:r>
     </w:p>
     <w:p>
+      <w:proofErr w:type="spellStart"/>
       <w:r>
         <w:t>og</w:t>
       </w:r>
-    </w:p>
-    <w:p/>
-    <w:p>
-      <w:r>
-        <w:t>My manager asked for the project to have an intuitive design for the users’ navigation as well as an intuitive interface for the administration. Directus offers a very straightforward management of the database, and the data stored in it. After showcasing an example, he was convinced.</w:t>
+      <w:proofErr w:type="spellEnd"/>
+    </w:p>
+    <w:p/>
+    <w:p>
+      <w:r>
+        <w:t xml:space="preserve">My manager asked for the project to have an intuitive design for the users’ navigation as well as an intuitive interface for the administration. </w:t>
+      </w:r>
+      <w:proofErr w:type="spellStart"/>
+      <w:r>
+        <w:t>Directus</w:t>
+      </w:r>
+      <w:proofErr w:type="spellEnd"/>
+      <w:r>
+        <w:t xml:space="preserve"> offers a very straightforward management of the database, and the data stored in it. After showcasing an example, he was convinced.</w:t>
       </w:r>
     </w:p>
     <w:p>
       <w:r>
         <w:lastRenderedPageBreak/>
-        <w:t>My manager emphasized the importance of creating an intuitive design for user navigation, as well as a user-friendly interface for administrative tasks. Directus provides a highly straightforward and efficient management system for the database and the data stored within it. After demonstrating an example of Directus' capabilities, my manager was convinced that it would be an excellent fit for our project requirements.</w:t>
+        <w:t xml:space="preserve">My manager emphasized the importance of creating an intuitive design for user navigation, as well as a user-friendly interface for administrative tasks. </w:t>
+      </w:r>
+      <w:proofErr w:type="spellStart"/>
+      <w:r>
+        <w:t>Directus</w:t>
+      </w:r>
+      <w:proofErr w:type="spellEnd"/>
+      <w:r>
+        <w:t xml:space="preserve"> provides a highly straightforward and efficient management system for the database and the data stored within it. After demonstrating an example of </w:t>
+      </w:r>
+      <w:proofErr w:type="spellStart"/>
+      <w:r>
+        <w:t>Directus</w:t>
+      </w:r>
+      <w:proofErr w:type="spellEnd"/>
+      <w:r>
+        <w:t>' capabilities, my manager was convinced that it would be an excellent fit for our project requirements.</w:t>
       </w:r>
     </w:p>
     <w:p>
@@ -103,9 +215,11 @@
       </w:r>
     </w:p>
     <w:p>
+      <w:proofErr w:type="spellStart"/>
       <w:r>
         <w:t>og</w:t>
       </w:r>
+      <w:proofErr w:type="spellEnd"/>
     </w:p>
     <w:p/>
     <w:p>
@@ -206,9 +320,11 @@
       </w:r>
     </w:p>
     <w:p>
+      <w:proofErr w:type="spellStart"/>
       <w:r>
         <w:t>og</w:t>
       </w:r>
+      <w:proofErr w:type="spellEnd"/>
     </w:p>
     <w:p>
       <w:r>
@@ -217,7 +333,15 @@
     </w:p>
     <w:p>
       <w:r>
-        <w:t>The header section serves to inform visitors and customers of the available links through the menu, any additional information required by the manager and the categories of the eshop.</w:t>
+        <w:t xml:space="preserve">The header section serves to inform visitors and customers of the available links through the menu, any additional information required by the manager and the categories of the </w:t>
+      </w:r>
+      <w:proofErr w:type="spellStart"/>
+      <w:r>
+        <w:t>eshop</w:t>
+      </w:r>
+      <w:proofErr w:type="spellEnd"/>
+      <w:r>
+        <w:t>.</w:t>
       </w:r>
     </w:p>
     <w:p>
@@ -240,8 +364,13 @@
     <w:p/>
     <w:p>
       <w:r>
-        <w:t>/og</w:t>
-      </w:r>
+        <w:t>/</w:t>
+      </w:r>
+      <w:proofErr w:type="spellStart"/>
+      <w:r>
+        <w:t>og</w:t>
+      </w:r>
+      <w:proofErr w:type="spellEnd"/>
     </w:p>
     <w:p/>
     <w:p>
@@ -344,9 +473,11 @@
       </w:r>
     </w:p>
     <w:p>
+      <w:proofErr w:type="spellStart"/>
       <w:r>
         <w:t>og</w:t>
       </w:r>
+      <w:proofErr w:type="spellEnd"/>
     </w:p>
     <w:p>
       <w:r>
@@ -374,14 +505,24 @@
     </w:p>
     <w:p/>
     <w:p>
+      <w:proofErr w:type="spellStart"/>
       <w:r>
         <w:t>og</w:t>
       </w:r>
-    </w:p>
-    <w:p/>
-    <w:p>
-      <w:r>
-        <w:t>For the prototypes I used figma since it has a free tier and offers a large number of tools.</w:t>
+      <w:proofErr w:type="spellEnd"/>
+    </w:p>
+    <w:p/>
+    <w:p>
+      <w:r>
+        <w:t xml:space="preserve">For the prototypes I used </w:t>
+      </w:r>
+      <w:proofErr w:type="spellStart"/>
+      <w:r>
+        <w:t>figma</w:t>
+      </w:r>
+      <w:proofErr w:type="spellEnd"/>
+      <w:r>
+        <w:t xml:space="preserve"> since it has a free tier and offers a large number of tools.</w:t>
       </w:r>
     </w:p>
     <w:p/>
@@ -396,8 +537,13 @@
     <w:p/>
     <w:p>
       <w:r>
-        <w:t>/og</w:t>
-      </w:r>
+        <w:t>/</w:t>
+      </w:r>
+      <w:proofErr w:type="spellStart"/>
+      <w:r>
+        <w:t>og</w:t>
+      </w:r>
+      <w:proofErr w:type="spellEnd"/>
     </w:p>
     <w:p>
       <w:r>
@@ -521,10 +667,24 @@
         <w:t>Frontend design with hardcoded / demo data:</w:t>
       </w:r>
     </w:p>
-    <w:p/>
-    <w:p>
-      <w:r>
-        <w:t>Following the wireframes and prototypes, I created the frontend. In the examples below we can see the code from the Header component of the nextjs project.</w:t>
+    <w:p>
+      <w:proofErr w:type="spellStart"/>
+      <w:r>
+        <w:t>og</w:t>
+      </w:r>
+      <w:proofErr w:type="spellEnd"/>
+    </w:p>
+    <w:p>
+      <w:r>
+        <w:t xml:space="preserve">Following the wireframes and prototypes, I created the frontend. In the examples below we can see the code from the Header component of the </w:t>
+      </w:r>
+      <w:proofErr w:type="spellStart"/>
+      <w:r>
+        <w:t>nextjs</w:t>
+      </w:r>
+      <w:proofErr w:type="spellEnd"/>
+      <w:r>
+        <w:t xml:space="preserve"> project.</w:t>
       </w:r>
     </w:p>
     <w:p>
@@ -604,7 +764,23 @@
         </w:drawing>
       </w:r>
       <w:r>
-        <w:t>At the very top of the file, I import all the necessary libraries and utilities that are needed for this component. Since it is using React hooks, it needs to be rendered client side and therefore at the first line of the code I define “use client”. The rest of the imports are the mentioned hooks and the exported object React from the react library, icons from lucide-react, the component Image of next and my SearchComponent.</w:t>
+        <w:t xml:space="preserve">At the very top of the file, I import all the necessary libraries and utilities that are needed for this component. Since it is using React hooks, it needs to be rendered client side and therefore at the first line of the code I define “use client”. The rest of the imports are the mentioned hooks and the exported object React from the react library, icons from </w:t>
+      </w:r>
+      <w:proofErr w:type="spellStart"/>
+      <w:r>
+        <w:t>lucide</w:t>
+      </w:r>
+      <w:proofErr w:type="spellEnd"/>
+      <w:r>
+        <w:t xml:space="preserve">-react, the component Image of next and my </w:t>
+      </w:r>
+      <w:proofErr w:type="spellStart"/>
+      <w:r>
+        <w:t>SearchComponent</w:t>
+      </w:r>
+      <w:proofErr w:type="spellEnd"/>
+      <w:r>
+        <w:t>.</w:t>
       </w:r>
       <w:r>
         <w:br/>
@@ -689,23 +865,101 @@
         </w:drawing>
       </w:r>
       <w:r>
-        <w:t>At the definition of the component, I create two variables that require to use state as they will store temporary information based on user interactions. I call the useEffect hook so React will not keep re-render the page when the values of the variables change which in turn will cause the variables to be reset and I inject the variables themselves in the dependency array so it keeps track of changes made to the particular variables.</w:t>
-      </w:r>
-    </w:p>
-    <w:p/>
-    <w:p/>
-    <w:p/>
-    <w:p/>
-    <w:p/>
-    <w:p/>
-    <w:p/>
-    <w:p/>
+        <w:t xml:space="preserve">At the definition of the component, I create two variables that require to use state as they will store temporary information based on user interactions. I call the </w:t>
+      </w:r>
+      <w:proofErr w:type="spellStart"/>
+      <w:r>
+        <w:t>useEffect</w:t>
+      </w:r>
+      <w:proofErr w:type="spellEnd"/>
+      <w:r>
+        <w:t xml:space="preserve"> hook so React will not keep re-render the page when the values of the variables change which in turn will cause the variables to be reset and I inject the variables themselves in the dependency array so it keeps track of changes made to the particular variables.</w:t>
+      </w:r>
+    </w:p>
+    <w:p/>
+    <w:p/>
+    <w:p/>
+    <w:p>
+      <w:r>
+        <w:t>/</w:t>
+      </w:r>
+      <w:proofErr w:type="spellStart"/>
+      <w:r>
+        <w:t>og</w:t>
+      </w:r>
+      <w:proofErr w:type="spellEnd"/>
+    </w:p>
+    <w:p>
+      <w:r>
+        <w:t>Following the completion of the wireframes and prototypes, I proceeded to develop the frontend of the application. Below are examples of the code from the Header component of the Next.js project.</w:t>
+      </w:r>
+    </w:p>
+    <w:p>
+      <w:r>
+        <w:t xml:space="preserve">At the beginning of the file, I import all the necessary libraries and utilities required for this component. Since the component utilizes React hooks, it must be rendered on the client side. Therefore, the first line of code defines 'use client'. The remaining imports include the mentioned hooks, the React object from </w:t>
+      </w:r>
+      <w:r>
+        <w:lastRenderedPageBreak/>
+        <w:t xml:space="preserve">the React library, icons from </w:t>
+      </w:r>
+      <w:proofErr w:type="spellStart"/>
+      <w:r>
+        <w:t>lucide</w:t>
+      </w:r>
+      <w:proofErr w:type="spellEnd"/>
+      <w:r>
+        <w:t xml:space="preserve">-react, the Image component from Next.js, and my custom </w:t>
+      </w:r>
+      <w:proofErr w:type="spellStart"/>
+      <w:r>
+        <w:t>SearchComponent</w:t>
+      </w:r>
+      <w:proofErr w:type="spellEnd"/>
+      <w:r>
+        <w:t>.</w:t>
+      </w:r>
+    </w:p>
+    <w:p>
+      <w:r>
+        <w:t xml:space="preserve">In the component definition, I initialize two state variables to store temporary information based on user interactions. To optimize performance, I utilize the </w:t>
+      </w:r>
+      <w:proofErr w:type="spellStart"/>
+      <w:r>
+        <w:t>useEffect</w:t>
+      </w:r>
+      <w:proofErr w:type="spellEnd"/>
+      <w:r>
+        <w:t xml:space="preserve"> hook to ensure that React does not unnecessarily re-render the page when the values of these variables change, which would otherwise cause the variables to be reset. I include the variables in the dependency array of the </w:t>
+      </w:r>
+      <w:proofErr w:type="spellStart"/>
+      <w:r>
+        <w:t>useEffect</w:t>
+      </w:r>
+      <w:proofErr w:type="spellEnd"/>
+      <w:r>
+        <w:t xml:space="preserve"> hook to track changes made to these specific variables.</w:t>
+      </w:r>
+    </w:p>
+    <w:p>
+      <w:r>
+        <w:t>-</w:t>
+      </w:r>
+    </w:p>
+    <w:p/>
+    <w:p/>
+    <w:p/>
+    <w:p>
+      <w:proofErr w:type="spellStart"/>
+      <w:r>
+        <w:t>og</w:t>
+      </w:r>
+      <w:proofErr w:type="spellEnd"/>
+    </w:p>
     <w:p>
       <w:r>
         <w:rPr>
           <w:noProof/>
         </w:rPr>
-        <w:lastRenderedPageBreak/>
         <w:drawing>
           <wp:anchor distT="0" distB="0" distL="114300" distR="114300" simplePos="0" relativeHeight="251660288" behindDoc="0" locked="0" layoutInCell="1" allowOverlap="1" wp14:anchorId="2F4EAE6C" wp14:editId="0D93C1E7">
             <wp:simplePos x="0" y="0"/>
@@ -771,11 +1025,72 @@
     </w:p>
     <w:p>
       <w:r>
-        <w:t>The handling of the breakpoints is left to the standardized values set by tailwind. We have to keep in mind that tailwind has a “mobile-first” approach meaning its queries are of “@media (min-width: …px) and therefore we design starting from smaller screens.</w:t>
+        <w:t>The handling of the breakpoints is left to the standardized values set by tailwind. We have to keep in mind that tailwind has a “mobile-first” approach meaning its queries are of “@media (min-width: …</w:t>
+      </w:r>
+      <w:proofErr w:type="spellStart"/>
+      <w:r>
+        <w:t>px</w:t>
+      </w:r>
+      <w:proofErr w:type="spellEnd"/>
+      <w:r>
+        <w:t>) and therefore we design starting from smaller screens.</w:t>
       </w:r>
       <w:r>
         <w:t xml:space="preserve"> </w:t>
       </w:r>
+    </w:p>
+    <w:p>
+      <w:r>
+        <w:t>/</w:t>
+      </w:r>
+      <w:proofErr w:type="spellStart"/>
+      <w:r>
+        <w:t>og</w:t>
+      </w:r>
+      <w:proofErr w:type="spellEnd"/>
+    </w:p>
+    <w:p>
+      <w:r>
+        <w:t>In the rendering of the component, I create a wrapping &lt;div&gt; element for the entire component, which utilizes display: flex with a column direction and expands to the full width of the viewport. Next, I define an element to hold the upper portion of the menu. This element also employs display: flex, but with a row direction for its child elements. The content is justified with space-between, ensuring even spacing between elements, and items are centered using align-items: center.</w:t>
+      </w:r>
+    </w:p>
+    <w:p/>
+    <w:p>
+      <w:r>
+        <w:t>When the screen width reaches the breakpoint for large screens (@media (min-width: 1024px)), the direction changes to column, stacking the items vertically. By default, for screens with a maximum width of less than 1024px, the top-level menu is hidden. At the 'lg' breakpoint, the element reverts to display: flex, with the primary change being its height, which is set to 50px.</w:t>
+      </w:r>
+    </w:p>
+    <w:p/>
+    <w:p>
+      <w:r>
+        <w:t>The main theme of the component is the use of display: flex, which efficiently handles the alignment of elements in a single dimension, either horizontally or vertically.</w:t>
+      </w:r>
+    </w:p>
+    <w:p>
+      <w:r>
+        <w:t>The management of breakpoints is handled using the standardized values provided by Tailwind CSS. It is important to note that Tailwind CSS adopts a 'mobile-first' approach, meaning its media queries are structured as @media (min-width: ...</w:t>
+      </w:r>
+      <w:proofErr w:type="spellStart"/>
+      <w:r>
+        <w:t>px</w:t>
+      </w:r>
+      <w:proofErr w:type="spellEnd"/>
+      <w:r>
+        <w:t>). Consequently, the design process begins with smaller screens and progressively enhances for larger screens.</w:t>
+      </w:r>
+    </w:p>
+    <w:p>
+      <w:r>
+        <w:t>-</w:t>
+      </w:r>
+    </w:p>
+    <w:p/>
+    <w:p>
+      <w:proofErr w:type="spellStart"/>
+      <w:r>
+        <w:t>og</w:t>
+      </w:r>
+      <w:proofErr w:type="spellEnd"/>
     </w:p>
     <w:p>
       <w:r>
@@ -928,6 +1243,37 @@
       </w:r>
     </w:p>
     <w:p>
+      <w:r>
+        <w:t>/</w:t>
+      </w:r>
+      <w:proofErr w:type="spellStart"/>
+      <w:r>
+        <w:t>og</w:t>
+      </w:r>
+      <w:proofErr w:type="spellEnd"/>
+    </w:p>
+    <w:p>
+      <w:r>
+        <w:t>Another notable aspect is the mobile menu, which contrasts with the main menu.</w:t>
+      </w:r>
+    </w:p>
+    <w:p>
+      <w:r>
+        <w:t>On smaller screens, the main menu is hidden. In its place, a hamburger icon is displayed. Upon interaction, this icon triggers the mobile menu, which slides into view from the left with a smooth transition. The mobile menu contains the same categories as the main menu. The wrapping element of the mobile menu prevents vertical scrolling of the site to avoid user confusion.</w:t>
+      </w:r>
+    </w:p>
+    <w:p/>
+    <w:p>
+      <w:r>
+        <w:t>On larger screens, the mobile menu and the hamburger icon are hidden. Instead, the main menu is displayed, featuring smooth effects upon mouse interactions such as hover, click, and area leave.</w:t>
+      </w:r>
+    </w:p>
+    <w:p>
+      <w:r>
+        <w:t>-</w:t>
+      </w:r>
+    </w:p>
+    <w:p>
       <w:pPr>
         <w:pStyle w:val="Heading2"/>
       </w:pPr>
@@ -938,21 +1284,114 @@
     <w:p/>
     <w:p>
       <w:r>
-        <w:t>(Describe the integration of data from directus)</w:t>
-      </w:r>
-    </w:p>
-    <w:p/>
-    <w:p>
-      <w:r>
-        <w:t xml:space="preserve">In order for my frontend (Next.js) to get data from the backend (Directus), I had to make changes to my frontend to accommodate the Directus api. I had to start by adding the information in regards to my frontend in the docker-compose.yml file. </w:t>
-      </w:r>
-    </w:p>
-    <w:p>
-      <w:r>
-        <w:t>Then, I had to install the npm package that contains the directus sdk</w:t>
-      </w:r>
-      <w:r>
-        <w:t xml:space="preserve"> by using the command `npm install @directus/sdk`. After the installation was finished, I created a new file named directus.ts in my libraries folder in my frontend project. In the file, I imported the necessary methods, created an interface for the categories, as those were the first data that I integrated to the site, followed by a schema interface describing the structure of the database. In this case, as I only used the Category collection, I simply included that table. I created an instance of directus and some helper functions in order to get the data I required from my database and finally I exported the directus instance.</w:t>
+        <w:t xml:space="preserve">(Describe the integration of data from </w:t>
+      </w:r>
+      <w:proofErr w:type="spellStart"/>
+      <w:r>
+        <w:t>directus</w:t>
+      </w:r>
+      <w:proofErr w:type="spellEnd"/>
+      <w:r>
+        <w:t>)</w:t>
+      </w:r>
+    </w:p>
+    <w:p/>
+    <w:p>
+      <w:r>
+        <w:t>In order for my frontend (Next.js) to get data from the backend (</w:t>
+      </w:r>
+      <w:proofErr w:type="spellStart"/>
+      <w:r>
+        <w:t>Directus</w:t>
+      </w:r>
+      <w:proofErr w:type="spellEnd"/>
+      <w:r>
+        <w:t xml:space="preserve">), I had to make changes to my frontend to accommodate the </w:t>
+      </w:r>
+      <w:proofErr w:type="spellStart"/>
+      <w:r>
+        <w:t>Directus</w:t>
+      </w:r>
+      <w:proofErr w:type="spellEnd"/>
+      <w:r>
+        <w:t xml:space="preserve"> </w:t>
+      </w:r>
+      <w:proofErr w:type="spellStart"/>
+      <w:r>
+        <w:t>api</w:t>
+      </w:r>
+      <w:proofErr w:type="spellEnd"/>
+      <w:r>
+        <w:t>. I had to start by adding the information in regards to my frontend in the docker-</w:t>
+      </w:r>
+      <w:proofErr w:type="spellStart"/>
+      <w:r>
+        <w:t>compose.yml</w:t>
+      </w:r>
+      <w:proofErr w:type="spellEnd"/>
+      <w:r>
+        <w:t xml:space="preserve"> file. </w:t>
+      </w:r>
+    </w:p>
+    <w:p>
+      <w:r>
+        <w:t xml:space="preserve">Then, I had to install the </w:t>
+      </w:r>
+      <w:proofErr w:type="spellStart"/>
+      <w:r>
+        <w:t>npm</w:t>
+      </w:r>
+      <w:proofErr w:type="spellEnd"/>
+      <w:r>
+        <w:t xml:space="preserve"> package that contains the </w:t>
+      </w:r>
+      <w:proofErr w:type="spellStart"/>
+      <w:r>
+        <w:t>directus</w:t>
+      </w:r>
+      <w:proofErr w:type="spellEnd"/>
+      <w:r>
+        <w:t xml:space="preserve"> </w:t>
+      </w:r>
+      <w:proofErr w:type="spellStart"/>
+      <w:r>
+        <w:t>sdk</w:t>
+      </w:r>
+      <w:proofErr w:type="spellEnd"/>
+      <w:r>
+        <w:t xml:space="preserve"> by using the command `</w:t>
+      </w:r>
+      <w:proofErr w:type="spellStart"/>
+      <w:r>
+        <w:t>npm</w:t>
+      </w:r>
+      <w:proofErr w:type="spellEnd"/>
+      <w:r>
+        <w:t xml:space="preserve"> install @directus/sdk`. After the installation was finished, I created a new file named </w:t>
+      </w:r>
+      <w:proofErr w:type="spellStart"/>
+      <w:r>
+        <w:t>directus.ts</w:t>
+      </w:r>
+      <w:proofErr w:type="spellEnd"/>
+      <w:r>
+        <w:t xml:space="preserve"> in my libraries folder in my frontend project. In the file, I imported the necessary methods, created an interface for the categories, as those were the first data that I integrated to the site, followed by a schema interface describing the structure of the database. In this case, as I only used the Category collection, I simply included that table. I created an instance of </w:t>
+      </w:r>
+      <w:proofErr w:type="spellStart"/>
+      <w:r>
+        <w:t>directus</w:t>
+      </w:r>
+      <w:proofErr w:type="spellEnd"/>
+      <w:r>
+        <w:t xml:space="preserve"> and some helper functions in order to get the data I required from my database and finally I exported the </w:t>
+      </w:r>
+      <w:proofErr w:type="spellStart"/>
+      <w:r>
+        <w:t>directus</w:t>
+      </w:r>
+      <w:proofErr w:type="spellEnd"/>
+      <w:r>
+        <w:t xml:space="preserve"> instance.</w:t>
       </w:r>
     </w:p>
     <w:p>
@@ -1013,19 +1452,59 @@
     </w:p>
     <w:p>
       <w:r>
-        <w:t>Since I wanted to show my categories in my menu, in my Header component I imported the getCategories helper function</w:t>
+        <w:t xml:space="preserve">Since I wanted to show my categories in my menu, in my Header component I imported the </w:t>
+      </w:r>
+      <w:proofErr w:type="spellStart"/>
+      <w:r>
+        <w:t>getCategories</w:t>
+      </w:r>
+      <w:proofErr w:type="spellEnd"/>
+      <w:r>
+        <w:t xml:space="preserve"> helper function</w:t>
       </w:r>
       <w:r>
         <w:t xml:space="preserve"> and the Category interface</w:t>
       </w:r>
       <w:r>
-        <w:t xml:space="preserve"> from the directus.ts file, created a function that gets the data from the getCategories function and then called it in a useEffect hook in order to only execute the request once. </w:t>
+        <w:t xml:space="preserve"> from the </w:t>
+      </w:r>
+      <w:proofErr w:type="spellStart"/>
+      <w:r>
+        <w:t>directus.ts</w:t>
+      </w:r>
+      <w:proofErr w:type="spellEnd"/>
+      <w:r>
+        <w:t xml:space="preserve"> file, created a function that gets the data from the </w:t>
+      </w:r>
+      <w:proofErr w:type="spellStart"/>
+      <w:r>
+        <w:t>getCategories</w:t>
+      </w:r>
+      <w:proofErr w:type="spellEnd"/>
+      <w:r>
+        <w:t xml:space="preserve"> function and then called it in a </w:t>
+      </w:r>
+      <w:proofErr w:type="spellStart"/>
+      <w:r>
+        <w:t>useEffect</w:t>
+      </w:r>
+      <w:proofErr w:type="spellEnd"/>
+      <w:r>
+        <w:t xml:space="preserve"> hook in order to only execute the request once. </w:t>
       </w:r>
       <w:r>
         <w:t>I defined a new  variable in order to save my returned data. I also created a hash map for my icons, that way I can print the correct icon with the corresponding category. Finally,</w:t>
       </w:r>
       <w:r>
-        <w:t xml:space="preserve"> in my jsx, where the menu items are printed, I created a map that returns the contents of each category.</w:t>
+        <w:t xml:space="preserve"> in my </w:t>
+      </w:r>
+      <w:proofErr w:type="spellStart"/>
+      <w:r>
+        <w:t>jsx</w:t>
+      </w:r>
+      <w:proofErr w:type="spellEnd"/>
+      <w:r>
+        <w:t>, where the menu items are printed, I created a map that returns the contents of each category.</w:t>
       </w:r>
     </w:p>
     <w:p>
@@ -1167,19 +1646,43 @@
     </w:p>
     <w:p>
       <w:r>
-        <w:t xml:space="preserve">The database includes numerous tables related to eshops such as a products table, categories table, a tags table and connecting and related tables. It is worth noting that many to many relations require connecting tables while one to many only required foreign keys. </w:t>
-      </w:r>
-    </w:p>
-    <w:p/>
-    <w:p>
-      <w:r>
-        <w:t>For the products, product images (gallery) are required and therefore I created another table, connecting to the products table that contains the links (url), the name and the alt for the relating product as well as the foreign key that connects the image to the correct product.</w:t>
-      </w:r>
-    </w:p>
-    <w:p/>
-    <w:p>
-      <w:r>
-        <w:t>The products table contains the standard fields such as name, id, description, price and sku with the addition of stock number and stock status for better management, weight and dimensions for shipping management as well as meta information for helping with searching on site and on platforms such as google search.</w:t>
+        <w:t xml:space="preserve">The database includes numerous tables related to </w:t>
+      </w:r>
+      <w:proofErr w:type="spellStart"/>
+      <w:r>
+        <w:t>eshops</w:t>
+      </w:r>
+      <w:proofErr w:type="spellEnd"/>
+      <w:r>
+        <w:t xml:space="preserve"> such as a products table, categories table, a tags table and connecting and related tables. It is worth noting that many to many relations require connecting tables while one to many only required foreign keys. </w:t>
+      </w:r>
+    </w:p>
+    <w:p/>
+    <w:p>
+      <w:r>
+        <w:t>For the products, product images (gallery) are required and therefore I created another table, connecting to the products table that contains the links (</w:t>
+      </w:r>
+      <w:proofErr w:type="spellStart"/>
+      <w:r>
+        <w:t>url</w:t>
+      </w:r>
+      <w:proofErr w:type="spellEnd"/>
+      <w:r>
+        <w:t>), the name and the alt for the relating product as well as the foreign key that connects the image to the correct product.</w:t>
+      </w:r>
+    </w:p>
+    <w:p/>
+    <w:p>
+      <w:r>
+        <w:t xml:space="preserve">The products table contains the standard fields such as name, id, description, price and </w:t>
+      </w:r>
+      <w:proofErr w:type="spellStart"/>
+      <w:r>
+        <w:t>sku</w:t>
+      </w:r>
+      <w:proofErr w:type="spellEnd"/>
+      <w:r>
+        <w:t xml:space="preserve"> with the addition of stock number and stock status for better management, weight and dimensions for shipping management as well as meta information for helping with searching on site and on platforms such as google search.</w:t>
       </w:r>
     </w:p>
     <w:p/>
@@ -1200,21 +1703,77 @@
     <w:p/>
     <w:p>
       <w:r>
-        <w:t>For the backend I decided to go with directus, a well known and easy to use backend system based on nodejs. For the installation I followed the guide of directus docs for self-hosting.</w:t>
+        <w:t xml:space="preserve">For the backend I decided to go with </w:t>
+      </w:r>
+      <w:proofErr w:type="spellStart"/>
+      <w:r>
+        <w:t>directus</w:t>
+      </w:r>
+      <w:proofErr w:type="spellEnd"/>
+      <w:r>
+        <w:t xml:space="preserve">, a </w:t>
+      </w:r>
+      <w:proofErr w:type="spellStart"/>
+      <w:r>
+        <w:t>well known</w:t>
+      </w:r>
+      <w:proofErr w:type="spellEnd"/>
+      <w:r>
+        <w:t xml:space="preserve"> and easy to use backend system based on </w:t>
+      </w:r>
+      <w:proofErr w:type="spellStart"/>
+      <w:r>
+        <w:t>nodejs</w:t>
+      </w:r>
+      <w:proofErr w:type="spellEnd"/>
+      <w:r>
+        <w:t xml:space="preserve">. For the installation I followed the guide of </w:t>
+      </w:r>
+      <w:proofErr w:type="spellStart"/>
+      <w:r>
+        <w:t>directus</w:t>
+      </w:r>
+      <w:proofErr w:type="spellEnd"/>
+      <w:r>
+        <w:t xml:space="preserve"> docs for self-hosting.</w:t>
       </w:r>
     </w:p>
     <w:p>
       <w:r>
         <w:lastRenderedPageBreak/>
-        <w:t>I started by downloading docker, as the project needs to be dockerized in order to run.</w:t>
-      </w:r>
-      <w:r>
-        <w:t xml:space="preserve"> The process is self explanatory as all the user has to do is click on next until the installation is complete.</w:t>
-      </w:r>
-    </w:p>
-    <w:p>
-      <w:r>
-        <w:t>After the installation of docker, I needed to create the directus folder for my project in which I included three folder: database, uploads and extensions.</w:t>
+        <w:t xml:space="preserve">I started by downloading docker, as the project needs to be </w:t>
+      </w:r>
+      <w:proofErr w:type="spellStart"/>
+      <w:r>
+        <w:t>dockerized</w:t>
+      </w:r>
+      <w:proofErr w:type="spellEnd"/>
+      <w:r>
+        <w:t xml:space="preserve"> in order to run.</w:t>
+      </w:r>
+      <w:r>
+        <w:t xml:space="preserve"> The process is </w:t>
+      </w:r>
+      <w:proofErr w:type="spellStart"/>
+      <w:r>
+        <w:t>self explanatory</w:t>
+      </w:r>
+      <w:proofErr w:type="spellEnd"/>
+      <w:r>
+        <w:t xml:space="preserve"> as all the user has to do is click on next until the installation is complete.</w:t>
+      </w:r>
+    </w:p>
+    <w:p>
+      <w:r>
+        <w:t xml:space="preserve">After the installation of docker, I needed to create the </w:t>
+      </w:r>
+      <w:proofErr w:type="spellStart"/>
+      <w:r>
+        <w:t>directus</w:t>
+      </w:r>
+      <w:proofErr w:type="spellEnd"/>
+      <w:r>
+        <w:t xml:space="preserve"> folder for my project in which I included three folder: database, uploads and extensions.</w:t>
       </w:r>
     </w:p>
     <w:p/>
@@ -1263,7 +1822,15 @@
     <w:p/>
     <w:p>
       <w:r>
-        <w:t>In the main folder I had to create a file called docker-compose.yml containing a set of instructions for docker. Finally I had to run the docker container by navigating to the folder containing my files and executing a command line with the command `docker compose up`. After the download was complete, I had access to my backend using either the link `http://localhost:8055` or `http://127.0.0.1:8055`.</w:t>
+        <w:t>In the main folder I had to create a file called docker-</w:t>
+      </w:r>
+      <w:proofErr w:type="spellStart"/>
+      <w:r>
+        <w:t>compose.yml</w:t>
+      </w:r>
+      <w:proofErr w:type="spellEnd"/>
+      <w:r>
+        <w:t xml:space="preserve"> containing a set of instructions for docker. Finally I had to run the docker container by navigating to the folder containing my files and executing a command line with the command `docker compose up`. After the download was complete, I had access to my backend using either the link `http://localhost:8055` or `http://127.0.0.1:8055`.</w:t>
       </w:r>
     </w:p>
     <w:p/>
@@ -1278,14 +1845,46 @@
     <w:p/>
     <w:p>
       <w:r>
-        <w:t>After I created the Directus backend in docker I had to create the database’s tables (Directus calls them collections) and relations. In order for Directus to be launched, the docker container needs to be running. I use the docker interface to launch my container but that is not the only solution to running the project as mentioned in the previous chapter.</w:t>
+        <w:t xml:space="preserve">After I created the </w:t>
+      </w:r>
+      <w:proofErr w:type="spellStart"/>
+      <w:r>
+        <w:t>Directus</w:t>
+      </w:r>
+      <w:proofErr w:type="spellEnd"/>
+      <w:r>
+        <w:t xml:space="preserve"> backend in docker I had to create the database’s tables (</w:t>
+      </w:r>
+      <w:proofErr w:type="spellStart"/>
+      <w:r>
+        <w:t>Directus</w:t>
+      </w:r>
+      <w:proofErr w:type="spellEnd"/>
+      <w:r>
+        <w:t xml:space="preserve"> calls them collections) and relations. In order for </w:t>
+      </w:r>
+      <w:proofErr w:type="spellStart"/>
+      <w:r>
+        <w:t>Directus</w:t>
+      </w:r>
+      <w:proofErr w:type="spellEnd"/>
+      <w:r>
+        <w:t xml:space="preserve"> to be launched, the docker container needs to be running. I use the docker interface to launch my container but that is not the only solution to running the project as mentioned in the previous chapter.</w:t>
       </w:r>
       <w:r>
         <w:br/>
       </w:r>
       <w:r>
         <w:br/>
-        <w:t xml:space="preserve">After the docker is launched, I log in by accessing the localhost url and entering my credentials. </w:t>
+        <w:t xml:space="preserve">After the docker is launched, I log in by accessing the localhost </w:t>
+      </w:r>
+      <w:proofErr w:type="spellStart"/>
+      <w:r>
+        <w:t>url</w:t>
+      </w:r>
+      <w:proofErr w:type="spellEnd"/>
+      <w:r>
+        <w:t xml:space="preserve"> and entering my credentials. </w:t>
       </w:r>
     </w:p>
     <w:p>

</xml_diff>

<commit_message>
Dossier pro, english improvements 3
</commit_message>
<xml_diff>
--- a/dossier_pro_draft_en.docx
+++ b/dossier_pro_draft_en.docx
@@ -62,15 +62,25 @@
         <w:t xml:space="preserve">. He also asked me to change the technology used as it was written in </w:t>
       </w:r>
       <w:proofErr w:type="spellStart"/>
+      <w:proofErr w:type="gramStart"/>
       <w:r>
         <w:t>Wordpress</w:t>
       </w:r>
       <w:proofErr w:type="spellEnd"/>
+      <w:proofErr w:type="gramEnd"/>
       <w:r>
         <w:t xml:space="preserve"> and it is bloated with the undesired result of being slow or even stalling for tens of seconds in some cases.</w:t>
       </w:r>
       <w:r>
-        <w:t xml:space="preserve"> Also he was concerned with lowering the costs of maintenance for the </w:t>
+        <w:t xml:space="preserve"> </w:t>
+      </w:r>
+      <w:proofErr w:type="gramStart"/>
+      <w:r>
+        <w:t>Also</w:t>
+      </w:r>
+      <w:proofErr w:type="gramEnd"/>
+      <w:r>
+        <w:t xml:space="preserve"> he was concerned with lowering the costs of maintenance for the </w:t>
       </w:r>
       <w:proofErr w:type="spellStart"/>
       <w:r>
@@ -87,7 +97,15 @@
     <w:p/>
     <w:p>
       <w:r>
-        <w:t>For my internship project, I was tasked by my manager with redesigning and modernizing the company's e-commerce platform. The existing site was built using WordPress, which resulted in slow performance, with page load times often taking tens of seconds, and occasional stalling. Additionally, my manager expressed concerns about the high maintenance costs associated with the platform. To address these issues, I was also asked to transition the e-shop to a more efficient and cost-effective technology stack.</w:t>
+        <w:t xml:space="preserve">For my internship project, I was tasked by my manager with redesigning and modernizing the company's e-commerce platform. The existing site was built using WordPress, which resulted in slow performance, with page load times often taking tens of seconds, and occasional stalling. Additionally, my manager expressed concerns about the high maintenance costs associated with the platform. To address these issues, I was also asked to transition the e-shop </w:t>
+      </w:r>
+      <w:proofErr w:type="gramStart"/>
+      <w:r>
+        <w:t>to</w:t>
+      </w:r>
+      <w:proofErr w:type="gramEnd"/>
+      <w:r>
+        <w:t xml:space="preserve"> a more efficient and cost-effective technology stack.</w:t>
       </w:r>
     </w:p>
     <w:p>
@@ -120,7 +138,15 @@
       </w:r>
       <w:proofErr w:type="spellEnd"/>
       <w:r>
-        <w:t xml:space="preserve"> for the frontend. Since I have worked in a few projects with </w:t>
+        <w:t xml:space="preserve"> for the frontend. Since I have worked </w:t>
+      </w:r>
+      <w:proofErr w:type="gramStart"/>
+      <w:r>
+        <w:t>in</w:t>
+      </w:r>
+      <w:proofErr w:type="gramEnd"/>
+      <w:r>
+        <w:t xml:space="preserve"> a few projects with </w:t>
       </w:r>
       <w:proofErr w:type="spellStart"/>
       <w:r>
@@ -150,7 +176,15 @@
       </w:r>
       <w:proofErr w:type="spellEnd"/>
       <w:r>
-        <w:t xml:space="preserve"> for the backend and Next.js for the frontend. Having previously worked on several projects using Next.js and being aware of the positive reviews regarding </w:t>
+        <w:t xml:space="preserve"> for the backend and Next.js for the </w:t>
+      </w:r>
+      <w:proofErr w:type="gramStart"/>
+      <w:r>
+        <w:t>frontend</w:t>
+      </w:r>
+      <w:proofErr w:type="gramEnd"/>
+      <w:r>
+        <w:t xml:space="preserve">. Having previously worked on several projects using Next.js and being aware of the positive reviews regarding </w:t>
       </w:r>
       <w:proofErr w:type="spellStart"/>
       <w:r>
@@ -184,7 +218,15 @@
       </w:r>
       <w:proofErr w:type="spellEnd"/>
       <w:r>
-        <w:t xml:space="preserve"> offers a very straightforward management of the database, and the data stored in it. After showcasing an example, he was convinced.</w:t>
+        <w:t xml:space="preserve"> offers </w:t>
+      </w:r>
+      <w:proofErr w:type="gramStart"/>
+      <w:r>
+        <w:t>a very</w:t>
+      </w:r>
+      <w:proofErr w:type="gramEnd"/>
+      <w:r>
+        <w:t xml:space="preserve"> straightforward management of the database, and the data stored in it. After showcasing an example, he was convinced.</w:t>
       </w:r>
     </w:p>
     <w:p>
@@ -367,10 +409,12 @@
         <w:t>/</w:t>
       </w:r>
       <w:proofErr w:type="spellStart"/>
+      <w:proofErr w:type="gramStart"/>
       <w:r>
         <w:t>og</w:t>
       </w:r>
       <w:proofErr w:type="spellEnd"/>
+      <w:proofErr w:type="gramEnd"/>
     </w:p>
     <w:p/>
     <w:p>
@@ -481,7 +525,15 @@
     </w:p>
     <w:p>
       <w:r>
-        <w:t xml:space="preserve">Similar to the design for mobile view, the design is divided into three sections: header, main and footer. The main difference here is the size of images. As larger screens can fit larger graphics, so the images are enlarged, without any loss in quality, with the addition of grid style submenu of the categories. </w:t>
+        <w:t xml:space="preserve">Similar to the design for mobile view, the design is divided into three sections: header, main and footer. The main difference here is the size of images. </w:t>
+      </w:r>
+      <w:proofErr w:type="gramStart"/>
+      <w:r>
+        <w:t>As larger</w:t>
+      </w:r>
+      <w:proofErr w:type="gramEnd"/>
+      <w:r>
+        <w:t xml:space="preserve"> screens can fit larger graphics, so the images are enlarged, without any loss in quality, with the addition of grid style submenu of the categories. </w:t>
       </w:r>
       <w:r>
         <w:t>The header and footer sections persist also with minor changes likewise.</w:t>
@@ -522,7 +574,15 @@
       </w:r>
       <w:proofErr w:type="spellEnd"/>
       <w:r>
-        <w:t xml:space="preserve"> since it has a free tier and offers a large number of tools.</w:t>
+        <w:t xml:space="preserve"> since it has a free </w:t>
+      </w:r>
+      <w:proofErr w:type="gramStart"/>
+      <w:r>
+        <w:t>tier</w:t>
+      </w:r>
+      <w:proofErr w:type="gramEnd"/>
+      <w:r>
+        <w:t xml:space="preserve"> and offers a large number of tools.</w:t>
       </w:r>
     </w:p>
     <w:p/>
@@ -531,7 +591,15 @@
         <w:t>I created a functional prototype for both mobile and desktop view that imitates the effects and design of the final product.</w:t>
       </w:r>
       <w:r>
-        <w:t xml:space="preserve"> I followed strictly the instructions of the manager and the wireframe designs to create these prototypes.</w:t>
+        <w:t xml:space="preserve"> I followed strictly the instructions of the </w:t>
+      </w:r>
+      <w:proofErr w:type="gramStart"/>
+      <w:r>
+        <w:t>manager</w:t>
+      </w:r>
+      <w:proofErr w:type="gramEnd"/>
+      <w:r>
+        <w:t xml:space="preserve"> and the wireframe designs to create these prototypes.</w:t>
       </w:r>
     </w:p>
     <w:p/>
@@ -540,10 +608,12 @@
         <w:t>/</w:t>
       </w:r>
       <w:proofErr w:type="spellStart"/>
+      <w:proofErr w:type="gramStart"/>
       <w:r>
         <w:t>og</w:t>
       </w:r>
       <w:proofErr w:type="spellEnd"/>
+      <w:proofErr w:type="gramEnd"/>
     </w:p>
     <w:p>
       <w:r>
@@ -764,7 +834,15 @@
         </w:drawing>
       </w:r>
       <w:r>
-        <w:t xml:space="preserve">At the very top of the file, I import all the necessary libraries and utilities that are needed for this component. Since it is using React hooks, it needs to be rendered client side and therefore at the first line of the code I define “use client”. The rest of the imports are the mentioned hooks and the exported object React from the react library, icons from </w:t>
+        <w:t xml:space="preserve">At the very top of the file, I import all the necessary libraries and utilities that are needed for this component. Since it is using React hooks, it needs to be rendered client side and therefore at the first line of the code I define “use client”. The rest of the imports are the mentioned </w:t>
+      </w:r>
+      <w:proofErr w:type="gramStart"/>
+      <w:r>
+        <w:t>hooks</w:t>
+      </w:r>
+      <w:proofErr w:type="gramEnd"/>
+      <w:r>
+        <w:t xml:space="preserve"> and the exported object React from the react library, icons from </w:t>
       </w:r>
       <w:proofErr w:type="spellStart"/>
       <w:r>
@@ -873,7 +951,15 @@
       </w:r>
       <w:proofErr w:type="spellEnd"/>
       <w:r>
-        <w:t xml:space="preserve"> hook so React will not keep re-render the page when the values of the variables change which in turn will cause the variables to be reset and I inject the variables themselves in the dependency array so it keeps track of changes made to the particular variables.</w:t>
+        <w:t xml:space="preserve"> hook so React will not keep re-render the page when the values of the variables change which in turn will cause the variables to be reset and I inject the variables themselves in the dependency </w:t>
+      </w:r>
+      <w:proofErr w:type="gramStart"/>
+      <w:r>
+        <w:t>array</w:t>
+      </w:r>
+      <w:proofErr w:type="gramEnd"/>
+      <w:r>
+        <w:t xml:space="preserve"> so it keeps track of changes made to the particular variables.</w:t>
       </w:r>
     </w:p>
     <w:p/>
@@ -884,14 +970,24 @@
         <w:t>/</w:t>
       </w:r>
       <w:proofErr w:type="spellStart"/>
+      <w:proofErr w:type="gramStart"/>
       <w:r>
         <w:t>og</w:t>
       </w:r>
       <w:proofErr w:type="spellEnd"/>
-    </w:p>
-    <w:p>
-      <w:r>
-        <w:t>Following the completion of the wireframes and prototypes, I proceeded to develop the frontend of the application. Below are examples of the code from the Header component of the Next.js project.</w:t>
+      <w:proofErr w:type="gramEnd"/>
+    </w:p>
+    <w:p>
+      <w:r>
+        <w:t xml:space="preserve">Following the completion of the wireframes and prototypes, I proceeded to develop the </w:t>
+      </w:r>
+      <w:proofErr w:type="gramStart"/>
+      <w:r>
+        <w:t>frontend</w:t>
+      </w:r>
+      <w:proofErr w:type="gramEnd"/>
+      <w:r>
+        <w:t xml:space="preserve"> of the application. Below are examples of the code from the Header component of the Next.js project.</w:t>
       </w:r>
     </w:p>
     <w:p>
@@ -1017,7 +1113,23 @@
         </w:drawing>
       </w:r>
       <w:r>
-        <w:t>In the rendering of the component, I create the wrapping element div for the entire component which will have display flex with direction of column, and it will expand to the whole width of the viewport. Then, I define the element that will hold the upper portion of the menu. It will also be of display flex but this time the elements inside it will have the direction of row, with content justification of between, leaving even spaces between the elements and item justification of center, meaning the element will be centered. When the minimum screen changes to the breakpoint of large screens (@media (min-width: 1024px)) the direction changes to column, putting the items inside as a vertical stack. On the top level, by default, at screens with max-width less than 1024px the highest menu is hidden. On the breakpoint “lg” the element has a display flex again, the main change is its height which is now set to 50px.</w:t>
+        <w:t xml:space="preserve">In the rendering of the component, I create the wrapping element div for the entire component which will have display flex with direction of column, and it will expand to the whole width of the viewport. Then, I define the element that will hold the upper portion of the menu. It will also be of display flex but this time the elements inside it will have the direction of row, with content justification of between, leaving even spaces between the elements and item justification of center, meaning the element will be centered. When the minimum screen changes to the breakpoint of large </w:t>
+      </w:r>
+      <w:proofErr w:type="gramStart"/>
+      <w:r>
+        <w:t>screens (@</w:t>
+      </w:r>
+      <w:proofErr w:type="gramEnd"/>
+      <w:r>
+        <w:t xml:space="preserve">media (min-width: 1024px)) the direction changes to column, putting the items inside as a vertical stack. </w:t>
+      </w:r>
+      <w:proofErr w:type="gramStart"/>
+      <w:r>
+        <w:t>On</w:t>
+      </w:r>
+      <w:proofErr w:type="gramEnd"/>
+      <w:r>
+        <w:t xml:space="preserve"> the top level, by default, at screens with max-width less than 1024px the highest menu is hidden. On the breakpoint “lg” the element has a display flex again, the main change is its height which is now set to 50px.</w:t>
       </w:r>
       <w:r>
         <w:t xml:space="preserve"> The main theme of the component is the use of display flex which handles alignment of elements in one dimension, either horizontally or vertically.</w:t>
@@ -1044,10 +1156,12 @@
         <w:t>/</w:t>
       </w:r>
       <w:proofErr w:type="spellStart"/>
+      <w:proofErr w:type="gramStart"/>
       <w:r>
         <w:t>og</w:t>
       </w:r>
       <w:proofErr w:type="spellEnd"/>
+      <w:proofErr w:type="gramEnd"/>
     </w:p>
     <w:p>
       <w:r>
@@ -1057,7 +1171,23 @@
     <w:p/>
     <w:p>
       <w:r>
-        <w:t>When the screen width reaches the breakpoint for large screens (@media (min-width: 1024px)), the direction changes to column, stacking the items vertically. By default, for screens with a maximum width of less than 1024px, the top-level menu is hidden. At the 'lg' breakpoint, the element reverts to display: flex, with the primary change being its height, which is set to 50px.</w:t>
+        <w:t xml:space="preserve">When the screen width reaches the breakpoint for large </w:t>
+      </w:r>
+      <w:proofErr w:type="gramStart"/>
+      <w:r>
+        <w:t>screens (@</w:t>
+      </w:r>
+      <w:proofErr w:type="gramEnd"/>
+      <w:r>
+        <w:t xml:space="preserve">media (min-width: 1024px)), the direction changes to column, stacking the items vertically. By default, for screens with a maximum width of less than 1024px, the top-level menu is hidden. At the 'lg' breakpoint, the element reverts to </w:t>
+      </w:r>
+      <w:proofErr w:type="gramStart"/>
+      <w:r>
+        <w:t>display:</w:t>
+      </w:r>
+      <w:proofErr w:type="gramEnd"/>
+      <w:r>
+        <w:t xml:space="preserve"> flex, with the primary change being its height, which is set to 50px.</w:t>
       </w:r>
     </w:p>
     <w:p/>
@@ -1068,7 +1198,15 @@
     </w:p>
     <w:p>
       <w:r>
-        <w:t>The management of breakpoints is handled using the standardized values provided by Tailwind CSS. It is important to note that Tailwind CSS adopts a 'mobile-first' approach, meaning its media queries are structured as @media (min-width: ...</w:t>
+        <w:t xml:space="preserve">The management of breakpoints is handled using the standardized values provided by Tailwind CSS. It is important to note that Tailwind CSS adopts a 'mobile-first' approach, meaning its media queries are structured </w:t>
+      </w:r>
+      <w:proofErr w:type="gramStart"/>
+      <w:r>
+        <w:t>as @</w:t>
+      </w:r>
+      <w:proofErr w:type="gramEnd"/>
+      <w:r>
+        <w:t>media (min-width: ...</w:t>
       </w:r>
       <w:proofErr w:type="spellStart"/>
       <w:r>
@@ -1247,10 +1385,12 @@
         <w:t>/</w:t>
       </w:r>
       <w:proofErr w:type="spellStart"/>
+      <w:proofErr w:type="gramStart"/>
       <w:r>
         <w:t>og</w:t>
       </w:r>
       <w:proofErr w:type="spellEnd"/>
+      <w:proofErr w:type="gramEnd"/>
     </w:p>
     <w:p>
       <w:r>
@@ -1295,7 +1435,13 @@
         <w:t>)</w:t>
       </w:r>
     </w:p>
-    <w:p/>
+    <w:p>
+      <w:proofErr w:type="spellStart"/>
+      <w:r>
+        <w:t>og</w:t>
+      </w:r>
+      <w:proofErr w:type="spellEnd"/>
+    </w:p>
     <w:p>
       <w:r>
         <w:t>In order for my frontend (Next.js) to get data from the backend (</w:t>
@@ -1322,7 +1468,15 @@
       </w:r>
       <w:proofErr w:type="spellEnd"/>
       <w:r>
-        <w:t>. I had to start by adding the information in regards to my frontend in the docker-</w:t>
+        <w:t xml:space="preserve">. I had to start by adding the information </w:t>
+      </w:r>
+      <w:proofErr w:type="gramStart"/>
+      <w:r>
+        <w:t>in regards to</w:t>
+      </w:r>
+      <w:proofErr w:type="gramEnd"/>
+      <w:r>
+        <w:t xml:space="preserve"> my frontend in the docker-</w:t>
       </w:r>
       <w:proofErr w:type="spellStart"/>
       <w:r>
@@ -1367,7 +1521,15 @@
       </w:r>
       <w:proofErr w:type="spellEnd"/>
       <w:r>
-        <w:t xml:space="preserve"> install @directus/sdk`. After the installation was finished, I created a new file named </w:t>
+        <w:t xml:space="preserve"> </w:t>
+      </w:r>
+      <w:proofErr w:type="gramStart"/>
+      <w:r>
+        <w:t>install @</w:t>
+      </w:r>
+      <w:proofErr w:type="gramEnd"/>
+      <w:r>
+        <w:t xml:space="preserve">directus/sdk`. After the installation was finished, I created a new file named </w:t>
       </w:r>
       <w:proofErr w:type="spellStart"/>
       <w:r>
@@ -1375,7 +1537,15 @@
       </w:r>
       <w:proofErr w:type="spellEnd"/>
       <w:r>
-        <w:t xml:space="preserve"> in my libraries folder in my frontend project. In the file, I imported the necessary methods, created an interface for the categories, as those were the first data that I integrated to the site, followed by a schema interface describing the structure of the database. In this case, as I only used the Category collection, I simply included that table. I created an instance of </w:t>
+        <w:t xml:space="preserve"> in my libraries folder in my frontend project. In the file, I imported the necessary methods, created an interface for the categories, as those were the first data that I integrated </w:t>
+      </w:r>
+      <w:proofErr w:type="gramStart"/>
+      <w:r>
+        <w:t>to</w:t>
+      </w:r>
+      <w:proofErr w:type="gramEnd"/>
+      <w:r>
+        <w:t xml:space="preserve"> the site, followed by a schema interface describing the structure of the database. In this case, as I only used the Category collection, I simply included that table. I created an instance of </w:t>
       </w:r>
       <w:proofErr w:type="spellStart"/>
       <w:r>
@@ -1392,6 +1562,121 @@
       <w:proofErr w:type="spellEnd"/>
       <w:r>
         <w:t xml:space="preserve"> instance.</w:t>
+      </w:r>
+    </w:p>
+    <w:p>
+      <w:r>
+        <w:t>/</w:t>
+      </w:r>
+      <w:proofErr w:type="spellStart"/>
+      <w:proofErr w:type="gramStart"/>
+      <w:r>
+        <w:t>og</w:t>
+      </w:r>
+      <w:proofErr w:type="spellEnd"/>
+      <w:proofErr w:type="gramEnd"/>
+    </w:p>
+    <w:p>
+      <w:r>
+        <w:lastRenderedPageBreak/>
+        <w:t>To enable my frontend (Next.js) to retrieve data from the backend (</w:t>
+      </w:r>
+      <w:proofErr w:type="spellStart"/>
+      <w:r>
+        <w:t>Directus</w:t>
+      </w:r>
+      <w:proofErr w:type="spellEnd"/>
+      <w:r>
+        <w:t xml:space="preserve">), I made several adjustments to accommodate the </w:t>
+      </w:r>
+      <w:proofErr w:type="spellStart"/>
+      <w:r>
+        <w:t>Directus</w:t>
+      </w:r>
+      <w:proofErr w:type="spellEnd"/>
+      <w:r>
+        <w:t xml:space="preserve"> API. First, I added the necessary information about my frontend to the docker-</w:t>
+      </w:r>
+      <w:proofErr w:type="spellStart"/>
+      <w:r>
+        <w:t>compose.yml</w:t>
+      </w:r>
+      <w:proofErr w:type="spellEnd"/>
+      <w:r>
+        <w:t xml:space="preserve"> file. Next, I installed the </w:t>
+      </w:r>
+      <w:proofErr w:type="spellStart"/>
+      <w:r>
+        <w:t>Directus</w:t>
+      </w:r>
+      <w:proofErr w:type="spellEnd"/>
+      <w:r>
+        <w:t xml:space="preserve"> SDK </w:t>
+      </w:r>
+      <w:proofErr w:type="spellStart"/>
+      <w:r>
+        <w:t>npm</w:t>
+      </w:r>
+      <w:proofErr w:type="spellEnd"/>
+      <w:r>
+        <w:t xml:space="preserve"> package using the command </w:t>
+      </w:r>
+      <w:proofErr w:type="spellStart"/>
+      <w:r>
+        <w:t>npm</w:t>
+      </w:r>
+      <w:proofErr w:type="spellEnd"/>
+      <w:r>
+        <w:t xml:space="preserve"> </w:t>
+      </w:r>
+      <w:proofErr w:type="gramStart"/>
+      <w:r>
+        <w:t>install @</w:t>
+      </w:r>
+      <w:proofErr w:type="gramEnd"/>
+      <w:r>
+        <w:t>directus/sdk.</w:t>
+      </w:r>
+    </w:p>
+    <w:p/>
+    <w:p>
+      <w:r>
+        <w:t xml:space="preserve">After the installation, I created a new file named </w:t>
+      </w:r>
+      <w:proofErr w:type="spellStart"/>
+      <w:r>
+        <w:t>directus.ts</w:t>
+      </w:r>
+      <w:proofErr w:type="spellEnd"/>
+      <w:r>
+        <w:t xml:space="preserve"> in the libraries folder of my frontend project. In this file, I imported the required methods and defined an interface for the categories, as these were the initial data integrated into the site. I also created a schema interface to describe the structure of the database, focusing on the Category collection since it was the only table used.</w:t>
+      </w:r>
+    </w:p>
+    <w:p/>
+    <w:p>
+      <w:r>
+        <w:t xml:space="preserve">I then instantiated </w:t>
+      </w:r>
+      <w:proofErr w:type="spellStart"/>
+      <w:r>
+        <w:t>Directus</w:t>
+      </w:r>
+      <w:proofErr w:type="spellEnd"/>
+      <w:r>
+        <w:t xml:space="preserve"> and developed helper functions to fetch the necessary data from the database. Finally, I exported the </w:t>
+      </w:r>
+      <w:proofErr w:type="spellStart"/>
+      <w:r>
+        <w:t>Directus</w:t>
+      </w:r>
+      <w:proofErr w:type="spellEnd"/>
+      <w:r>
+        <w:t xml:space="preserve"> instance for use throughout the project.</w:t>
+      </w:r>
+    </w:p>
+    <w:p>
+      <w:r>
+        <w:t>-</w:t>
       </w:r>
     </w:p>
     <w:p>
@@ -1451,6 +1736,13 @@
       </w:r>
     </w:p>
     <w:p>
+      <w:proofErr w:type="spellStart"/>
+      <w:r>
+        <w:t>og</w:t>
+      </w:r>
+      <w:proofErr w:type="spellEnd"/>
+    </w:p>
+    <w:p>
       <w:r>
         <w:t xml:space="preserve">Since I wanted to show my categories in my menu, in my Header component I imported the </w:t>
       </w:r>
@@ -1493,7 +1785,15 @@
         <w:t xml:space="preserve"> hook in order to only execute the request once. </w:t>
       </w:r>
       <w:r>
-        <w:t>I defined a new  variable in order to save my returned data. I also created a hash map for my icons, that way I can print the correct icon with the corresponding category. Finally,</w:t>
+        <w:t xml:space="preserve">I defined a </w:t>
+      </w:r>
+      <w:proofErr w:type="gramStart"/>
+      <w:r>
+        <w:t>new  variable</w:t>
+      </w:r>
+      <w:proofErr w:type="gramEnd"/>
+      <w:r>
+        <w:t xml:space="preserve"> in order to save my returned data. I also created a hash map for my icons, that way I can print the correct icon with the corresponding category. Finally,</w:t>
       </w:r>
       <w:r>
         <w:t xml:space="preserve"> in my </w:t>
@@ -1505,6 +1805,70 @@
       <w:proofErr w:type="spellEnd"/>
       <w:r>
         <w:t>, where the menu items are printed, I created a map that returns the contents of each category.</w:t>
+      </w:r>
+    </w:p>
+    <w:p>
+      <w:r>
+        <w:t>/</w:t>
+      </w:r>
+      <w:proofErr w:type="spellStart"/>
+      <w:proofErr w:type="gramStart"/>
+      <w:r>
+        <w:t>og</w:t>
+      </w:r>
+      <w:proofErr w:type="spellEnd"/>
+      <w:proofErr w:type="gramEnd"/>
+    </w:p>
+    <w:p>
+      <w:r>
+        <w:t xml:space="preserve">To display the categories in my menu, I imported the </w:t>
+      </w:r>
+      <w:proofErr w:type="spellStart"/>
+      <w:r>
+        <w:t>getCategories</w:t>
+      </w:r>
+      <w:proofErr w:type="spellEnd"/>
+      <w:r>
+        <w:t xml:space="preserve"> helper function and the Category interface from the </w:t>
+      </w:r>
+      <w:proofErr w:type="spellStart"/>
+      <w:r>
+        <w:t>directus.ts</w:t>
+      </w:r>
+      <w:proofErr w:type="spellEnd"/>
+      <w:r>
+        <w:t xml:space="preserve"> file into my Header component. I then created a function to retrieve data using the </w:t>
+      </w:r>
+      <w:proofErr w:type="spellStart"/>
+      <w:r>
+        <w:t>getCategories</w:t>
+      </w:r>
+      <w:proofErr w:type="spellEnd"/>
+      <w:r>
+        <w:t xml:space="preserve"> function and invoked it within a </w:t>
+      </w:r>
+      <w:proofErr w:type="spellStart"/>
+      <w:r>
+        <w:t>useEffect</w:t>
+      </w:r>
+      <w:proofErr w:type="spellEnd"/>
+      <w:r>
+        <w:t xml:space="preserve"> hook to ensure the request is executed </w:t>
+      </w:r>
+      <w:r>
+        <w:lastRenderedPageBreak/>
+        <w:t>only once. I defined a new variable to store the returned data and created a hash map for my icons, allowing me to display the correct icon for each corresponding category.</w:t>
+      </w:r>
+    </w:p>
+    <w:p/>
+    <w:p>
+      <w:r>
+        <w:t>Finally, in the JSX section where the menu items are rendered, I used a map function to iterate over the categories and return their contents.</w:t>
+      </w:r>
+    </w:p>
+    <w:p>
+      <w:r>
+        <w:t>-</w:t>
       </w:r>
     </w:p>
     <w:p>
@@ -1512,7 +1876,6 @@
         <w:rPr>
           <w:noProof/>
         </w:rPr>
-        <w:lastRenderedPageBreak/>
         <w:drawing>
           <wp:inline distT="0" distB="0" distL="0" distR="0" wp14:anchorId="7CD4C9BB" wp14:editId="1197481E">
             <wp:extent cx="4339436" cy="3550446"/>
@@ -1584,8 +1947,21 @@
     </w:p>
     <w:p/>
     <w:p>
-      <w:r>
-        <w:t>In regards to the database, I created the diagram using draw.io.</w:t>
+      <w:proofErr w:type="spellStart"/>
+      <w:r>
+        <w:t>og</w:t>
+      </w:r>
+      <w:proofErr w:type="spellEnd"/>
+    </w:p>
+    <w:p/>
+    <w:p>
+      <w:proofErr w:type="gramStart"/>
+      <w:r>
+        <w:t>In regards to</w:t>
+      </w:r>
+      <w:proofErr w:type="gramEnd"/>
+      <w:r>
+        <w:t xml:space="preserve"> the database, I created the diagram using draw.io.</w:t>
       </w:r>
     </w:p>
     <w:p>
@@ -1668,7 +2044,15 @@
       </w:r>
       <w:proofErr w:type="spellEnd"/>
       <w:r>
-        <w:t>), the name and the alt for the relating product as well as the foreign key that connects the image to the correct product.</w:t>
+        <w:t xml:space="preserve">), the name and the alt for the </w:t>
+      </w:r>
+      <w:proofErr w:type="gramStart"/>
+      <w:r>
+        <w:t>relating</w:t>
+      </w:r>
+      <w:proofErr w:type="gramEnd"/>
+      <w:r>
+        <w:t xml:space="preserve"> product as well as the foreign key that connects the image to the correct product.</w:t>
       </w:r>
     </w:p>
     <w:p/>
@@ -1689,6 +2073,61 @@
     <w:p>
       <w:r>
         <w:t>Tags and categories tables are used for better management and easier searches of products.</w:t>
+      </w:r>
+    </w:p>
+    <w:p/>
+    <w:p>
+      <w:r>
+        <w:t>/</w:t>
+      </w:r>
+      <w:proofErr w:type="spellStart"/>
+      <w:proofErr w:type="gramStart"/>
+      <w:r>
+        <w:t>og</w:t>
+      </w:r>
+      <w:proofErr w:type="spellEnd"/>
+      <w:proofErr w:type="gramEnd"/>
+    </w:p>
+    <w:p/>
+    <w:p>
+      <w:r>
+        <w:t xml:space="preserve">I created the database diagram using Draw.io. The database comprises several tables relevant to e-commerce, including a products table, categories table, tags table, and related connecting tables. It is </w:t>
+      </w:r>
+      <w:r>
+        <w:lastRenderedPageBreak/>
+        <w:t>important to note that many-to-many relationships require connecting tables, while one-to-many relationships only require foreign keys.</w:t>
+      </w:r>
+    </w:p>
+    <w:p/>
+    <w:p>
+      <w:r>
+        <w:t xml:space="preserve">For the products, a gallery of product images is necessary. Therefore, I created an additional table connected to the products table. This table contains the image URLs, names, </w:t>
+      </w:r>
+      <w:proofErr w:type="gramStart"/>
+      <w:r>
+        <w:t>alt</w:t>
+      </w:r>
+      <w:proofErr w:type="gramEnd"/>
+      <w:r>
+        <w:t xml:space="preserve"> text for the corresponding product, and the foreign key linking each image to the correct product.</w:t>
+      </w:r>
+    </w:p>
+    <w:p/>
+    <w:p>
+      <w:r>
+        <w:t>The products table includes standard fields such as name, ID, description, price, and SKU. Additionally, it contains fields for stock number and stock status for better inventory management, weight and dimensions for shipping management, and meta information to aid in on-site and platform searches, such as Google Search.</w:t>
+      </w:r>
+    </w:p>
+    <w:p/>
+    <w:p>
+      <w:r>
+        <w:t>The tags and categories tables are utilized for improved product management and to facilitate easier product searches.</w:t>
+      </w:r>
+    </w:p>
+    <w:p/>
+    <w:p>
+      <w:r>
+        <w:t>-</w:t>
       </w:r>
     </w:p>
     <w:p/>
@@ -1702,6 +2141,14 @@
     </w:p>
     <w:p/>
     <w:p>
+      <w:proofErr w:type="spellStart"/>
+      <w:r>
+        <w:t>og</w:t>
+      </w:r>
+      <w:proofErr w:type="spellEnd"/>
+    </w:p>
+    <w:p/>
+    <w:p>
       <w:r>
         <w:t xml:space="preserve">For the backend I decided to go with </w:t>
       </w:r>
@@ -1740,7 +2187,6 @@
     </w:p>
     <w:p>
       <w:r>
-        <w:lastRenderedPageBreak/>
         <w:t xml:space="preserve">I started by downloading docker, as the project needs to be </w:t>
       </w:r>
       <w:proofErr w:type="spellStart"/>
@@ -1755,10 +2201,12 @@
         <w:t xml:space="preserve"> The process is </w:t>
       </w:r>
       <w:proofErr w:type="spellStart"/>
+      <w:proofErr w:type="gramStart"/>
       <w:r>
         <w:t>self explanatory</w:t>
       </w:r>
       <w:proofErr w:type="spellEnd"/>
+      <w:proofErr w:type="gramEnd"/>
       <w:r>
         <w:t xml:space="preserve"> as all the user has to do is click on next until the installation is complete.</w:t>
       </w:r>
@@ -1773,7 +2221,15 @@
       </w:r>
       <w:proofErr w:type="spellEnd"/>
       <w:r>
-        <w:t xml:space="preserve"> folder for my project in which I included three folder: database, uploads and extensions.</w:t>
+        <w:t xml:space="preserve"> folder for my project in which I included three </w:t>
+      </w:r>
+      <w:proofErr w:type="gramStart"/>
+      <w:r>
+        <w:t>folder</w:t>
+      </w:r>
+      <w:proofErr w:type="gramEnd"/>
+      <w:r>
+        <w:t>: database, uploads and extensions.</w:t>
       </w:r>
     </w:p>
     <w:p/>
@@ -1822,6 +2278,7 @@
     <w:p/>
     <w:p>
       <w:r>
+        <w:lastRenderedPageBreak/>
         <w:t>In the main folder I had to create a file called docker-</w:t>
       </w:r>
       <w:proofErr w:type="spellStart"/>
@@ -1830,10 +2287,89 @@
       </w:r>
       <w:proofErr w:type="spellEnd"/>
       <w:r>
-        <w:t xml:space="preserve"> containing a set of instructions for docker. Finally I had to run the docker container by navigating to the folder containing my files and executing a command line with the command `docker compose up`. After the download was complete, I had access to my backend using either the link `http://localhost:8055` or `http://127.0.0.1:8055`.</w:t>
-      </w:r>
-    </w:p>
-    <w:p/>
+        <w:t xml:space="preserve"> containing a set of instructions for docker. </w:t>
+      </w:r>
+      <w:proofErr w:type="gramStart"/>
+      <w:r>
+        <w:t>Finally</w:t>
+      </w:r>
+      <w:proofErr w:type="gramEnd"/>
+      <w:r>
+        <w:t xml:space="preserve"> I had to run the docker container by navigating to the folder containing my files and executing a command line with the command `docker compose up`. After the download was complete, I had access to my backend using either the link `http://localhost:8055` or `http://127.0.0.1:8055`.</w:t>
+      </w:r>
+    </w:p>
+    <w:p>
+      <w:r>
+        <w:t>/</w:t>
+      </w:r>
+      <w:proofErr w:type="spellStart"/>
+      <w:proofErr w:type="gramStart"/>
+      <w:r>
+        <w:t>og</w:t>
+      </w:r>
+      <w:proofErr w:type="spellEnd"/>
+      <w:proofErr w:type="gramEnd"/>
+    </w:p>
+    <w:p>
+      <w:r>
+        <w:t xml:space="preserve">For the backend, I chose </w:t>
+      </w:r>
+      <w:proofErr w:type="spellStart"/>
+      <w:r>
+        <w:t>Directus</w:t>
+      </w:r>
+      <w:proofErr w:type="spellEnd"/>
+      <w:r>
+        <w:t xml:space="preserve">, a well-known and user-friendly backend system based on Node.js. I followed the self-hosting guide provided in the </w:t>
+      </w:r>
+      <w:proofErr w:type="spellStart"/>
+      <w:r>
+        <w:t>Directus</w:t>
+      </w:r>
+      <w:proofErr w:type="spellEnd"/>
+      <w:r>
+        <w:t xml:space="preserve"> documentation for the installation.</w:t>
+      </w:r>
+    </w:p>
+    <w:p/>
+    <w:p>
+      <w:r>
+        <w:t>I began by downloading Docker, as the project needed to be containerized to run. The installation process was straightforward, requiring only a few clicks to complete.</w:t>
+      </w:r>
+    </w:p>
+    <w:p/>
+    <w:p>
+      <w:r>
+        <w:t xml:space="preserve">After installing Docker, I created a </w:t>
+      </w:r>
+      <w:proofErr w:type="spellStart"/>
+      <w:r>
+        <w:t>Directus</w:t>
+      </w:r>
+      <w:proofErr w:type="spellEnd"/>
+      <w:r>
+        <w:t xml:space="preserve"> folder for my project, which included three subfolders: database, uploads, and extensions. In the main project folder, I created a file named docker-</w:t>
+      </w:r>
+      <w:proofErr w:type="spellStart"/>
+      <w:r>
+        <w:t>compose.yml</w:t>
+      </w:r>
+      <w:proofErr w:type="spellEnd"/>
+      <w:r>
+        <w:t xml:space="preserve"> containing the necessary instructions for Docker. Finally, I ran the Docker container by navigating to the folder containing my files and executing the command docker compose up.</w:t>
+      </w:r>
+    </w:p>
+    <w:p/>
+    <w:p>
+      <w:r>
+        <w:t>Once the download was complete, I could access my backend via either http://localhost:8055 or http://127.0.0.1:8055.</w:t>
+      </w:r>
+    </w:p>
+    <w:p>
+      <w:r>
+        <w:t>-</w:t>
+      </w:r>
+    </w:p>
     <w:p>
       <w:pPr>
         <w:pStyle w:val="Heading1"/>
@@ -1844,6 +2380,14 @@
     </w:p>
     <w:p/>
     <w:p>
+      <w:proofErr w:type="spellStart"/>
+      <w:r>
+        <w:t>og</w:t>
+      </w:r>
+      <w:proofErr w:type="spellEnd"/>
+    </w:p>
+    <w:p/>
+    <w:p>
       <w:r>
         <w:t xml:space="preserve">After I created the </w:t>
       </w:r>
@@ -1869,14 +2413,30 @@
       </w:r>
       <w:proofErr w:type="spellEnd"/>
       <w:r>
-        <w:t xml:space="preserve"> to be launched, the docker container needs to be running. I use the docker interface to launch my container but that is not the only solution to running the project as mentioned in the previous chapter.</w:t>
+        <w:t xml:space="preserve"> to be launched, the docker container needs to be </w:t>
+      </w:r>
+      <w:proofErr w:type="gramStart"/>
+      <w:r>
+        <w:t>running</w:t>
+      </w:r>
+      <w:proofErr w:type="gramEnd"/>
+      <w:r>
+        <w:t>. I use the docker interface to launch my container but that is not the only solution to running the project as mentioned in the previous chapter.</w:t>
       </w:r>
       <w:r>
         <w:br/>
       </w:r>
       <w:r>
         <w:br/>
-        <w:t xml:space="preserve">After the docker is launched, I log in by accessing the localhost </w:t>
+        <w:t xml:space="preserve">After the docker is launched, I log in by accessing the </w:t>
+      </w:r>
+      <w:proofErr w:type="gramStart"/>
+      <w:r>
+        <w:t>localhost</w:t>
+      </w:r>
+      <w:proofErr w:type="gramEnd"/>
+      <w:r>
+        <w:t xml:space="preserve"> </w:t>
       </w:r>
       <w:proofErr w:type="spellStart"/>
       <w:r>
@@ -1892,6 +2452,7 @@
         <w:rPr>
           <w:noProof/>
         </w:rPr>
+        <w:lastRenderedPageBreak/>
         <w:drawing>
           <wp:inline distT="0" distB="0" distL="0" distR="0" wp14:anchorId="3B736CD8" wp14:editId="34215A2B">
             <wp:extent cx="3294765" cy="2484208"/>
@@ -1931,8 +2492,15 @@
     </w:p>
     <w:p>
       <w:r>
-        <w:lastRenderedPageBreak/>
-        <w:t>After a successful login, in order to create a new table I have to navigate to the bottom of the left side menu and choose “Settings”, access the “Data Model” and click on the “+” icon in order to create a new collection / table.</w:t>
+        <w:t xml:space="preserve">After a successful login, in order to create a new </w:t>
+      </w:r>
+      <w:proofErr w:type="gramStart"/>
+      <w:r>
+        <w:t>table</w:t>
+      </w:r>
+      <w:proofErr w:type="gramEnd"/>
+      <w:r>
+        <w:t xml:space="preserve"> I have to navigate to the bottom of the left side menu and choose “Settings”, access the “Data Model” and click on the “+” icon in order to create a new collection / table.</w:t>
       </w:r>
     </w:p>
     <w:p>
@@ -1990,6 +2558,7 @@
         <w:rPr>
           <w:noProof/>
         </w:rPr>
+        <w:lastRenderedPageBreak/>
         <w:drawing>
           <wp:inline distT="0" distB="0" distL="0" distR="0" wp14:anchorId="38965408" wp14:editId="56DE9650">
             <wp:extent cx="3293689" cy="2066649"/>
@@ -2034,7 +2603,6 @@
     </w:p>
     <w:p>
       <w:r>
-        <w:lastRenderedPageBreak/>
         <w:br/>
       </w:r>
       <w:r>
@@ -2131,7 +2699,15 @@
     </w:p>
     <w:p>
       <w:r>
-        <w:t>In the next section, I choose the type of field (for this example I will choose a simply input but the process is similar no matter what the type of the field is), I then fill in the necessary information and finally I save.</w:t>
+        <w:t xml:space="preserve">In the next section, I choose the type of field (for this example I will choose a simply input but the process is similar no matter what the type of </w:t>
+      </w:r>
+      <w:proofErr w:type="gramStart"/>
+      <w:r>
+        <w:t>the field</w:t>
+      </w:r>
+      <w:proofErr w:type="gramEnd"/>
+      <w:r>
+        <w:t xml:space="preserve"> is), I then fill in the necessary information and finally I save.</w:t>
       </w:r>
     </w:p>
     <w:p>
@@ -2139,6 +2715,7 @@
         <w:rPr>
           <w:noProof/>
         </w:rPr>
+        <w:lastRenderedPageBreak/>
         <w:drawing>
           <wp:inline distT="0" distB="0" distL="0" distR="0" wp14:anchorId="03BB7F48" wp14:editId="6D452D63">
             <wp:extent cx="2367926" cy="2710213"/>
@@ -2178,7 +2755,6 @@
     </w:p>
     <w:p>
       <w:r>
-        <w:lastRenderedPageBreak/>
         <w:t>Now my new collection is ready to be used. If any other modifications are necessary, I can repeat the process, edit a field or even add complementary information like automatic sorting based on a field of my choice.</w:t>
       </w:r>
     </w:p>
@@ -2281,7 +2857,26 @@
     </w:p>
     <w:p>
       <w:r>
+        <w:lastRenderedPageBreak/>
         <w:t>This is a typical workflow I followed while developing my internship project.</w:t>
+      </w:r>
+      <w:r>
+        <w:br/>
+      </w:r>
+      <w:r>
+        <w:br/>
+        <w:t>/</w:t>
+      </w:r>
+      <w:proofErr w:type="spellStart"/>
+      <w:r>
+        <w:t>og</w:t>
+      </w:r>
+      <w:proofErr w:type="spellEnd"/>
+    </w:p>
+    <w:p/>
+    <w:p>
+      <w:r>
+        <w:t>-</w:t>
       </w:r>
     </w:p>
     <w:sectPr>

</xml_diff>

<commit_message>
Dossier pro en final
</commit_message>
<xml_diff>
--- a/dossier_pro_draft_en.docx
+++ b/dossier_pro_draft_en.docx
@@ -28,84 +28,30 @@
       </w:r>
     </w:p>
     <w:p>
-      <w:proofErr w:type="spellStart"/>
-      <w:r>
-        <w:t>Eg.</w:t>
-      </w:r>
-      <w:proofErr w:type="spellEnd"/>
-      <w:r>
-        <w:t xml:space="preserve"> The owner of the shop asked me to create him an </w:t>
-      </w:r>
-      <w:proofErr w:type="spellStart"/>
-      <w:r>
-        <w:t>eshop</w:t>
-      </w:r>
-      <w:proofErr w:type="spellEnd"/>
-    </w:p>
-    <w:p>
-      <w:proofErr w:type="spellStart"/>
+      <w:r>
+        <w:t>Eg. The owner of the shop asked me to create him an eshop</w:t>
+      </w:r>
+    </w:p>
+    <w:p>
       <w:r>
         <w:t>og</w:t>
       </w:r>
-      <w:proofErr w:type="spellEnd"/>
-    </w:p>
-    <w:p>
-      <w:r>
-        <w:t xml:space="preserve">For my internship project, my manager asked me to redesign and modernize his </w:t>
-      </w:r>
-      <w:proofErr w:type="spellStart"/>
-      <w:r>
-        <w:t>eshop</w:t>
-      </w:r>
-      <w:proofErr w:type="spellEnd"/>
-      <w:r>
-        <w:t xml:space="preserve">. He also asked me to change the technology used as it was written in </w:t>
-      </w:r>
-      <w:proofErr w:type="spellStart"/>
-      <w:proofErr w:type="gramStart"/>
-      <w:r>
-        <w:t>Wordpress</w:t>
-      </w:r>
-      <w:proofErr w:type="spellEnd"/>
-      <w:proofErr w:type="gramEnd"/>
-      <w:r>
-        <w:t xml:space="preserve"> and it is bloated with the undesired result of being slow or even stalling for tens of seconds in some cases.</w:t>
+    </w:p>
+    <w:p>
+      <w:r>
+        <w:t>For my internship project, my manager asked me to redesign and modernize his eshop. He also asked me to change the technology used as it was written in Wordpress and it is bloated with the undesired result of being slow or even stalling for tens of seconds in some cases.</w:t>
+      </w:r>
+      <w:r>
+        <w:t xml:space="preserve"> Also he was concerned with lowering the costs of maintenance for the eshop.</w:t>
       </w:r>
       <w:r>
         <w:t xml:space="preserve"> </w:t>
       </w:r>
-      <w:proofErr w:type="gramStart"/>
-      <w:r>
-        <w:t>Also</w:t>
-      </w:r>
-      <w:proofErr w:type="gramEnd"/>
-      <w:r>
-        <w:t xml:space="preserve"> he was concerned with lowering the costs of maintenance for the </w:t>
-      </w:r>
-      <w:proofErr w:type="spellStart"/>
-      <w:r>
-        <w:t>eshop</w:t>
-      </w:r>
-      <w:proofErr w:type="spellEnd"/>
-      <w:r>
-        <w:t>.</w:t>
-      </w:r>
-      <w:r>
-        <w:t xml:space="preserve"> </w:t>
-      </w:r>
-    </w:p>
-    <w:p/>
-    <w:p>
-      <w:r>
-        <w:t xml:space="preserve">For my internship project, I was tasked by my manager with redesigning and modernizing the company's e-commerce platform. The existing site was built using WordPress, which resulted in slow performance, with page load times often taking tens of seconds, and occasional stalling. Additionally, my manager expressed concerns about the high maintenance costs associated with the platform. To address these issues, I was also asked to transition the e-shop </w:t>
-      </w:r>
-      <w:proofErr w:type="gramStart"/>
-      <w:r>
-        <w:t>to</w:t>
-      </w:r>
-      <w:proofErr w:type="gramEnd"/>
-      <w:r>
-        <w:t xml:space="preserve"> a more efficient and cost-effective technology stack.</w:t>
+    </w:p>
+    <w:p/>
+    <w:p>
+      <w:r>
+        <w:t>For my internship project, I was tasked by my manager with redesigning and modernizing the company's e-commerce platform. The existing site was built using WordPress, which resulted in slow performance, with page load times often taking tens of seconds, and occasional stalling. Additionally, my manager expressed concerns about the high maintenance costs associated with the platform. To address these issues, I was also asked to transition the e-shop to a more efficient and cost-effective technology stack.</w:t>
       </w:r>
     </w:p>
     <w:p>
@@ -114,85 +60,19 @@
       </w:r>
     </w:p>
     <w:p>
-      <w:proofErr w:type="spellStart"/>
       <w:r>
         <w:t>og</w:t>
       </w:r>
-      <w:proofErr w:type="spellEnd"/>
-    </w:p>
-    <w:p>
-      <w:r>
-        <w:t xml:space="preserve">After discussing with him, I suggested the technology stack of </w:t>
-      </w:r>
-      <w:proofErr w:type="spellStart"/>
-      <w:r>
-        <w:t>directus</w:t>
-      </w:r>
-      <w:proofErr w:type="spellEnd"/>
-      <w:r>
-        <w:t xml:space="preserve"> for the backend and </w:t>
-      </w:r>
-      <w:proofErr w:type="spellStart"/>
-      <w:r>
-        <w:t>nextjs</w:t>
-      </w:r>
-      <w:proofErr w:type="spellEnd"/>
-      <w:r>
-        <w:t xml:space="preserve"> for the frontend. Since I have worked </w:t>
-      </w:r>
-      <w:proofErr w:type="gramStart"/>
-      <w:r>
-        <w:t>in</w:t>
-      </w:r>
-      <w:proofErr w:type="gramEnd"/>
-      <w:r>
-        <w:t xml:space="preserve"> a few projects with </w:t>
-      </w:r>
-      <w:proofErr w:type="spellStart"/>
-      <w:r>
-        <w:t>nextjs</w:t>
-      </w:r>
-      <w:proofErr w:type="spellEnd"/>
-      <w:r>
-        <w:t xml:space="preserve"> and have read good reviews regarding </w:t>
-      </w:r>
-      <w:proofErr w:type="spellStart"/>
-      <w:r>
-        <w:t>directus</w:t>
-      </w:r>
-      <w:proofErr w:type="spellEnd"/>
-      <w:r>
-        <w:t>, we decided to go in that direction.</w:t>
-      </w:r>
-    </w:p>
-    <w:p/>
-    <w:p>
-      <w:r>
-        <w:t xml:space="preserve">After discussing the project requirements with my manager, I proposed adopting a technology stack consisting of </w:t>
-      </w:r>
-      <w:proofErr w:type="spellStart"/>
-      <w:r>
-        <w:t>Directus</w:t>
-      </w:r>
-      <w:proofErr w:type="spellEnd"/>
-      <w:r>
-        <w:t xml:space="preserve"> for the backend and Next.js for the </w:t>
-      </w:r>
-      <w:proofErr w:type="gramStart"/>
-      <w:r>
-        <w:t>frontend</w:t>
-      </w:r>
-      <w:proofErr w:type="gramEnd"/>
-      <w:r>
-        <w:t xml:space="preserve">. Having previously worked on several projects using Next.js and being aware of the positive reviews regarding </w:t>
-      </w:r>
-      <w:proofErr w:type="spellStart"/>
-      <w:r>
-        <w:t>Directus</w:t>
-      </w:r>
-      <w:proofErr w:type="spellEnd"/>
-      <w:r>
-        <w:t>, I was confident that this combination would address the performance and maintenance cost concerns. Upon evaluating my proposal, we decided to proceed with this technological approach.</w:t>
+    </w:p>
+    <w:p>
+      <w:r>
+        <w:t>After discussing with him, I suggested the technology stack of directus for the backend and nextjs for the frontend. Since I have worked in a few projects with nextjs and have read good reviews regarding directus, we decided to go in that direction.</w:t>
+      </w:r>
+    </w:p>
+    <w:p/>
+    <w:p>
+      <w:r>
+        <w:t>After discussing the project requirements with my manager, I proposed adopting a technology stack consisting of Directus for the backend and Next.js for the frontend. Having previously worked on several projects using Next.js and being aware of the positive reviews regarding Directus, I was confident that this combination would address the performance and maintenance cost concerns. Upon evaluating my proposal, we decided to proceed with this technological approach.</w:t>
       </w:r>
     </w:p>
     <w:p>
@@ -201,54 +81,20 @@
       </w:r>
     </w:p>
     <w:p>
-      <w:proofErr w:type="spellStart"/>
       <w:r>
         <w:t>og</w:t>
       </w:r>
-      <w:proofErr w:type="spellEnd"/>
-    </w:p>
-    <w:p/>
-    <w:p>
-      <w:r>
-        <w:t xml:space="preserve">My manager asked for the project to have an intuitive design for the users’ navigation as well as an intuitive interface for the administration. </w:t>
-      </w:r>
-      <w:proofErr w:type="spellStart"/>
-      <w:r>
-        <w:t>Directus</w:t>
-      </w:r>
-      <w:proofErr w:type="spellEnd"/>
-      <w:r>
-        <w:t xml:space="preserve"> offers </w:t>
-      </w:r>
-      <w:proofErr w:type="gramStart"/>
-      <w:r>
-        <w:t>a very</w:t>
-      </w:r>
-      <w:proofErr w:type="gramEnd"/>
-      <w:r>
-        <w:t xml:space="preserve"> straightforward management of the database, and the data stored in it. After showcasing an example, he was convinced.</w:t>
+    </w:p>
+    <w:p/>
+    <w:p>
+      <w:r>
+        <w:t>My manager asked for the project to have an intuitive design for the users’ navigation as well as an intuitive interface for the administration. Directus offers a very straightforward management of the database, and the data stored in it. After showcasing an example, he was convinced.</w:t>
       </w:r>
     </w:p>
     <w:p>
       <w:r>
         <w:lastRenderedPageBreak/>
-        <w:t xml:space="preserve">My manager emphasized the importance of creating an intuitive design for user navigation, as well as a user-friendly interface for administrative tasks. </w:t>
-      </w:r>
-      <w:proofErr w:type="spellStart"/>
-      <w:r>
-        <w:t>Directus</w:t>
-      </w:r>
-      <w:proofErr w:type="spellEnd"/>
-      <w:r>
-        <w:t xml:space="preserve"> provides a highly straightforward and efficient management system for the database and the data stored within it. After demonstrating an example of </w:t>
-      </w:r>
-      <w:proofErr w:type="spellStart"/>
-      <w:r>
-        <w:t>Directus</w:t>
-      </w:r>
-      <w:proofErr w:type="spellEnd"/>
-      <w:r>
-        <w:t>' capabilities, my manager was convinced that it would be an excellent fit for our project requirements.</w:t>
+        <w:t>My manager emphasized the importance of creating an intuitive design for user navigation, as well as a user-friendly interface for administrative tasks. Directus provides a highly straightforward and efficient management system for the database and the data stored within it. After demonstrating an example of Directus' capabilities, my manager was convinced that it would be an excellent fit for our project requirements.</w:t>
       </w:r>
     </w:p>
     <w:p>
@@ -257,11 +103,9 @@
       </w:r>
     </w:p>
     <w:p>
-      <w:proofErr w:type="spellStart"/>
       <w:r>
         <w:t>og</w:t>
       </w:r>
-      <w:proofErr w:type="spellEnd"/>
     </w:p>
     <w:p/>
     <w:p>
@@ -309,7 +153,7 @@
         </w:rPr>
         <w:lastRenderedPageBreak/>
         <w:drawing>
-          <wp:inline distT="0" distB="0" distL="0" distR="0" wp14:anchorId="42E3C986" wp14:editId="0EABD0F4">
+          <wp:inline distT="0" distB="0" distL="0" distR="0" wp14:anchorId="42E3C986" wp14:editId="2BDC7E75">
             <wp:extent cx="3123565" cy="6660000"/>
             <wp:effectExtent l="0" t="0" r="635" b="7620"/>
             <wp:docPr id="593830185" name="Picture 1"/>
@@ -362,11 +206,9 @@
       </w:r>
     </w:p>
     <w:p>
-      <w:proofErr w:type="spellStart"/>
       <w:r>
         <w:t>og</w:t>
       </w:r>
-      <w:proofErr w:type="spellEnd"/>
     </w:p>
     <w:p>
       <w:r>
@@ -375,15 +217,7 @@
     </w:p>
     <w:p>
       <w:r>
-        <w:t xml:space="preserve">The header section serves to inform visitors and customers of the available links through the menu, any additional information required by the manager and the categories of the </w:t>
-      </w:r>
-      <w:proofErr w:type="spellStart"/>
-      <w:r>
-        <w:t>eshop</w:t>
-      </w:r>
-      <w:proofErr w:type="spellEnd"/>
-      <w:r>
-        <w:t>.</w:t>
+        <w:t>The header section serves to inform visitors and customers of the available links through the menu, any additional information required by the manager and the categories of the eshop.</w:t>
       </w:r>
     </w:p>
     <w:p>
@@ -406,15 +240,8 @@
     <w:p/>
     <w:p>
       <w:r>
-        <w:t>/</w:t>
-      </w:r>
-      <w:proofErr w:type="spellStart"/>
-      <w:proofErr w:type="gramStart"/>
-      <w:r>
-        <w:t>og</w:t>
-      </w:r>
-      <w:proofErr w:type="spellEnd"/>
-      <w:proofErr w:type="gramEnd"/>
+        <w:t>/og</w:t>
+      </w:r>
     </w:p>
     <w:p/>
     <w:p>
@@ -517,23 +344,13 @@
       </w:r>
     </w:p>
     <w:p>
-      <w:proofErr w:type="spellStart"/>
       <w:r>
         <w:t>og</w:t>
       </w:r>
-      <w:proofErr w:type="spellEnd"/>
-    </w:p>
-    <w:p>
-      <w:r>
-        <w:t xml:space="preserve">Similar to the design for mobile view, the design is divided into three sections: header, main and footer. The main difference here is the size of images. </w:t>
-      </w:r>
-      <w:proofErr w:type="gramStart"/>
-      <w:r>
-        <w:t>As larger</w:t>
-      </w:r>
-      <w:proofErr w:type="gramEnd"/>
-      <w:r>
-        <w:t xml:space="preserve"> screens can fit larger graphics, so the images are enlarged, without any loss in quality, with the addition of grid style submenu of the categories. </w:t>
+    </w:p>
+    <w:p>
+      <w:r>
+        <w:t xml:space="preserve">Similar to the design for mobile view, the design is divided into three sections: header, main and footer. The main difference here is the size of images. As larger screens can fit larger graphics, so the images are enlarged, without any loss in quality, with the addition of grid style submenu of the categories. </w:t>
       </w:r>
       <w:r>
         <w:t>The header and footer sections persist also with minor changes likewise.</w:t>
@@ -557,32 +374,14 @@
     </w:p>
     <w:p/>
     <w:p>
-      <w:proofErr w:type="spellStart"/>
       <w:r>
         <w:t>og</w:t>
       </w:r>
-      <w:proofErr w:type="spellEnd"/>
-    </w:p>
-    <w:p/>
-    <w:p>
-      <w:r>
-        <w:t xml:space="preserve">For the prototypes I used </w:t>
-      </w:r>
-      <w:proofErr w:type="spellStart"/>
-      <w:r>
-        <w:t>figma</w:t>
-      </w:r>
-      <w:proofErr w:type="spellEnd"/>
-      <w:r>
-        <w:t xml:space="preserve"> since it has a free </w:t>
-      </w:r>
-      <w:proofErr w:type="gramStart"/>
-      <w:r>
-        <w:t>tier</w:t>
-      </w:r>
-      <w:proofErr w:type="gramEnd"/>
-      <w:r>
-        <w:t xml:space="preserve"> and offers a large number of tools.</w:t>
+    </w:p>
+    <w:p/>
+    <w:p>
+      <w:r>
+        <w:t>For the prototypes I used figma since it has a free tier and offers a large number of tools.</w:t>
       </w:r>
     </w:p>
     <w:p/>
@@ -591,29 +390,14 @@
         <w:t>I created a functional prototype for both mobile and desktop view that imitates the effects and design of the final product.</w:t>
       </w:r>
       <w:r>
-        <w:t xml:space="preserve"> I followed strictly the instructions of the </w:t>
-      </w:r>
-      <w:proofErr w:type="gramStart"/>
-      <w:r>
-        <w:t>manager</w:t>
-      </w:r>
-      <w:proofErr w:type="gramEnd"/>
-      <w:r>
-        <w:t xml:space="preserve"> and the wireframe designs to create these prototypes.</w:t>
-      </w:r>
-    </w:p>
-    <w:p/>
-    <w:p>
-      <w:r>
-        <w:t>/</w:t>
-      </w:r>
-      <w:proofErr w:type="spellStart"/>
-      <w:proofErr w:type="gramStart"/>
-      <w:r>
-        <w:t>og</w:t>
-      </w:r>
-      <w:proofErr w:type="spellEnd"/>
-      <w:proofErr w:type="gramEnd"/>
+        <w:t xml:space="preserve"> I followed strictly the instructions of the manager and the wireframe designs to create these prototypes.</w:t>
+      </w:r>
+    </w:p>
+    <w:p/>
+    <w:p>
+      <w:r>
+        <w:t>/og</w:t>
+      </w:r>
     </w:p>
     <w:p>
       <w:r>
@@ -738,23 +522,13 @@
       </w:r>
     </w:p>
     <w:p>
-      <w:proofErr w:type="spellStart"/>
       <w:r>
         <w:t>og</w:t>
       </w:r>
-      <w:proofErr w:type="spellEnd"/>
-    </w:p>
-    <w:p>
-      <w:r>
-        <w:t xml:space="preserve">Following the wireframes and prototypes, I created the frontend. In the examples below we can see the code from the Header component of the </w:t>
-      </w:r>
-      <w:proofErr w:type="spellStart"/>
-      <w:r>
-        <w:t>nextjs</w:t>
-      </w:r>
-      <w:proofErr w:type="spellEnd"/>
-      <w:r>
-        <w:t xml:space="preserve"> project.</w:t>
+    </w:p>
+    <w:p>
+      <w:r>
+        <w:t>Following the wireframes and prototypes, I created the frontend. In the examples below we can see the code from the Header component of the nextjs project.</w:t>
       </w:r>
     </w:p>
     <w:p>
@@ -834,31 +608,7 @@
         </w:drawing>
       </w:r>
       <w:r>
-        <w:t xml:space="preserve">At the very top of the file, I import all the necessary libraries and utilities that are needed for this component. Since it is using React hooks, it needs to be rendered client side and therefore at the first line of the code I define “use client”. The rest of the imports are the mentioned </w:t>
-      </w:r>
-      <w:proofErr w:type="gramStart"/>
-      <w:r>
-        <w:t>hooks</w:t>
-      </w:r>
-      <w:proofErr w:type="gramEnd"/>
-      <w:r>
-        <w:t xml:space="preserve"> and the exported object React from the react library, icons from </w:t>
-      </w:r>
-      <w:proofErr w:type="spellStart"/>
-      <w:r>
-        <w:t>lucide</w:t>
-      </w:r>
-      <w:proofErr w:type="spellEnd"/>
-      <w:r>
-        <w:t xml:space="preserve">-react, the component Image of next and my </w:t>
-      </w:r>
-      <w:proofErr w:type="spellStart"/>
-      <w:r>
-        <w:t>SearchComponent</w:t>
-      </w:r>
-      <w:proofErr w:type="spellEnd"/>
-      <w:r>
-        <w:t>.</w:t>
+        <w:t>At the very top of the file, I import all the necessary libraries and utilities that are needed for this component. Since it is using React hooks, it needs to be rendered client side and therefore at the first line of the code I define “use client”. The rest of the imports are the mentioned hooks and the exported object React from the react library, icons from lucide-react, the component Image of next and my SearchComponent.</w:t>
       </w:r>
       <w:r>
         <w:br/>
@@ -943,113 +693,48 @@
         </w:drawing>
       </w:r>
       <w:r>
-        <w:t xml:space="preserve">At the definition of the component, I create two variables that require to use state as they will store temporary information based on user interactions. I call the </w:t>
-      </w:r>
-      <w:proofErr w:type="spellStart"/>
-      <w:r>
-        <w:t>useEffect</w:t>
-      </w:r>
-      <w:proofErr w:type="spellEnd"/>
-      <w:r>
-        <w:t xml:space="preserve"> hook so React will not keep re-render the page when the values of the variables change which in turn will cause the variables to be reset and I inject the variables themselves in the dependency </w:t>
-      </w:r>
-      <w:proofErr w:type="gramStart"/>
-      <w:r>
-        <w:t>array</w:t>
-      </w:r>
-      <w:proofErr w:type="gramEnd"/>
-      <w:r>
-        <w:t xml:space="preserve"> so it keeps track of changes made to the particular variables.</w:t>
-      </w:r>
-    </w:p>
-    <w:p/>
-    <w:p/>
-    <w:p/>
-    <w:p>
-      <w:r>
-        <w:t>/</w:t>
-      </w:r>
-      <w:proofErr w:type="spellStart"/>
-      <w:proofErr w:type="gramStart"/>
+        <w:t>At the definition of the component, I create two variables that require to use state as they will store temporary information based on user interactions. I call the useEffect hook so React will not keep re-render the page when the values of the variables change which in turn will cause the variables to be reset and I inject the variables themselves in the dependency array so it keeps track of changes made to the particular variables.</w:t>
+      </w:r>
+    </w:p>
+    <w:p/>
+    <w:p/>
+    <w:p/>
+    <w:p>
+      <w:r>
+        <w:t>/og</w:t>
+      </w:r>
+    </w:p>
+    <w:p>
+      <w:r>
+        <w:t>Following the completion of the wireframes and prototypes, I proceeded to develop the frontend of the application. Below are examples of the code from the Header component of the Next.js project.</w:t>
+      </w:r>
+    </w:p>
+    <w:p>
+      <w:r>
+        <w:t xml:space="preserve">At the beginning of the file, I import all the necessary libraries and utilities required for this component. Since the component utilizes React hooks, it must be rendered on the client side. Therefore, the first line of code defines 'use client'. The remaining imports include the mentioned hooks, the React object from </w:t>
+      </w:r>
+      <w:r>
+        <w:lastRenderedPageBreak/>
+        <w:t>the React library, icons from lucide-react, the Image component from Next.js, and my custom SearchComponent.</w:t>
+      </w:r>
+    </w:p>
+    <w:p>
+      <w:r>
+        <w:t>In the component definition, I initialize two state variables to store temporary information based on user interactions. To optimize performance, I utilize the useEffect hook to ensure that React does not unnecessarily re-render the page when the values of these variables change, which would otherwise cause the variables to be reset. I include the variables in the dependency array of the useEffect hook to track changes made to these specific variables.</w:t>
+      </w:r>
+    </w:p>
+    <w:p>
+      <w:r>
+        <w:t>-</w:t>
+      </w:r>
+    </w:p>
+    <w:p/>
+    <w:p/>
+    <w:p/>
+    <w:p>
       <w:r>
         <w:t>og</w:t>
       </w:r>
-      <w:proofErr w:type="spellEnd"/>
-      <w:proofErr w:type="gramEnd"/>
-    </w:p>
-    <w:p>
-      <w:r>
-        <w:t xml:space="preserve">Following the completion of the wireframes and prototypes, I proceeded to develop the </w:t>
-      </w:r>
-      <w:proofErr w:type="gramStart"/>
-      <w:r>
-        <w:t>frontend</w:t>
-      </w:r>
-      <w:proofErr w:type="gramEnd"/>
-      <w:r>
-        <w:t xml:space="preserve"> of the application. Below are examples of the code from the Header component of the Next.js project.</w:t>
-      </w:r>
-    </w:p>
-    <w:p>
-      <w:r>
-        <w:t xml:space="preserve">At the beginning of the file, I import all the necessary libraries and utilities required for this component. Since the component utilizes React hooks, it must be rendered on the client side. Therefore, the first line of code defines 'use client'. The remaining imports include the mentioned hooks, the React object from </w:t>
-      </w:r>
-      <w:r>
-        <w:lastRenderedPageBreak/>
-        <w:t xml:space="preserve">the React library, icons from </w:t>
-      </w:r>
-      <w:proofErr w:type="spellStart"/>
-      <w:r>
-        <w:t>lucide</w:t>
-      </w:r>
-      <w:proofErr w:type="spellEnd"/>
-      <w:r>
-        <w:t xml:space="preserve">-react, the Image component from Next.js, and my custom </w:t>
-      </w:r>
-      <w:proofErr w:type="spellStart"/>
-      <w:r>
-        <w:t>SearchComponent</w:t>
-      </w:r>
-      <w:proofErr w:type="spellEnd"/>
-      <w:r>
-        <w:t>.</w:t>
-      </w:r>
-    </w:p>
-    <w:p>
-      <w:r>
-        <w:t xml:space="preserve">In the component definition, I initialize two state variables to store temporary information based on user interactions. To optimize performance, I utilize the </w:t>
-      </w:r>
-      <w:proofErr w:type="spellStart"/>
-      <w:r>
-        <w:t>useEffect</w:t>
-      </w:r>
-      <w:proofErr w:type="spellEnd"/>
-      <w:r>
-        <w:t xml:space="preserve"> hook to ensure that React does not unnecessarily re-render the page when the values of these variables change, which would otherwise cause the variables to be reset. I include the variables in the dependency array of the </w:t>
-      </w:r>
-      <w:proofErr w:type="spellStart"/>
-      <w:r>
-        <w:t>useEffect</w:t>
-      </w:r>
-      <w:proofErr w:type="spellEnd"/>
-      <w:r>
-        <w:t xml:space="preserve"> hook to track changes made to these specific variables.</w:t>
-      </w:r>
-    </w:p>
-    <w:p>
-      <w:r>
-        <w:t>-</w:t>
-      </w:r>
-    </w:p>
-    <w:p/>
-    <w:p/>
-    <w:p/>
-    <w:p>
-      <w:proofErr w:type="spellStart"/>
-      <w:r>
-        <w:t>og</w:t>
-      </w:r>
-      <w:proofErr w:type="spellEnd"/>
     </w:p>
     <w:p>
       <w:r>
@@ -1113,23 +798,7 @@
         </w:drawing>
       </w:r>
       <w:r>
-        <w:t xml:space="preserve">In the rendering of the component, I create the wrapping element div for the entire component which will have display flex with direction of column, and it will expand to the whole width of the viewport. Then, I define the element that will hold the upper portion of the menu. It will also be of display flex but this time the elements inside it will have the direction of row, with content justification of between, leaving even spaces between the elements and item justification of center, meaning the element will be centered. When the minimum screen changes to the breakpoint of large </w:t>
-      </w:r>
-      <w:proofErr w:type="gramStart"/>
-      <w:r>
-        <w:t>screens (@</w:t>
-      </w:r>
-      <w:proofErr w:type="gramEnd"/>
-      <w:r>
-        <w:t xml:space="preserve">media (min-width: 1024px)) the direction changes to column, putting the items inside as a vertical stack. </w:t>
-      </w:r>
-      <w:proofErr w:type="gramStart"/>
-      <w:r>
-        <w:t>On</w:t>
-      </w:r>
-      <w:proofErr w:type="gramEnd"/>
-      <w:r>
-        <w:t xml:space="preserve"> the top level, by default, at screens with max-width less than 1024px the highest menu is hidden. On the breakpoint “lg” the element has a display flex again, the main change is its height which is now set to 50px.</w:t>
+        <w:t>In the rendering of the component, I create the wrapping element div for the entire component which will have display flex with direction of column, and it will expand to the whole width of the viewport. Then, I define the element that will hold the upper portion of the menu. It will also be of display flex but this time the elements inside it will have the direction of row, with content justification of between, leaving even spaces between the elements and item justification of center, meaning the element will be centered. When the minimum screen changes to the breakpoint of large screens (@media (min-width: 1024px)) the direction changes to column, putting the items inside as a vertical stack. On the top level, by default, at screens with max-width less than 1024px the highest menu is hidden. On the breakpoint “lg” the element has a display flex again, the main change is its height which is now set to 50px.</w:t>
       </w:r>
       <w:r>
         <w:t xml:space="preserve"> The main theme of the component is the use of display flex which handles alignment of elements in one dimension, either horizontally or vertically.</w:t>
@@ -1137,15 +806,7 @@
     </w:p>
     <w:p>
       <w:r>
-        <w:t>The handling of the breakpoints is left to the standardized values set by tailwind. We have to keep in mind that tailwind has a “mobile-first” approach meaning its queries are of “@media (min-width: …</w:t>
-      </w:r>
-      <w:proofErr w:type="spellStart"/>
-      <w:r>
-        <w:t>px</w:t>
-      </w:r>
-      <w:proofErr w:type="spellEnd"/>
-      <w:r>
-        <w:t>) and therefore we design starting from smaller screens.</w:t>
+        <w:t>The handling of the breakpoints is left to the standardized values set by tailwind. We have to keep in mind that tailwind has a “mobile-first” approach meaning its queries are of “@media (min-width: …px) and therefore we design starting from smaller screens.</w:t>
       </w:r>
       <w:r>
         <w:t xml:space="preserve"> </w:t>
@@ -1153,82 +814,41 @@
     </w:p>
     <w:p>
       <w:r>
-        <w:t>/</w:t>
-      </w:r>
-      <w:proofErr w:type="spellStart"/>
-      <w:proofErr w:type="gramStart"/>
+        <w:t>/og</w:t>
+      </w:r>
+    </w:p>
+    <w:p>
+      <w:r>
+        <w:t>In the rendering of the component, I create a wrapping &lt;div&gt; element for the entire component, which utilizes display: flex with a column direction and expands to the full width of the viewport. Next, I define an element to hold the upper portion of the menu. This element also employs display: flex, but with a row direction for its child elements. The content is justified with space-between, ensuring even spacing between elements, and items are centered using align-items: center.</w:t>
+      </w:r>
+    </w:p>
+    <w:p/>
+    <w:p>
+      <w:r>
+        <w:t>When the screen width reaches the breakpoint for large screens (@media (min-width: 1024px)), the direction changes to column, stacking the items vertically. By default, for screens with a maximum width of less than 1024px, the top-level menu is hidden. At the 'lg' breakpoint, the element reverts to display: flex, with the primary change being its height, which is set to 50px.</w:t>
+      </w:r>
+    </w:p>
+    <w:p/>
+    <w:p>
+      <w:r>
+        <w:t>The main theme of the component is the use of display: flex, which efficiently handles the alignment of elements in a single dimension, either horizontally or vertically.</w:t>
+      </w:r>
+    </w:p>
+    <w:p>
+      <w:r>
+        <w:t>The management of breakpoints is handled using the standardized values provided by Tailwind CSS. It is important to note that Tailwind CSS adopts a 'mobile-first' approach, meaning its media queries are structured as @media (min-width: ...px). Consequently, the design process begins with smaller screens and progressively enhances for larger screens.</w:t>
+      </w:r>
+    </w:p>
+    <w:p>
+      <w:r>
+        <w:t>-</w:t>
+      </w:r>
+    </w:p>
+    <w:p/>
+    <w:p>
       <w:r>
         <w:t>og</w:t>
       </w:r>
-      <w:proofErr w:type="spellEnd"/>
-      <w:proofErr w:type="gramEnd"/>
-    </w:p>
-    <w:p>
-      <w:r>
-        <w:t>In the rendering of the component, I create a wrapping &lt;div&gt; element for the entire component, which utilizes display: flex with a column direction and expands to the full width of the viewport. Next, I define an element to hold the upper portion of the menu. This element also employs display: flex, but with a row direction for its child elements. The content is justified with space-between, ensuring even spacing between elements, and items are centered using align-items: center.</w:t>
-      </w:r>
-    </w:p>
-    <w:p/>
-    <w:p>
-      <w:r>
-        <w:t xml:space="preserve">When the screen width reaches the breakpoint for large </w:t>
-      </w:r>
-      <w:proofErr w:type="gramStart"/>
-      <w:r>
-        <w:t>screens (@</w:t>
-      </w:r>
-      <w:proofErr w:type="gramEnd"/>
-      <w:r>
-        <w:t xml:space="preserve">media (min-width: 1024px)), the direction changes to column, stacking the items vertically. By default, for screens with a maximum width of less than 1024px, the top-level menu is hidden. At the 'lg' breakpoint, the element reverts to </w:t>
-      </w:r>
-      <w:proofErr w:type="gramStart"/>
-      <w:r>
-        <w:t>display:</w:t>
-      </w:r>
-      <w:proofErr w:type="gramEnd"/>
-      <w:r>
-        <w:t xml:space="preserve"> flex, with the primary change being its height, which is set to 50px.</w:t>
-      </w:r>
-    </w:p>
-    <w:p/>
-    <w:p>
-      <w:r>
-        <w:t>The main theme of the component is the use of display: flex, which efficiently handles the alignment of elements in a single dimension, either horizontally or vertically.</w:t>
-      </w:r>
-    </w:p>
-    <w:p>
-      <w:r>
-        <w:t xml:space="preserve">The management of breakpoints is handled using the standardized values provided by Tailwind CSS. It is important to note that Tailwind CSS adopts a 'mobile-first' approach, meaning its media queries are structured </w:t>
-      </w:r>
-      <w:proofErr w:type="gramStart"/>
-      <w:r>
-        <w:t>as @</w:t>
-      </w:r>
-      <w:proofErr w:type="gramEnd"/>
-      <w:r>
-        <w:t>media (min-width: ...</w:t>
-      </w:r>
-      <w:proofErr w:type="spellStart"/>
-      <w:r>
-        <w:t>px</w:t>
-      </w:r>
-      <w:proofErr w:type="spellEnd"/>
-      <w:r>
-        <w:t>). Consequently, the design process begins with smaller screens and progressively enhances for larger screens.</w:t>
-      </w:r>
-    </w:p>
-    <w:p>
-      <w:r>
-        <w:t>-</w:t>
-      </w:r>
-    </w:p>
-    <w:p/>
-    <w:p>
-      <w:proofErr w:type="spellStart"/>
-      <w:r>
-        <w:t>og</w:t>
-      </w:r>
-      <w:proofErr w:type="spellEnd"/>
     </w:p>
     <w:p>
       <w:r>
@@ -1382,15 +1002,8 @@
     </w:p>
     <w:p>
       <w:r>
-        <w:t>/</w:t>
-      </w:r>
-      <w:proofErr w:type="spellStart"/>
-      <w:proofErr w:type="gramStart"/>
-      <w:r>
-        <w:t>og</w:t>
-      </w:r>
-      <w:proofErr w:type="spellEnd"/>
-      <w:proofErr w:type="gramEnd"/>
+        <w:t>/og</w:t>
+      </w:r>
     </w:p>
     <w:p>
       <w:r>
@@ -1424,254 +1037,48 @@
     <w:p/>
     <w:p>
       <w:r>
-        <w:t xml:space="preserve">(Describe the integration of data from </w:t>
-      </w:r>
-      <w:proofErr w:type="spellStart"/>
-      <w:r>
-        <w:t>directus</w:t>
-      </w:r>
-      <w:proofErr w:type="spellEnd"/>
-      <w:r>
-        <w:t>)</w:t>
-      </w:r>
-    </w:p>
-    <w:p>
-      <w:proofErr w:type="spellStart"/>
+        <w:t>(Describe the integration of data from directus)</w:t>
+      </w:r>
+    </w:p>
+    <w:p>
       <w:r>
         <w:t>og</w:t>
       </w:r>
-      <w:proofErr w:type="spellEnd"/>
-    </w:p>
-    <w:p>
-      <w:r>
-        <w:t>In order for my frontend (Next.js) to get data from the backend (</w:t>
-      </w:r>
-      <w:proofErr w:type="spellStart"/>
-      <w:r>
-        <w:t>Directus</w:t>
-      </w:r>
-      <w:proofErr w:type="spellEnd"/>
-      <w:r>
-        <w:t xml:space="preserve">), I had to make changes to my frontend to accommodate the </w:t>
-      </w:r>
-      <w:proofErr w:type="spellStart"/>
-      <w:r>
-        <w:t>Directus</w:t>
-      </w:r>
-      <w:proofErr w:type="spellEnd"/>
-      <w:r>
-        <w:t xml:space="preserve"> </w:t>
-      </w:r>
-      <w:proofErr w:type="spellStart"/>
-      <w:r>
-        <w:t>api</w:t>
-      </w:r>
-      <w:proofErr w:type="spellEnd"/>
-      <w:r>
-        <w:t xml:space="preserve">. I had to start by adding the information </w:t>
-      </w:r>
-      <w:proofErr w:type="gramStart"/>
-      <w:r>
-        <w:t>in regards to</w:t>
-      </w:r>
-      <w:proofErr w:type="gramEnd"/>
-      <w:r>
-        <w:t xml:space="preserve"> my frontend in the docker-</w:t>
-      </w:r>
-      <w:proofErr w:type="spellStart"/>
-      <w:r>
-        <w:t>compose.yml</w:t>
-      </w:r>
-      <w:proofErr w:type="spellEnd"/>
-      <w:r>
-        <w:t xml:space="preserve"> file. </w:t>
-      </w:r>
-    </w:p>
-    <w:p>
-      <w:r>
-        <w:t xml:space="preserve">Then, I had to install the </w:t>
-      </w:r>
-      <w:proofErr w:type="spellStart"/>
-      <w:r>
-        <w:t>npm</w:t>
-      </w:r>
-      <w:proofErr w:type="spellEnd"/>
-      <w:r>
-        <w:t xml:space="preserve"> package that contains the </w:t>
-      </w:r>
-      <w:proofErr w:type="spellStart"/>
-      <w:r>
-        <w:t>directus</w:t>
-      </w:r>
-      <w:proofErr w:type="spellEnd"/>
-      <w:r>
-        <w:t xml:space="preserve"> </w:t>
-      </w:r>
-      <w:proofErr w:type="spellStart"/>
-      <w:r>
-        <w:t>sdk</w:t>
-      </w:r>
-      <w:proofErr w:type="spellEnd"/>
-      <w:r>
-        <w:t xml:space="preserve"> by using the command `</w:t>
-      </w:r>
-      <w:proofErr w:type="spellStart"/>
-      <w:r>
-        <w:t>npm</w:t>
-      </w:r>
-      <w:proofErr w:type="spellEnd"/>
-      <w:r>
-        <w:t xml:space="preserve"> </w:t>
-      </w:r>
-      <w:proofErr w:type="gramStart"/>
-      <w:r>
-        <w:t>install @</w:t>
-      </w:r>
-      <w:proofErr w:type="gramEnd"/>
-      <w:r>
-        <w:t xml:space="preserve">directus/sdk`. After the installation was finished, I created a new file named </w:t>
-      </w:r>
-      <w:proofErr w:type="spellStart"/>
-      <w:r>
-        <w:t>directus.ts</w:t>
-      </w:r>
-      <w:proofErr w:type="spellEnd"/>
-      <w:r>
-        <w:t xml:space="preserve"> in my libraries folder in my frontend project. In the file, I imported the necessary methods, created an interface for the categories, as those were the first data that I integrated </w:t>
-      </w:r>
-      <w:proofErr w:type="gramStart"/>
-      <w:r>
-        <w:t>to</w:t>
-      </w:r>
-      <w:proofErr w:type="gramEnd"/>
-      <w:r>
-        <w:t xml:space="preserve"> the site, followed by a schema interface describing the structure of the database. In this case, as I only used the Category collection, I simply included that table. I created an instance of </w:t>
-      </w:r>
-      <w:proofErr w:type="spellStart"/>
-      <w:r>
-        <w:t>directus</w:t>
-      </w:r>
-      <w:proofErr w:type="spellEnd"/>
-      <w:r>
-        <w:t xml:space="preserve"> and some helper functions in order to get the data I required from my database and finally I exported the </w:t>
-      </w:r>
-      <w:proofErr w:type="spellStart"/>
-      <w:r>
-        <w:t>directus</w:t>
-      </w:r>
-      <w:proofErr w:type="spellEnd"/>
-      <w:r>
-        <w:t xml:space="preserve"> instance.</w:t>
-      </w:r>
-    </w:p>
-    <w:p>
-      <w:r>
-        <w:t>/</w:t>
-      </w:r>
-      <w:proofErr w:type="spellStart"/>
-      <w:proofErr w:type="gramStart"/>
-      <w:r>
-        <w:t>og</w:t>
-      </w:r>
-      <w:proofErr w:type="spellEnd"/>
-      <w:proofErr w:type="gramEnd"/>
+    </w:p>
+    <w:p>
+      <w:r>
+        <w:t xml:space="preserve">In order for my frontend (Next.js) to get data from the backend (Directus), I had to make changes to my frontend to accommodate the Directus api. I had to start by adding the information in regards to my frontend in the docker-compose.yml file. </w:t>
+      </w:r>
+    </w:p>
+    <w:p>
+      <w:r>
+        <w:t>Then, I had to install the npm package that contains the directus sdk</w:t>
+      </w:r>
+      <w:r>
+        <w:t xml:space="preserve"> by using the command `npm install @directus/sdk`. After the installation was finished, I created a new file named directus.ts in my libraries folder in my frontend project. In the file, I imported the necessary methods, created an interface for the categories, as those were the first data that I integrated to the site, followed by a schema interface describing the structure of the database. In this case, as I only used the Category collection, I simply included that table. I created an instance of directus and some helper functions in order to get the data I required from my database and finally I exported the directus instance.</w:t>
+      </w:r>
+    </w:p>
+    <w:p>
+      <w:r>
+        <w:t>/og</w:t>
+      </w:r>
     </w:p>
     <w:p>
       <w:r>
         <w:lastRenderedPageBreak/>
-        <w:t>To enable my frontend (Next.js) to retrieve data from the backend (</w:t>
-      </w:r>
-      <w:proofErr w:type="spellStart"/>
-      <w:r>
-        <w:t>Directus</w:t>
-      </w:r>
-      <w:proofErr w:type="spellEnd"/>
-      <w:r>
-        <w:t xml:space="preserve">), I made several adjustments to accommodate the </w:t>
-      </w:r>
-      <w:proofErr w:type="spellStart"/>
-      <w:r>
-        <w:t>Directus</w:t>
-      </w:r>
-      <w:proofErr w:type="spellEnd"/>
-      <w:r>
-        <w:t xml:space="preserve"> API. First, I added the necessary information about my frontend to the docker-</w:t>
-      </w:r>
-      <w:proofErr w:type="spellStart"/>
-      <w:r>
-        <w:t>compose.yml</w:t>
-      </w:r>
-      <w:proofErr w:type="spellEnd"/>
-      <w:r>
-        <w:t xml:space="preserve"> file. Next, I installed the </w:t>
-      </w:r>
-      <w:proofErr w:type="spellStart"/>
-      <w:r>
-        <w:t>Directus</w:t>
-      </w:r>
-      <w:proofErr w:type="spellEnd"/>
-      <w:r>
-        <w:t xml:space="preserve"> SDK </w:t>
-      </w:r>
-      <w:proofErr w:type="spellStart"/>
-      <w:r>
-        <w:t>npm</w:t>
-      </w:r>
-      <w:proofErr w:type="spellEnd"/>
-      <w:r>
-        <w:t xml:space="preserve"> package using the command </w:t>
-      </w:r>
-      <w:proofErr w:type="spellStart"/>
-      <w:r>
-        <w:t>npm</w:t>
-      </w:r>
-      <w:proofErr w:type="spellEnd"/>
-      <w:r>
-        <w:t xml:space="preserve"> </w:t>
-      </w:r>
-      <w:proofErr w:type="gramStart"/>
-      <w:r>
-        <w:t>install @</w:t>
-      </w:r>
-      <w:proofErr w:type="gramEnd"/>
-      <w:r>
-        <w:t>directus/sdk.</w:t>
-      </w:r>
-    </w:p>
-    <w:p/>
-    <w:p>
-      <w:r>
-        <w:t xml:space="preserve">After the installation, I created a new file named </w:t>
-      </w:r>
-      <w:proofErr w:type="spellStart"/>
-      <w:r>
-        <w:t>directus.ts</w:t>
-      </w:r>
-      <w:proofErr w:type="spellEnd"/>
-      <w:r>
-        <w:t xml:space="preserve"> in the libraries folder of my frontend project. In this file, I imported the required methods and defined an interface for the categories, as these were the initial data integrated into the site. I also created a schema interface to describe the structure of the database, focusing on the Category collection since it was the only table used.</w:t>
-      </w:r>
-    </w:p>
-    <w:p/>
-    <w:p>
-      <w:r>
-        <w:t xml:space="preserve">I then instantiated </w:t>
-      </w:r>
-      <w:proofErr w:type="spellStart"/>
-      <w:r>
-        <w:t>Directus</w:t>
-      </w:r>
-      <w:proofErr w:type="spellEnd"/>
-      <w:r>
-        <w:t xml:space="preserve"> and developed helper functions to fetch the necessary data from the database. Finally, I exported the </w:t>
-      </w:r>
-      <w:proofErr w:type="spellStart"/>
-      <w:r>
-        <w:t>Directus</w:t>
-      </w:r>
-      <w:proofErr w:type="spellEnd"/>
-      <w:r>
-        <w:t xml:space="preserve"> instance for use throughout the project.</w:t>
+        <w:t>To enable my frontend (Next.js) to retrieve data from the backend (Directus), I made several adjustments to accommodate the Directus API. First, I added the necessary information about my frontend to the docker-compose.yml file. Next, I installed the Directus SDK npm package using the command npm install @directus/sdk.</w:t>
+      </w:r>
+    </w:p>
+    <w:p/>
+    <w:p>
+      <w:r>
+        <w:t>After the installation, I created a new file named directus.ts in the libraries folder of my frontend project. In this file, I imported the required methods and defined an interface for the categories, as these were the initial data integrated into the site. I also created a schema interface to describe the structure of the database, focusing on the Category collection since it was the only table used.</w:t>
+      </w:r>
+    </w:p>
+    <w:p/>
+    <w:p>
+      <w:r>
+        <w:t>I then instantiated Directus and developed helper functions to fetch the necessary data from the database. Finally, I exported the Directus instance for use throughout the project.</w:t>
       </w:r>
     </w:p>
     <w:p>
@@ -1736,124 +1143,35 @@
       </w:r>
     </w:p>
     <w:p>
-      <w:proofErr w:type="spellStart"/>
       <w:r>
         <w:t>og</w:t>
       </w:r>
-      <w:proofErr w:type="spellEnd"/>
-    </w:p>
-    <w:p>
-      <w:r>
-        <w:t xml:space="preserve">Since I wanted to show my categories in my menu, in my Header component I imported the </w:t>
-      </w:r>
-      <w:proofErr w:type="spellStart"/>
-      <w:r>
-        <w:t>getCategories</w:t>
-      </w:r>
-      <w:proofErr w:type="spellEnd"/>
-      <w:r>
-        <w:t xml:space="preserve"> helper function</w:t>
+    </w:p>
+    <w:p>
+      <w:r>
+        <w:t>Since I wanted to show my categories in my menu, in my Header component I imported the getCategories helper function</w:t>
       </w:r>
       <w:r>
         <w:t xml:space="preserve"> and the Category interface</w:t>
       </w:r>
       <w:r>
-        <w:t xml:space="preserve"> from the </w:t>
-      </w:r>
-      <w:proofErr w:type="spellStart"/>
-      <w:r>
-        <w:t>directus.ts</w:t>
-      </w:r>
-      <w:proofErr w:type="spellEnd"/>
-      <w:r>
-        <w:t xml:space="preserve"> file, created a function that gets the data from the </w:t>
-      </w:r>
-      <w:proofErr w:type="spellStart"/>
-      <w:r>
-        <w:t>getCategories</w:t>
-      </w:r>
-      <w:proofErr w:type="spellEnd"/>
-      <w:r>
-        <w:t xml:space="preserve"> function and then called it in a </w:t>
-      </w:r>
-      <w:proofErr w:type="spellStart"/>
-      <w:r>
-        <w:t>useEffect</w:t>
-      </w:r>
-      <w:proofErr w:type="spellEnd"/>
-      <w:r>
-        <w:t xml:space="preserve"> hook in order to only execute the request once. </w:t>
-      </w:r>
-      <w:r>
-        <w:t xml:space="preserve">I defined a </w:t>
-      </w:r>
-      <w:proofErr w:type="gramStart"/>
-      <w:r>
-        <w:t>new  variable</w:t>
-      </w:r>
-      <w:proofErr w:type="gramEnd"/>
-      <w:r>
-        <w:t xml:space="preserve"> in order to save my returned data. I also created a hash map for my icons, that way I can print the correct icon with the corresponding category. Finally,</w:t>
-      </w:r>
-      <w:r>
-        <w:t xml:space="preserve"> in my </w:t>
-      </w:r>
-      <w:proofErr w:type="spellStart"/>
-      <w:r>
-        <w:t>jsx</w:t>
-      </w:r>
-      <w:proofErr w:type="spellEnd"/>
-      <w:r>
-        <w:t>, where the menu items are printed, I created a map that returns the contents of each category.</w:t>
-      </w:r>
-    </w:p>
-    <w:p>
-      <w:r>
-        <w:t>/</w:t>
-      </w:r>
-      <w:proofErr w:type="spellStart"/>
-      <w:proofErr w:type="gramStart"/>
-      <w:r>
-        <w:t>og</w:t>
-      </w:r>
-      <w:proofErr w:type="spellEnd"/>
-      <w:proofErr w:type="gramEnd"/>
-    </w:p>
-    <w:p>
-      <w:r>
-        <w:t xml:space="preserve">To display the categories in my menu, I imported the </w:t>
-      </w:r>
-      <w:proofErr w:type="spellStart"/>
-      <w:r>
-        <w:t>getCategories</w:t>
-      </w:r>
-      <w:proofErr w:type="spellEnd"/>
-      <w:r>
-        <w:t xml:space="preserve"> helper function and the Category interface from the </w:t>
-      </w:r>
-      <w:proofErr w:type="spellStart"/>
-      <w:r>
-        <w:t>directus.ts</w:t>
-      </w:r>
-      <w:proofErr w:type="spellEnd"/>
-      <w:r>
-        <w:t xml:space="preserve"> file into my Header component. I then created a function to retrieve data using the </w:t>
-      </w:r>
-      <w:proofErr w:type="spellStart"/>
-      <w:r>
-        <w:t>getCategories</w:t>
-      </w:r>
-      <w:proofErr w:type="spellEnd"/>
-      <w:r>
-        <w:t xml:space="preserve"> function and invoked it within a </w:t>
-      </w:r>
-      <w:proofErr w:type="spellStart"/>
-      <w:r>
-        <w:t>useEffect</w:t>
-      </w:r>
-      <w:proofErr w:type="spellEnd"/>
-      <w:r>
-        <w:t xml:space="preserve"> hook to ensure the request is executed </w:t>
+        <w:t xml:space="preserve"> from the directus.ts file, created a function that gets the data from the getCategories function and then called it in a useEffect hook in order to only execute the request once. </w:t>
+      </w:r>
+      <w:r>
+        <w:t>I defined a new  variable in order to save my returned data. I also created a hash map for my icons, that way I can print the correct icon with the corresponding category. Finally,</w:t>
+      </w:r>
+      <w:r>
+        <w:t xml:space="preserve"> in my jsx, where the menu items are printed, I created a map that returns the contents of each category.</w:t>
+      </w:r>
+    </w:p>
+    <w:p>
+      <w:r>
+        <w:t>/og</w:t>
+      </w:r>
+    </w:p>
+    <w:p>
+      <w:r>
+        <w:t xml:space="preserve">To display the categories in my menu, I imported the getCategories helper function and the Category interface from the directus.ts file into my Header component. I then created a function to retrieve data using the getCategories function and invoked it within a useEffect hook to ensure the request is executed </w:t>
       </w:r>
       <w:r>
         <w:lastRenderedPageBreak/>
@@ -1947,21 +1265,14 @@
     </w:p>
     <w:p/>
     <w:p>
-      <w:proofErr w:type="spellStart"/>
       <w:r>
         <w:t>og</w:t>
       </w:r>
-      <w:proofErr w:type="spellEnd"/>
-    </w:p>
-    <w:p/>
-    <w:p>
-      <w:proofErr w:type="gramStart"/>
-      <w:r>
-        <w:t>In regards to</w:t>
-      </w:r>
-      <w:proofErr w:type="gramEnd"/>
-      <w:r>
-        <w:t xml:space="preserve"> the database, I created the diagram using draw.io.</w:t>
+    </w:p>
+    <w:p/>
+    <w:p>
+      <w:r>
+        <w:t>In regards to the database, I created the diagram using draw.io.</w:t>
       </w:r>
     </w:p>
     <w:p>
@@ -2022,51 +1333,19 @@
     </w:p>
     <w:p>
       <w:r>
-        <w:t xml:space="preserve">The database includes numerous tables related to </w:t>
-      </w:r>
-      <w:proofErr w:type="spellStart"/>
-      <w:r>
-        <w:t>eshops</w:t>
-      </w:r>
-      <w:proofErr w:type="spellEnd"/>
-      <w:r>
-        <w:t xml:space="preserve"> such as a products table, categories table, a tags table and connecting and related tables. It is worth noting that many to many relations require connecting tables while one to many only required foreign keys. </w:t>
-      </w:r>
-    </w:p>
-    <w:p/>
-    <w:p>
-      <w:r>
-        <w:t>For the products, product images (gallery) are required and therefore I created another table, connecting to the products table that contains the links (</w:t>
-      </w:r>
-      <w:proofErr w:type="spellStart"/>
-      <w:r>
-        <w:t>url</w:t>
-      </w:r>
-      <w:proofErr w:type="spellEnd"/>
-      <w:r>
-        <w:t xml:space="preserve">), the name and the alt for the </w:t>
-      </w:r>
-      <w:proofErr w:type="gramStart"/>
-      <w:r>
-        <w:t>relating</w:t>
-      </w:r>
-      <w:proofErr w:type="gramEnd"/>
-      <w:r>
-        <w:t xml:space="preserve"> product as well as the foreign key that connects the image to the correct product.</w:t>
-      </w:r>
-    </w:p>
-    <w:p/>
-    <w:p>
-      <w:r>
-        <w:t xml:space="preserve">The products table contains the standard fields such as name, id, description, price and </w:t>
-      </w:r>
-      <w:proofErr w:type="spellStart"/>
-      <w:r>
-        <w:t>sku</w:t>
-      </w:r>
-      <w:proofErr w:type="spellEnd"/>
-      <w:r>
-        <w:t xml:space="preserve"> with the addition of stock number and stock status for better management, weight and dimensions for shipping management as well as meta information for helping with searching on site and on platforms such as google search.</w:t>
+        <w:t xml:space="preserve">The database includes numerous tables related to eshops such as a products table, categories table, a tags table and connecting and related tables. It is worth noting that many to many relations require connecting tables while one to many only required foreign keys. </w:t>
+      </w:r>
+    </w:p>
+    <w:p/>
+    <w:p>
+      <w:r>
+        <w:t>For the products, product images (gallery) are required and therefore I created another table, connecting to the products table that contains the links (url), the name and the alt for the relating product as well as the foreign key that connects the image to the correct product.</w:t>
+      </w:r>
+    </w:p>
+    <w:p/>
+    <w:p>
+      <w:r>
+        <w:t>The products table contains the standard fields such as name, id, description, price and sku with the addition of stock number and stock status for better management, weight and dimensions for shipping management as well as meta information for helping with searching on site and on platforms such as google search.</w:t>
       </w:r>
     </w:p>
     <w:p/>
@@ -2078,15 +1357,8 @@
     <w:p/>
     <w:p>
       <w:r>
-        <w:t>/</w:t>
-      </w:r>
-      <w:proofErr w:type="spellStart"/>
-      <w:proofErr w:type="gramStart"/>
-      <w:r>
-        <w:t>og</w:t>
-      </w:r>
-      <w:proofErr w:type="spellEnd"/>
-      <w:proofErr w:type="gramEnd"/>
+        <w:t>/og</w:t>
+      </w:r>
     </w:p>
     <w:p/>
     <w:p>
@@ -2101,15 +1373,7 @@
     <w:p/>
     <w:p>
       <w:r>
-        <w:t xml:space="preserve">For the products, a gallery of product images is necessary. Therefore, I created an additional table connected to the products table. This table contains the image URLs, names, </w:t>
-      </w:r>
-      <w:proofErr w:type="gramStart"/>
-      <w:r>
-        <w:t>alt</w:t>
-      </w:r>
-      <w:proofErr w:type="gramEnd"/>
-      <w:r>
-        <w:t xml:space="preserve"> text for the corresponding product, and the foreign key linking each image to the correct product.</w:t>
+        <w:t>For the products, a gallery of product images is necessary. Therefore, I created an additional table connected to the products table. This table contains the image URLs, names, alt text for the corresponding product, and the foreign key linking each image to the correct product.</w:t>
       </w:r>
     </w:p>
     <w:p/>
@@ -2141,95 +1405,27 @@
     </w:p>
     <w:p/>
     <w:p>
-      <w:proofErr w:type="spellStart"/>
       <w:r>
         <w:t>og</w:t>
       </w:r>
-      <w:proofErr w:type="spellEnd"/>
-    </w:p>
-    <w:p/>
-    <w:p>
-      <w:r>
-        <w:t xml:space="preserve">For the backend I decided to go with </w:t>
-      </w:r>
-      <w:proofErr w:type="spellStart"/>
-      <w:r>
-        <w:t>directus</w:t>
-      </w:r>
-      <w:proofErr w:type="spellEnd"/>
-      <w:r>
-        <w:t xml:space="preserve">, a </w:t>
-      </w:r>
-      <w:proofErr w:type="spellStart"/>
-      <w:r>
-        <w:t>well known</w:t>
-      </w:r>
-      <w:proofErr w:type="spellEnd"/>
-      <w:r>
-        <w:t xml:space="preserve"> and easy to use backend system based on </w:t>
-      </w:r>
-      <w:proofErr w:type="spellStart"/>
-      <w:r>
-        <w:t>nodejs</w:t>
-      </w:r>
-      <w:proofErr w:type="spellEnd"/>
-      <w:r>
-        <w:t xml:space="preserve">. For the installation I followed the guide of </w:t>
-      </w:r>
-      <w:proofErr w:type="spellStart"/>
-      <w:r>
-        <w:t>directus</w:t>
-      </w:r>
-      <w:proofErr w:type="spellEnd"/>
-      <w:r>
-        <w:t xml:space="preserve"> docs for self-hosting.</w:t>
-      </w:r>
-    </w:p>
-    <w:p>
-      <w:r>
-        <w:t xml:space="preserve">I started by downloading docker, as the project needs to be </w:t>
-      </w:r>
-      <w:proofErr w:type="spellStart"/>
-      <w:r>
-        <w:t>dockerized</w:t>
-      </w:r>
-      <w:proofErr w:type="spellEnd"/>
-      <w:r>
-        <w:t xml:space="preserve"> in order to run.</w:t>
-      </w:r>
-      <w:r>
-        <w:t xml:space="preserve"> The process is </w:t>
-      </w:r>
-      <w:proofErr w:type="spellStart"/>
-      <w:proofErr w:type="gramStart"/>
-      <w:r>
-        <w:t>self explanatory</w:t>
-      </w:r>
-      <w:proofErr w:type="spellEnd"/>
-      <w:proofErr w:type="gramEnd"/>
-      <w:r>
-        <w:t xml:space="preserve"> as all the user has to do is click on next until the installation is complete.</w:t>
-      </w:r>
-    </w:p>
-    <w:p>
-      <w:r>
-        <w:t xml:space="preserve">After the installation of docker, I needed to create the </w:t>
-      </w:r>
-      <w:proofErr w:type="spellStart"/>
-      <w:r>
-        <w:t>directus</w:t>
-      </w:r>
-      <w:proofErr w:type="spellEnd"/>
-      <w:r>
-        <w:t xml:space="preserve"> folder for my project in which I included three </w:t>
-      </w:r>
-      <w:proofErr w:type="gramStart"/>
-      <w:r>
-        <w:t>folder</w:t>
-      </w:r>
-      <w:proofErr w:type="gramEnd"/>
-      <w:r>
-        <w:t>: database, uploads and extensions.</w:t>
+    </w:p>
+    <w:p/>
+    <w:p>
+      <w:r>
+        <w:t>For the backend I decided to go with directus, a well known and easy to use backend system based on nodejs. For the installation I followed the guide of directus docs for self-hosting.</w:t>
+      </w:r>
+    </w:p>
+    <w:p>
+      <w:r>
+        <w:t>I started by downloading docker, as the project needs to be dockerized in order to run.</w:t>
+      </w:r>
+      <w:r>
+        <w:t xml:space="preserve"> The process is self explanatory as all the user has to do is click on next until the installation is complete.</w:t>
+      </w:r>
+    </w:p>
+    <w:p>
+      <w:r>
+        <w:t>After the installation of docker, I needed to create the directus folder for my project in which I included three folder: database, uploads and extensions.</w:t>
       </w:r>
     </w:p>
     <w:p/>
@@ -2279,56 +1475,17 @@
     <w:p>
       <w:r>
         <w:lastRenderedPageBreak/>
-        <w:t>In the main folder I had to create a file called docker-</w:t>
-      </w:r>
-      <w:proofErr w:type="spellStart"/>
-      <w:r>
-        <w:t>compose.yml</w:t>
-      </w:r>
-      <w:proofErr w:type="spellEnd"/>
-      <w:r>
-        <w:t xml:space="preserve"> containing a set of instructions for docker. </w:t>
-      </w:r>
-      <w:proofErr w:type="gramStart"/>
-      <w:r>
-        <w:t>Finally</w:t>
-      </w:r>
-      <w:proofErr w:type="gramEnd"/>
-      <w:r>
-        <w:t xml:space="preserve"> I had to run the docker container by navigating to the folder containing my files and executing a command line with the command `docker compose up`. After the download was complete, I had access to my backend using either the link `http://localhost:8055` or `http://127.0.0.1:8055`.</w:t>
-      </w:r>
-    </w:p>
-    <w:p>
-      <w:r>
-        <w:t>/</w:t>
-      </w:r>
-      <w:proofErr w:type="spellStart"/>
-      <w:proofErr w:type="gramStart"/>
-      <w:r>
-        <w:t>og</w:t>
-      </w:r>
-      <w:proofErr w:type="spellEnd"/>
-      <w:proofErr w:type="gramEnd"/>
-    </w:p>
-    <w:p>
-      <w:r>
-        <w:t xml:space="preserve">For the backend, I chose </w:t>
-      </w:r>
-      <w:proofErr w:type="spellStart"/>
-      <w:r>
-        <w:t>Directus</w:t>
-      </w:r>
-      <w:proofErr w:type="spellEnd"/>
-      <w:r>
-        <w:t xml:space="preserve">, a well-known and user-friendly backend system based on Node.js. I followed the self-hosting guide provided in the </w:t>
-      </w:r>
-      <w:proofErr w:type="spellStart"/>
-      <w:r>
-        <w:t>Directus</w:t>
-      </w:r>
-      <w:proofErr w:type="spellEnd"/>
-      <w:r>
-        <w:t xml:space="preserve"> documentation for the installation.</w:t>
+        <w:t>In the main folder I had to create a file called docker-compose.yml containing a set of instructions for docker. Finally I had to run the docker container by navigating to the folder containing my files and executing a command line with the command `docker compose up`. After the download was complete, I had access to my backend using either the link `http://localhost:8055` or `http://127.0.0.1:8055`.</w:t>
+      </w:r>
+    </w:p>
+    <w:p>
+      <w:r>
+        <w:t>/og</w:t>
+      </w:r>
+    </w:p>
+    <w:p>
+      <w:r>
+        <w:t>For the backend, I chose Directus, a well-known and user-friendly backend system based on Node.js. I followed the self-hosting guide provided in the Directus documentation for the installation.</w:t>
       </w:r>
     </w:p>
     <w:p/>
@@ -2340,23 +1497,7 @@
     <w:p/>
     <w:p>
       <w:r>
-        <w:t xml:space="preserve">After installing Docker, I created a </w:t>
-      </w:r>
-      <w:proofErr w:type="spellStart"/>
-      <w:r>
-        <w:t>Directus</w:t>
-      </w:r>
-      <w:proofErr w:type="spellEnd"/>
-      <w:r>
-        <w:t xml:space="preserve"> folder for my project, which included three subfolders: database, uploads, and extensions. In the main project folder, I created a file named docker-</w:t>
-      </w:r>
-      <w:proofErr w:type="spellStart"/>
-      <w:r>
-        <w:t>compose.yml</w:t>
-      </w:r>
-      <w:proofErr w:type="spellEnd"/>
-      <w:r>
-        <w:t xml:space="preserve"> containing the necessary instructions for Docker. Finally, I ran the Docker container by navigating to the folder containing my files and executing the command docker compose up.</w:t>
+        <w:t>After installing Docker, I created a Directus folder for my project, which included three subfolders: database, uploads, and extensions. In the main project folder, I created a file named docker-compose.yml containing the necessary instructions for Docker. Finally, I ran the Docker container by navigating to the folder containing my files and executing the command docker compose up.</w:t>
       </w:r>
     </w:p>
     <w:p/>
@@ -2380,71 +1521,21 @@
     </w:p>
     <w:p/>
     <w:p>
-      <w:proofErr w:type="spellStart"/>
       <w:r>
         <w:t>og</w:t>
       </w:r>
-      <w:proofErr w:type="spellEnd"/>
-    </w:p>
-    <w:p/>
-    <w:p>
-      <w:r>
-        <w:t xml:space="preserve">After I created the </w:t>
-      </w:r>
-      <w:proofErr w:type="spellStart"/>
-      <w:r>
-        <w:t>Directus</w:t>
-      </w:r>
-      <w:proofErr w:type="spellEnd"/>
-      <w:r>
-        <w:t xml:space="preserve"> backend in docker I had to create the database’s tables (</w:t>
-      </w:r>
-      <w:proofErr w:type="spellStart"/>
-      <w:r>
-        <w:t>Directus</w:t>
-      </w:r>
-      <w:proofErr w:type="spellEnd"/>
-      <w:r>
-        <w:t xml:space="preserve"> calls them collections) and relations. In order for </w:t>
-      </w:r>
-      <w:proofErr w:type="spellStart"/>
-      <w:r>
-        <w:t>Directus</w:t>
-      </w:r>
-      <w:proofErr w:type="spellEnd"/>
-      <w:r>
-        <w:t xml:space="preserve"> to be launched, the docker container needs to be </w:t>
-      </w:r>
-      <w:proofErr w:type="gramStart"/>
-      <w:r>
-        <w:t>running</w:t>
-      </w:r>
-      <w:proofErr w:type="gramEnd"/>
-      <w:r>
-        <w:t>. I use the docker interface to launch my container but that is not the only solution to running the project as mentioned in the previous chapter.</w:t>
+    </w:p>
+    <w:p/>
+    <w:p>
+      <w:r>
+        <w:t>After I created the Directus backend in docker I had to create the database’s tables (Directus calls them collections) and relations. In order for Directus to be launched, the docker container needs to be running. I use the docker interface to launch my container but that is not the only solution to running the project as mentioned in the previous chapter.</w:t>
       </w:r>
       <w:r>
         <w:br/>
       </w:r>
       <w:r>
         <w:br/>
-        <w:t xml:space="preserve">After the docker is launched, I log in by accessing the </w:t>
-      </w:r>
-      <w:proofErr w:type="gramStart"/>
-      <w:r>
-        <w:t>localhost</w:t>
-      </w:r>
-      <w:proofErr w:type="gramEnd"/>
-      <w:r>
-        <w:t xml:space="preserve"> </w:t>
-      </w:r>
-      <w:proofErr w:type="spellStart"/>
-      <w:r>
-        <w:t>url</w:t>
-      </w:r>
-      <w:proofErr w:type="spellEnd"/>
-      <w:r>
-        <w:t xml:space="preserve"> and entering my credentials. </w:t>
+        <w:t xml:space="preserve">After the docker is launched, I log in by accessing the localhost url and entering my credentials. </w:t>
       </w:r>
     </w:p>
     <w:p>
@@ -2492,15 +1583,7 @@
     </w:p>
     <w:p>
       <w:r>
-        <w:t xml:space="preserve">After a successful login, in order to create a new </w:t>
-      </w:r>
-      <w:proofErr w:type="gramStart"/>
-      <w:r>
-        <w:t>table</w:t>
-      </w:r>
-      <w:proofErr w:type="gramEnd"/>
-      <w:r>
-        <w:t xml:space="preserve"> I have to navigate to the bottom of the left side menu and choose “Settings”, access the “Data Model” and click on the “+” icon in order to create a new collection / table.</w:t>
+        <w:t>After a successful login, in order to create a new table I have to navigate to the bottom of the left side menu and choose “Settings”, access the “Data Model” and click on the “+” icon in order to create a new collection / table.</w:t>
       </w:r>
     </w:p>
     <w:p>
@@ -2699,15 +1782,7 @@
     </w:p>
     <w:p>
       <w:r>
-        <w:t xml:space="preserve">In the next section, I choose the type of field (for this example I will choose a simply input but the process is similar no matter what the type of </w:t>
-      </w:r>
-      <w:proofErr w:type="gramStart"/>
-      <w:r>
-        <w:t>the field</w:t>
-      </w:r>
-      <w:proofErr w:type="gramEnd"/>
-      <w:r>
-        <w:t xml:space="preserve"> is), I then fill in the necessary information and finally I save.</w:t>
+        <w:t>In the next section, I choose the type of field (for this example I will choose a simply input but the process is similar no matter what the type of the field is), I then fill in the necessary information and finally I save.</w:t>
       </w:r>
     </w:p>
     <w:p>
@@ -2865,13 +1940,99 @@
       </w:r>
       <w:r>
         <w:br/>
-        <w:t>/</w:t>
-      </w:r>
-      <w:proofErr w:type="spellStart"/>
-      <w:r>
-        <w:t>og</w:t>
-      </w:r>
-      <w:proofErr w:type="spellEnd"/>
+        <w:t>/og</w:t>
+      </w:r>
+    </w:p>
+    <w:p>
+      <w:pPr>
+        <w:rPr>
+          <w:lang w:val="fr-FR"/>
+        </w:rPr>
+      </w:pPr>
+      <w:r>
+        <w:rPr>
+          <w:lang w:val="fr-FR"/>
+        </w:rPr>
+        <w:t>After setting up the Directus backend in Docker, I proceeded to create the database tables (referred to as collections in Directus) and define their relationships. To launch Directus, the Docker container must be running. I typically use the Docker interface to start my container, though other methods are available as mentioned previously.</w:t>
+      </w:r>
+    </w:p>
+    <w:p>
+      <w:pPr>
+        <w:rPr>
+          <w:lang w:val="fr-FR"/>
+        </w:rPr>
+      </w:pPr>
+      <w:r>
+        <w:rPr>
+          <w:lang w:val="fr-FR"/>
+        </w:rPr>
+        <w:t>Once the Docker container is running, I access the Directus interface by navigating to the localhost URL and entering my credentials. Upon successful login, I create a new table by navigating to the 'Settings' section at the bottom of the left side menu, selecting 'Data Model,' and clicking the '+' icon to create a new collection.</w:t>
+      </w:r>
+    </w:p>
+    <w:p>
+      <w:pPr>
+        <w:rPr>
+          <w:lang w:val="fr-FR"/>
+        </w:rPr>
+      </w:pPr>
+      <w:r>
+        <w:rPr>
+          <w:lang w:val="fr-FR"/>
+        </w:rPr>
+        <w:t>In the subsequent section, I specify a name for the collection, determine whether it should be treated as a single object, and set the primary key. I then add any additional fields by accessing the 'Optional Fields' tab and clicking the accept icon to confirm my selections.</w:t>
+      </w:r>
+    </w:p>
+    <w:p>
+      <w:pPr>
+        <w:rPr>
+          <w:lang w:val="fr-FR"/>
+        </w:rPr>
+      </w:pPr>
+      <w:r>
+        <w:rPr>
+          <w:lang w:val="fr-FR"/>
+        </w:rPr>
+        <w:t>Next, I select my newly created collection and click the 'Create Field' button to add any necessary fields. This step is crucial as it is where relationships between tables are defined. I choose the field type (for example, a simple input field), fill in the required information, and save the changes.</w:t>
+      </w:r>
+    </w:p>
+    <w:p>
+      <w:pPr>
+        <w:rPr>
+          <w:lang w:val="fr-FR"/>
+        </w:rPr>
+      </w:pPr>
+      <w:r>
+        <w:rPr>
+          <w:lang w:val="fr-FR"/>
+        </w:rPr>
+        <w:t>My new collection is now ready for use. If further modifications are needed, I can repeat the process, edit existing fields, or add complementary information such as automatic sorting based on a specific field.</w:t>
+      </w:r>
+    </w:p>
+    <w:p>
+      <w:pPr>
+        <w:rPr>
+          <w:lang w:val="fr-FR"/>
+        </w:rPr>
+      </w:pPr>
+      <w:r>
+        <w:rPr>
+          <w:lang w:val="fr-FR"/>
+        </w:rPr>
+        <w:t>To add content to my new collection, I navigate to the 'Content' tab in the left side menu, select my collection, and click the 'Create Item' button. I then set the status of the item, fill in the fields, and save the entry by clicking the save button.</w:t>
+      </w:r>
+    </w:p>
+    <w:p>
+      <w:pPr>
+        <w:rPr>
+          <w:lang w:val="fr-FR"/>
+        </w:rPr>
+      </w:pPr>
+      <w:r>
+        <w:rPr>
+          <w:lang w:val="fr-FR"/>
+        </w:rPr>
+        <w:t>This workflow was typical during the development of my internship project.</w:t>
+      </w:r>
     </w:p>
     <w:p/>
     <w:p>

</xml_diff>

<commit_message>
Dossier pro fr draft
</commit_message>
<xml_diff>
--- a/dossier_pro_draft_en.docx
+++ b/dossier_pro_draft_en.docx
@@ -28,30 +28,84 @@
       </w:r>
     </w:p>
     <w:p>
-      <w:r>
-        <w:t>Eg. The owner of the shop asked me to create him an eshop</w:t>
-      </w:r>
-    </w:p>
-    <w:p>
+      <w:proofErr w:type="spellStart"/>
+      <w:r>
+        <w:t>Eg.</w:t>
+      </w:r>
+      <w:proofErr w:type="spellEnd"/>
+      <w:r>
+        <w:t xml:space="preserve"> The owner of the shop asked me to create him an </w:t>
+      </w:r>
+      <w:proofErr w:type="spellStart"/>
+      <w:r>
+        <w:t>eshop</w:t>
+      </w:r>
+      <w:proofErr w:type="spellEnd"/>
+    </w:p>
+    <w:p>
+      <w:proofErr w:type="spellStart"/>
       <w:r>
         <w:t>og</w:t>
       </w:r>
-    </w:p>
-    <w:p>
-      <w:r>
-        <w:t>For my internship project, my manager asked me to redesign and modernize his eshop. He also asked me to change the technology used as it was written in Wordpress and it is bloated with the undesired result of being slow or even stalling for tens of seconds in some cases.</w:t>
-      </w:r>
-      <w:r>
-        <w:t xml:space="preserve"> Also he was concerned with lowering the costs of maintenance for the eshop.</w:t>
+      <w:proofErr w:type="spellEnd"/>
+    </w:p>
+    <w:p>
+      <w:r>
+        <w:t xml:space="preserve">For my internship project, my manager asked me to redesign and modernize his </w:t>
+      </w:r>
+      <w:proofErr w:type="spellStart"/>
+      <w:r>
+        <w:t>eshop</w:t>
+      </w:r>
+      <w:proofErr w:type="spellEnd"/>
+      <w:r>
+        <w:t xml:space="preserve">. He also asked me to change the technology used as it was written in </w:t>
+      </w:r>
+      <w:proofErr w:type="spellStart"/>
+      <w:proofErr w:type="gramStart"/>
+      <w:r>
+        <w:t>Wordpress</w:t>
+      </w:r>
+      <w:proofErr w:type="spellEnd"/>
+      <w:proofErr w:type="gramEnd"/>
+      <w:r>
+        <w:t xml:space="preserve"> and it is bloated with the undesired result of being slow or even stalling for tens of seconds in some cases.</w:t>
       </w:r>
       <w:r>
         <w:t xml:space="preserve"> </w:t>
       </w:r>
-    </w:p>
-    <w:p/>
-    <w:p>
-      <w:r>
-        <w:t>For my internship project, I was tasked by my manager with redesigning and modernizing the company's e-commerce platform. The existing site was built using WordPress, which resulted in slow performance, with page load times often taking tens of seconds, and occasional stalling. Additionally, my manager expressed concerns about the high maintenance costs associated with the platform. To address these issues, I was also asked to transition the e-shop to a more efficient and cost-effective technology stack.</w:t>
+      <w:proofErr w:type="gramStart"/>
+      <w:r>
+        <w:t>Also</w:t>
+      </w:r>
+      <w:proofErr w:type="gramEnd"/>
+      <w:r>
+        <w:t xml:space="preserve"> he was concerned with lowering the costs of maintenance for the </w:t>
+      </w:r>
+      <w:proofErr w:type="spellStart"/>
+      <w:r>
+        <w:t>eshop</w:t>
+      </w:r>
+      <w:proofErr w:type="spellEnd"/>
+      <w:r>
+        <w:t>.</w:t>
+      </w:r>
+      <w:r>
+        <w:t xml:space="preserve"> </w:t>
+      </w:r>
+    </w:p>
+    <w:p/>
+    <w:p>
+      <w:r>
+        <w:t xml:space="preserve">For my internship project, I was tasked by my manager with redesigning and modernizing the company's e-commerce platform. The existing site was built using WordPress, which resulted in slow performance, with page load times often taking tens of seconds, and occasional stalling. Additionally, my manager expressed concerns about the high maintenance costs associated with the platform. To address these issues, I was also asked to transition the e-shop </w:t>
+      </w:r>
+      <w:proofErr w:type="gramStart"/>
+      <w:r>
+        <w:t>to</w:t>
+      </w:r>
+      <w:proofErr w:type="gramEnd"/>
+      <w:r>
+        <w:t xml:space="preserve"> a more efficient and cost-effective technology stack.</w:t>
       </w:r>
     </w:p>
     <w:p>
@@ -60,19 +114,85 @@
       </w:r>
     </w:p>
     <w:p>
+      <w:proofErr w:type="spellStart"/>
       <w:r>
         <w:t>og</w:t>
       </w:r>
-    </w:p>
-    <w:p>
-      <w:r>
-        <w:t>After discussing with him, I suggested the technology stack of directus for the backend and nextjs for the frontend. Since I have worked in a few projects with nextjs and have read good reviews regarding directus, we decided to go in that direction.</w:t>
-      </w:r>
-    </w:p>
-    <w:p/>
-    <w:p>
-      <w:r>
-        <w:t>After discussing the project requirements with my manager, I proposed adopting a technology stack consisting of Directus for the backend and Next.js for the frontend. Having previously worked on several projects using Next.js and being aware of the positive reviews regarding Directus, I was confident that this combination would address the performance and maintenance cost concerns. Upon evaluating my proposal, we decided to proceed with this technological approach.</w:t>
+      <w:proofErr w:type="spellEnd"/>
+    </w:p>
+    <w:p>
+      <w:r>
+        <w:t xml:space="preserve">After discussing with him, I suggested the technology stack of </w:t>
+      </w:r>
+      <w:proofErr w:type="spellStart"/>
+      <w:r>
+        <w:t>directus</w:t>
+      </w:r>
+      <w:proofErr w:type="spellEnd"/>
+      <w:r>
+        <w:t xml:space="preserve"> for the backend and </w:t>
+      </w:r>
+      <w:proofErr w:type="spellStart"/>
+      <w:r>
+        <w:t>nextjs</w:t>
+      </w:r>
+      <w:proofErr w:type="spellEnd"/>
+      <w:r>
+        <w:t xml:space="preserve"> for the frontend. Since I have worked </w:t>
+      </w:r>
+      <w:proofErr w:type="gramStart"/>
+      <w:r>
+        <w:t>in</w:t>
+      </w:r>
+      <w:proofErr w:type="gramEnd"/>
+      <w:r>
+        <w:t xml:space="preserve"> a few projects with </w:t>
+      </w:r>
+      <w:proofErr w:type="spellStart"/>
+      <w:r>
+        <w:t>nextjs</w:t>
+      </w:r>
+      <w:proofErr w:type="spellEnd"/>
+      <w:r>
+        <w:t xml:space="preserve"> and have read good reviews regarding </w:t>
+      </w:r>
+      <w:proofErr w:type="spellStart"/>
+      <w:r>
+        <w:t>directus</w:t>
+      </w:r>
+      <w:proofErr w:type="spellEnd"/>
+      <w:r>
+        <w:t>, we decided to go in that direction.</w:t>
+      </w:r>
+    </w:p>
+    <w:p/>
+    <w:p>
+      <w:r>
+        <w:t xml:space="preserve">After discussing the project requirements with my manager, I proposed adopting a technology stack consisting of </w:t>
+      </w:r>
+      <w:proofErr w:type="spellStart"/>
+      <w:r>
+        <w:t>Directus</w:t>
+      </w:r>
+      <w:proofErr w:type="spellEnd"/>
+      <w:r>
+        <w:t xml:space="preserve"> for the backend and Next.js for the </w:t>
+      </w:r>
+      <w:proofErr w:type="gramStart"/>
+      <w:r>
+        <w:t>frontend</w:t>
+      </w:r>
+      <w:proofErr w:type="gramEnd"/>
+      <w:r>
+        <w:t xml:space="preserve">. Having previously worked on several projects using Next.js and being aware of the positive reviews regarding </w:t>
+      </w:r>
+      <w:proofErr w:type="spellStart"/>
+      <w:r>
+        <w:t>Directus</w:t>
+      </w:r>
+      <w:proofErr w:type="spellEnd"/>
+      <w:r>
+        <w:t>, I was confident that this combination would address the performance and maintenance cost concerns. Upon evaluating my proposal, we decided to proceed with this technological approach.</w:t>
       </w:r>
     </w:p>
     <w:p>
@@ -81,20 +201,54 @@
       </w:r>
     </w:p>
     <w:p>
+      <w:proofErr w:type="spellStart"/>
       <w:r>
         <w:t>og</w:t>
       </w:r>
-    </w:p>
-    <w:p/>
-    <w:p>
-      <w:r>
-        <w:t>My manager asked for the project to have an intuitive design for the users’ navigation as well as an intuitive interface for the administration. Directus offers a very straightforward management of the database, and the data stored in it. After showcasing an example, he was convinced.</w:t>
+      <w:proofErr w:type="spellEnd"/>
+    </w:p>
+    <w:p/>
+    <w:p>
+      <w:r>
+        <w:t xml:space="preserve">My manager asked for the project to have an intuitive design for the users’ navigation as well as an intuitive interface for the administration. </w:t>
+      </w:r>
+      <w:proofErr w:type="spellStart"/>
+      <w:r>
+        <w:t>Directus</w:t>
+      </w:r>
+      <w:proofErr w:type="spellEnd"/>
+      <w:r>
+        <w:t xml:space="preserve"> offers </w:t>
+      </w:r>
+      <w:proofErr w:type="gramStart"/>
+      <w:r>
+        <w:t>a very</w:t>
+      </w:r>
+      <w:proofErr w:type="gramEnd"/>
+      <w:r>
+        <w:t xml:space="preserve"> straightforward management of the database, and the data stored in it. After showcasing an example, he was convinced.</w:t>
       </w:r>
     </w:p>
     <w:p>
       <w:r>
         <w:lastRenderedPageBreak/>
-        <w:t>My manager emphasized the importance of creating an intuitive design for user navigation, as well as a user-friendly interface for administrative tasks. Directus provides a highly straightforward and efficient management system for the database and the data stored within it. After demonstrating an example of Directus' capabilities, my manager was convinced that it would be an excellent fit for our project requirements.</w:t>
+        <w:t xml:space="preserve">My manager emphasized the importance of creating an intuitive design for user navigation, as well as a user-friendly interface for administrative tasks. </w:t>
+      </w:r>
+      <w:proofErr w:type="spellStart"/>
+      <w:r>
+        <w:t>Directus</w:t>
+      </w:r>
+      <w:proofErr w:type="spellEnd"/>
+      <w:r>
+        <w:t xml:space="preserve"> provides a highly straightforward and efficient management system for the database and the data stored within it. After demonstrating an example of </w:t>
+      </w:r>
+      <w:proofErr w:type="spellStart"/>
+      <w:r>
+        <w:t>Directus</w:t>
+      </w:r>
+      <w:proofErr w:type="spellEnd"/>
+      <w:r>
+        <w:t>' capabilities, my manager was convinced that it would be an excellent fit for our project requirements.</w:t>
       </w:r>
     </w:p>
     <w:p>
@@ -103,9 +257,11 @@
       </w:r>
     </w:p>
     <w:p>
+      <w:proofErr w:type="spellStart"/>
       <w:r>
         <w:t>og</w:t>
       </w:r>
+      <w:proofErr w:type="spellEnd"/>
     </w:p>
     <w:p/>
     <w:p>
@@ -116,10 +272,12 @@
           <w:numId w:val="1"/>
         </w:numPr>
       </w:pPr>
+      <w:bookmarkStart w:id="0" w:name="_Hlk190266735"/>
       <w:r>
         <w:t>Wireframes</w:t>
       </w:r>
     </w:p>
+    <w:bookmarkEnd w:id="0"/>
     <w:p/>
     <w:p>
       <w:r>
@@ -131,10 +289,12 @@
     </w:p>
     <w:p/>
     <w:p>
+      <w:bookmarkStart w:id="1" w:name="_Hlk190266747"/>
       <w:r>
         <w:t>Upon agreeing on the desired technology stack, I promptly began designing the modernized version of the website. The first step in this process was to create wireframes, which serve as a foundational guide for the subsequent development and design of the prototypes. Given that modern design principles prioritize a mobile-first approach, I initiated the wireframe creation process with the mobile view (small screens). For this task, I utilized the platform Draw.io, a tool with which I am well-acquainted.</w:t>
       </w:r>
     </w:p>
+    <w:bookmarkEnd w:id="1"/>
     <w:p>
       <w:r>
         <w:t>-</w:t>
@@ -142,10 +302,12 @@
     </w:p>
     <w:p/>
     <w:p>
+      <w:bookmarkStart w:id="2" w:name="_Hlk190266755"/>
       <w:r>
         <w:t>Wireframe of the homepage for mobiles:</w:t>
       </w:r>
     </w:p>
+    <w:bookmarkEnd w:id="2"/>
     <w:p>
       <w:r>
         <w:rPr>
@@ -153,7 +315,7 @@
         </w:rPr>
         <w:lastRenderedPageBreak/>
         <w:drawing>
-          <wp:inline distT="0" distB="0" distL="0" distR="0" wp14:anchorId="42E3C986" wp14:editId="2BDC7E75">
+          <wp:inline distT="0" distB="0" distL="0" distR="0" wp14:anchorId="42E3C986" wp14:editId="1C24AFBC">
             <wp:extent cx="3123565" cy="6660000"/>
             <wp:effectExtent l="0" t="0" r="635" b="7620"/>
             <wp:docPr id="593830185" name="Picture 1"/>
@@ -206,9 +368,11 @@
       </w:r>
     </w:p>
     <w:p>
+      <w:proofErr w:type="spellStart"/>
       <w:r>
         <w:t>og</w:t>
       </w:r>
+      <w:proofErr w:type="spellEnd"/>
     </w:p>
     <w:p>
       <w:r>
@@ -217,7 +381,15 @@
     </w:p>
     <w:p>
       <w:r>
-        <w:t>The header section serves to inform visitors and customers of the available links through the menu, any additional information required by the manager and the categories of the eshop.</w:t>
+        <w:t xml:space="preserve">The header section serves to inform visitors and customers of the available links through the menu, any additional information required by the manager and the categories of the </w:t>
+      </w:r>
+      <w:proofErr w:type="spellStart"/>
+      <w:r>
+        <w:t>eshop</w:t>
+      </w:r>
+      <w:proofErr w:type="spellEnd"/>
+      <w:r>
+        <w:t>.</w:t>
       </w:r>
     </w:p>
     <w:p>
@@ -240,11 +412,19 @@
     <w:p/>
     <w:p>
       <w:r>
-        <w:t>/og</w:t>
-      </w:r>
-    </w:p>
-    <w:p/>
-    <w:p>
+        <w:t>/</w:t>
+      </w:r>
+      <w:proofErr w:type="spellStart"/>
+      <w:proofErr w:type="gramStart"/>
+      <w:r>
+        <w:t>og</w:t>
+      </w:r>
+      <w:proofErr w:type="spellEnd"/>
+      <w:proofErr w:type="gramEnd"/>
+    </w:p>
+    <w:p/>
+    <w:p>
+      <w:bookmarkStart w:id="3" w:name="_Hlk190266765"/>
       <w:r>
         <w:t>In this wireframe, we observe a clear separation of the view into three distinct sections: the top/header section, the main/content section, and the bottom/footer section.</w:t>
       </w:r>
@@ -273,6 +453,7 @@
         <w:t>Both the header and footer sections remain consistent across the entire website, with minor adjustments made to the header section to accommodate the screen size and the content displayed on each page.</w:t>
       </w:r>
     </w:p>
+    <w:bookmarkEnd w:id="3"/>
     <w:p>
       <w:r>
         <w:t>-</w:t>
@@ -280,10 +461,12 @@
     </w:p>
     <w:p/>
     <w:p>
+      <w:bookmarkStart w:id="4" w:name="_Hlk190266772"/>
       <w:r>
         <w:t>Wireframe of the home page for desktop view:</w:t>
       </w:r>
     </w:p>
+    <w:bookmarkEnd w:id="4"/>
     <w:p>
       <w:r>
         <w:rPr>
@@ -344,44 +527,76 @@
       </w:r>
     </w:p>
     <w:p>
+      <w:proofErr w:type="spellStart"/>
       <w:r>
         <w:t>og</w:t>
       </w:r>
-    </w:p>
-    <w:p>
-      <w:r>
-        <w:t xml:space="preserve">Similar to the design for mobile view, the design is divided into three sections: header, main and footer. The main difference here is the size of images. As larger screens can fit larger graphics, so the images are enlarged, without any loss in quality, with the addition of grid style submenu of the categories. </w:t>
+      <w:proofErr w:type="spellEnd"/>
+    </w:p>
+    <w:p>
+      <w:r>
+        <w:t xml:space="preserve">Similar to the design for mobile view, the design is divided into three sections: header, main and footer. The main difference here is the size of images. </w:t>
+      </w:r>
+      <w:proofErr w:type="gramStart"/>
+      <w:r>
+        <w:t>As larger</w:t>
+      </w:r>
+      <w:proofErr w:type="gramEnd"/>
+      <w:r>
+        <w:t xml:space="preserve"> screens can fit larger graphics, so the images are enlarged, without any loss in quality, with the addition of grid style submenu of the categories. </w:t>
       </w:r>
       <w:r>
         <w:t>The header and footer sections persist also with minor changes likewise.</w:t>
       </w:r>
     </w:p>
     <w:p>
+      <w:bookmarkStart w:id="5" w:name="_Hlk190266783"/>
       <w:r>
         <w:lastRenderedPageBreak/>
         <w:t>Similar to the mobile view design, the desktop view is also divided into three sections: header, main, and footer. The primary difference in the desktop design is the size of the images. Since larger screens can accommodate larger graphics, the images are enlarged without any loss in quality. Additionally, a grid-style submenu for the categories is incorporated into the main section. The header and footer sections remain consistent across the website, with minor adjustments made to the header section to fit the content displayed on each page.</w:t>
       </w:r>
     </w:p>
+    <w:bookmarkEnd w:id="5"/>
     <w:p>
       <w:r>
         <w:t>-</w:t>
       </w:r>
     </w:p>
     <w:p>
+      <w:bookmarkStart w:id="6" w:name="_Hlk190266789"/>
       <w:r>
         <w:t>Prototypes:</w:t>
       </w:r>
     </w:p>
-    <w:p/>
-    <w:p>
+    <w:bookmarkEnd w:id="6"/>
+    <w:p/>
+    <w:p>
+      <w:proofErr w:type="spellStart"/>
       <w:r>
         <w:t>og</w:t>
       </w:r>
-    </w:p>
-    <w:p/>
-    <w:p>
-      <w:r>
-        <w:t>For the prototypes I used figma since it has a free tier and offers a large number of tools.</w:t>
+      <w:proofErr w:type="spellEnd"/>
+    </w:p>
+    <w:p/>
+    <w:p>
+      <w:r>
+        <w:t xml:space="preserve">For the prototypes I used </w:t>
+      </w:r>
+      <w:proofErr w:type="spellStart"/>
+      <w:r>
+        <w:t>figma</w:t>
+      </w:r>
+      <w:proofErr w:type="spellEnd"/>
+      <w:r>
+        <w:t xml:space="preserve"> since it has a free </w:t>
+      </w:r>
+      <w:proofErr w:type="gramStart"/>
+      <w:r>
+        <w:t>tier</w:t>
+      </w:r>
+      <w:proofErr w:type="gramEnd"/>
+      <w:r>
+        <w:t xml:space="preserve"> and offers a large number of tools.</w:t>
       </w:r>
     </w:p>
     <w:p/>
@@ -390,20 +605,37 @@
         <w:t>I created a functional prototype for both mobile and desktop view that imitates the effects and design of the final product.</w:t>
       </w:r>
       <w:r>
-        <w:t xml:space="preserve"> I followed strictly the instructions of the manager and the wireframe designs to create these prototypes.</w:t>
-      </w:r>
-    </w:p>
-    <w:p/>
-    <w:p>
-      <w:r>
-        <w:t>/og</w:t>
-      </w:r>
-    </w:p>
-    <w:p>
+        <w:t xml:space="preserve"> I followed strictly the instructions of the </w:t>
+      </w:r>
+      <w:proofErr w:type="gramStart"/>
+      <w:r>
+        <w:t>manager</w:t>
+      </w:r>
+      <w:proofErr w:type="gramEnd"/>
+      <w:r>
+        <w:t xml:space="preserve"> and the wireframe designs to create these prototypes.</w:t>
+      </w:r>
+    </w:p>
+    <w:p/>
+    <w:p>
+      <w:r>
+        <w:t>/</w:t>
+      </w:r>
+      <w:proofErr w:type="spellStart"/>
+      <w:proofErr w:type="gramStart"/>
+      <w:r>
+        <w:t>og</w:t>
+      </w:r>
+      <w:proofErr w:type="spellEnd"/>
+      <w:proofErr w:type="gramEnd"/>
+    </w:p>
+    <w:p>
+      <w:bookmarkStart w:id="7" w:name="_Hlk190266795"/>
       <w:r>
         <w:t>For the creation of the prototypes, I utilized Figma, as it offers a free tier and provides a comprehensive suite of design tools. I developed functional prototypes for both the mobile and desktop views, accurately replicating the effects and design of the final product. Throughout this process, I adhered strictly to the manager's instructions and the wireframe designs to ensure the prototypes met the specified requirements.</w:t>
       </w:r>
     </w:p>
+    <w:bookmarkEnd w:id="7"/>
     <w:p>
       <w:r>
         <w:t>-</w:t>
@@ -499,10 +731,12 @@
       <w:pPr>
         <w:pStyle w:val="Heading2"/>
       </w:pPr>
+      <w:bookmarkStart w:id="8" w:name="_Hlk190266804"/>
       <w:r>
         <w:t>Interface with demo data</w:t>
       </w:r>
     </w:p>
+    <w:bookmarkEnd w:id="8"/>
     <w:p/>
     <w:p>
       <w:r>
@@ -515,20 +749,33 @@
         <w:t>Include photos of the code and the result</w:t>
       </w:r>
     </w:p>
-    <w:p/>
+    <w:p>
+      <w:bookmarkStart w:id="9" w:name="_Hlk190266810"/>
+    </w:p>
     <w:p>
       <w:r>
         <w:t>Frontend design with hardcoded / demo data:</w:t>
       </w:r>
     </w:p>
-    <w:p>
+    <w:bookmarkEnd w:id="9"/>
+    <w:p>
+      <w:proofErr w:type="spellStart"/>
       <w:r>
         <w:t>og</w:t>
       </w:r>
-    </w:p>
-    <w:p>
-      <w:r>
-        <w:t>Following the wireframes and prototypes, I created the frontend. In the examples below we can see the code from the Header component of the nextjs project.</w:t>
+      <w:proofErr w:type="spellEnd"/>
+    </w:p>
+    <w:p>
+      <w:r>
+        <w:t xml:space="preserve">Following the wireframes and prototypes, I created the frontend. In the examples below we can see the code from the Header component of the </w:t>
+      </w:r>
+      <w:proofErr w:type="spellStart"/>
+      <w:r>
+        <w:t>nextjs</w:t>
+      </w:r>
+      <w:proofErr w:type="spellEnd"/>
+      <w:r>
+        <w:t xml:space="preserve"> project.</w:t>
       </w:r>
     </w:p>
     <w:p>
@@ -608,7 +855,31 @@
         </w:drawing>
       </w:r>
       <w:r>
-        <w:t>At the very top of the file, I import all the necessary libraries and utilities that are needed for this component. Since it is using React hooks, it needs to be rendered client side and therefore at the first line of the code I define “use client”. The rest of the imports are the mentioned hooks and the exported object React from the react library, icons from lucide-react, the component Image of next and my SearchComponent.</w:t>
+        <w:t xml:space="preserve">At the very top of the file, I import all the necessary libraries and utilities that are needed for this component. Since it is using React hooks, it needs to be rendered client side and therefore at the first line of the code I define “use client”. The rest of the imports are the mentioned </w:t>
+      </w:r>
+      <w:proofErr w:type="gramStart"/>
+      <w:r>
+        <w:t>hooks</w:t>
+      </w:r>
+      <w:proofErr w:type="gramEnd"/>
+      <w:r>
+        <w:t xml:space="preserve"> and the exported object React from the react library, icons from </w:t>
+      </w:r>
+      <w:proofErr w:type="spellStart"/>
+      <w:r>
+        <w:t>lucide</w:t>
+      </w:r>
+      <w:proofErr w:type="spellEnd"/>
+      <w:r>
+        <w:t xml:space="preserve">-react, the component Image of next and my </w:t>
+      </w:r>
+      <w:proofErr w:type="spellStart"/>
+      <w:r>
+        <w:t>SearchComponent</w:t>
+      </w:r>
+      <w:proofErr w:type="spellEnd"/>
+      <w:r>
+        <w:t>.</w:t>
       </w:r>
       <w:r>
         <w:br/>
@@ -693,20 +964,52 @@
         </w:drawing>
       </w:r>
       <w:r>
-        <w:t>At the definition of the component, I create two variables that require to use state as they will store temporary information based on user interactions. I call the useEffect hook so React will not keep re-render the page when the values of the variables change which in turn will cause the variables to be reset and I inject the variables themselves in the dependency array so it keeps track of changes made to the particular variables.</w:t>
-      </w:r>
-    </w:p>
-    <w:p/>
-    <w:p/>
-    <w:p/>
-    <w:p>
-      <w:r>
-        <w:t>/og</w:t>
-      </w:r>
-    </w:p>
-    <w:p>
-      <w:r>
-        <w:t>Following the completion of the wireframes and prototypes, I proceeded to develop the frontend of the application. Below are examples of the code from the Header component of the Next.js project.</w:t>
+        <w:t xml:space="preserve">At the definition of the component, I create two variables that require to use state as they will store temporary information based on user interactions. I call the </w:t>
+      </w:r>
+      <w:proofErr w:type="spellStart"/>
+      <w:r>
+        <w:t>useEffect</w:t>
+      </w:r>
+      <w:proofErr w:type="spellEnd"/>
+      <w:r>
+        <w:t xml:space="preserve"> hook so React will not keep re-render the page when the values of the variables change which in turn will cause the variables to be reset and I inject the variables themselves in the dependency </w:t>
+      </w:r>
+      <w:proofErr w:type="gramStart"/>
+      <w:r>
+        <w:t>array</w:t>
+      </w:r>
+      <w:proofErr w:type="gramEnd"/>
+      <w:r>
+        <w:t xml:space="preserve"> so it keeps track of changes made to the particular variables.</w:t>
+      </w:r>
+    </w:p>
+    <w:p/>
+    <w:p/>
+    <w:p/>
+    <w:p>
+      <w:r>
+        <w:t>/</w:t>
+      </w:r>
+      <w:proofErr w:type="spellStart"/>
+      <w:proofErr w:type="gramStart"/>
+      <w:r>
+        <w:t>og</w:t>
+      </w:r>
+      <w:proofErr w:type="spellEnd"/>
+      <w:proofErr w:type="gramEnd"/>
+    </w:p>
+    <w:p>
+      <w:bookmarkStart w:id="10" w:name="_Hlk190266820"/>
+      <w:r>
+        <w:t xml:space="preserve">Following the completion of the wireframes and prototypes, I proceeded to develop the </w:t>
+      </w:r>
+      <w:proofErr w:type="gramStart"/>
+      <w:r>
+        <w:t>frontend</w:t>
+      </w:r>
+      <w:proofErr w:type="gramEnd"/>
+      <w:r>
+        <w:t xml:space="preserve"> of the application. Below are examples of the code from the Header component of the Next.js project.</w:t>
       </w:r>
     </w:p>
     <w:p>
@@ -715,14 +1018,47 @@
       </w:r>
       <w:r>
         <w:lastRenderedPageBreak/>
-        <w:t>the React library, icons from lucide-react, the Image component from Next.js, and my custom SearchComponent.</w:t>
-      </w:r>
-    </w:p>
-    <w:p>
-      <w:r>
-        <w:t>In the component definition, I initialize two state variables to store temporary information based on user interactions. To optimize performance, I utilize the useEffect hook to ensure that React does not unnecessarily re-render the page when the values of these variables change, which would otherwise cause the variables to be reset. I include the variables in the dependency array of the useEffect hook to track changes made to these specific variables.</w:t>
-      </w:r>
-    </w:p>
+        <w:t xml:space="preserve">the React library, icons from </w:t>
+      </w:r>
+      <w:proofErr w:type="spellStart"/>
+      <w:r>
+        <w:t>lucide</w:t>
+      </w:r>
+      <w:proofErr w:type="spellEnd"/>
+      <w:r>
+        <w:t xml:space="preserve">-react, the Image component from Next.js, and my custom </w:t>
+      </w:r>
+      <w:proofErr w:type="spellStart"/>
+      <w:r>
+        <w:t>SearchComponent</w:t>
+      </w:r>
+      <w:proofErr w:type="spellEnd"/>
+      <w:r>
+        <w:t>.</w:t>
+      </w:r>
+    </w:p>
+    <w:p>
+      <w:r>
+        <w:t xml:space="preserve">In the component definition, I initialize two state variables to store temporary information based on user interactions. To optimize performance, I utilize the </w:t>
+      </w:r>
+      <w:proofErr w:type="spellStart"/>
+      <w:r>
+        <w:t>useEffect</w:t>
+      </w:r>
+      <w:proofErr w:type="spellEnd"/>
+      <w:r>
+        <w:t xml:space="preserve"> hook to ensure that React does not unnecessarily re-render the page when the values of these variables change, which would otherwise cause the variables to be reset. I include the variables in the dependency array of the </w:t>
+      </w:r>
+      <w:proofErr w:type="spellStart"/>
+      <w:r>
+        <w:t>useEffect</w:t>
+      </w:r>
+      <w:proofErr w:type="spellEnd"/>
+      <w:r>
+        <w:t xml:space="preserve"> hook to track changes made to these specific variables.</w:t>
+      </w:r>
+    </w:p>
+    <w:bookmarkEnd w:id="10"/>
     <w:p>
       <w:r>
         <w:t>-</w:t>
@@ -732,9 +1068,11 @@
     <w:p/>
     <w:p/>
     <w:p>
+      <w:proofErr w:type="spellStart"/>
       <w:r>
         <w:t>og</w:t>
       </w:r>
+      <w:proofErr w:type="spellEnd"/>
     </w:p>
     <w:p>
       <w:r>
@@ -798,7 +1136,23 @@
         </w:drawing>
       </w:r>
       <w:r>
-        <w:t>In the rendering of the component, I create the wrapping element div for the entire component which will have display flex with direction of column, and it will expand to the whole width of the viewport. Then, I define the element that will hold the upper portion of the menu. It will also be of display flex but this time the elements inside it will have the direction of row, with content justification of between, leaving even spaces between the elements and item justification of center, meaning the element will be centered. When the minimum screen changes to the breakpoint of large screens (@media (min-width: 1024px)) the direction changes to column, putting the items inside as a vertical stack. On the top level, by default, at screens with max-width less than 1024px the highest menu is hidden. On the breakpoint “lg” the element has a display flex again, the main change is its height which is now set to 50px.</w:t>
+        <w:t xml:space="preserve">In the rendering of the component, I create the wrapping element div for the entire component which will have display flex with direction of column, and it will expand to the whole width of the viewport. Then, I define the element that will hold the upper portion of the menu. It will also be of display flex but this time the elements inside it will have the direction of row, with content justification of between, leaving even spaces between the elements and item justification of center, meaning the element will be centered. When the minimum screen changes to the breakpoint of large </w:t>
+      </w:r>
+      <w:proofErr w:type="gramStart"/>
+      <w:r>
+        <w:t>screens (@</w:t>
+      </w:r>
+      <w:proofErr w:type="gramEnd"/>
+      <w:r>
+        <w:t xml:space="preserve">media (min-width: 1024px)) the direction changes to column, putting the items inside as a vertical stack. </w:t>
+      </w:r>
+      <w:proofErr w:type="gramStart"/>
+      <w:r>
+        <w:t>On</w:t>
+      </w:r>
+      <w:proofErr w:type="gramEnd"/>
+      <w:r>
+        <w:t xml:space="preserve"> the top level, by default, at screens with max-width less than 1024px the highest menu is hidden. On the breakpoint “lg” the element has a display flex again, the main change is its height which is now set to 50px.</w:t>
       </w:r>
       <w:r>
         <w:t xml:space="preserve"> The main theme of the component is the use of display flex which handles alignment of elements in one dimension, either horizontally or vertically.</w:t>
@@ -806,7 +1160,15 @@
     </w:p>
     <w:p>
       <w:r>
-        <w:t>The handling of the breakpoints is left to the standardized values set by tailwind. We have to keep in mind that tailwind has a “mobile-first” approach meaning its queries are of “@media (min-width: …px) and therefore we design starting from smaller screens.</w:t>
+        <w:t>The handling of the breakpoints is left to the standardized values set by tailwind. We have to keep in mind that tailwind has a “mobile-first” approach meaning its queries are of “@media (min-width: …</w:t>
+      </w:r>
+      <w:proofErr w:type="spellStart"/>
+      <w:r>
+        <w:t>px</w:t>
+      </w:r>
+      <w:proofErr w:type="spellEnd"/>
+      <w:r>
+        <w:t>) and therefore we design starting from smaller screens.</w:t>
       </w:r>
       <w:r>
         <w:t xml:space="preserve"> </w:t>
@@ -814,10 +1176,18 @@
     </w:p>
     <w:p>
       <w:r>
-        <w:t>/og</w:t>
-      </w:r>
-    </w:p>
-    <w:p>
+        <w:t>/</w:t>
+      </w:r>
+      <w:proofErr w:type="spellStart"/>
+      <w:proofErr w:type="gramStart"/>
+      <w:r>
+        <w:t>og</w:t>
+      </w:r>
+      <w:proofErr w:type="spellEnd"/>
+      <w:proofErr w:type="gramEnd"/>
+    </w:p>
+    <w:p>
+      <w:bookmarkStart w:id="11" w:name="_Hlk190266831"/>
       <w:r>
         <w:t>In the rendering of the component, I create a wrapping &lt;div&gt; element for the entire component, which utilizes display: flex with a column direction and expands to the full width of the viewport. Next, I define an element to hold the upper portion of the menu. This element also employs display: flex, but with a row direction for its child elements. The content is justified with space-between, ensuring even spacing between elements, and items are centered using align-items: center.</w:t>
       </w:r>
@@ -825,7 +1195,23 @@
     <w:p/>
     <w:p>
       <w:r>
-        <w:t>When the screen width reaches the breakpoint for large screens (@media (min-width: 1024px)), the direction changes to column, stacking the items vertically. By default, for screens with a maximum width of less than 1024px, the top-level menu is hidden. At the 'lg' breakpoint, the element reverts to display: flex, with the primary change being its height, which is set to 50px.</w:t>
+        <w:t xml:space="preserve">When the screen width reaches the breakpoint for large </w:t>
+      </w:r>
+      <w:proofErr w:type="gramStart"/>
+      <w:r>
+        <w:t>screens (@</w:t>
+      </w:r>
+      <w:proofErr w:type="gramEnd"/>
+      <w:r>
+        <w:t xml:space="preserve">media (min-width: 1024px)), the direction changes to column, stacking the items vertically. By default, for screens with a maximum width of less than 1024px, the top-level menu is hidden. At the 'lg' breakpoint, the element reverts to </w:t>
+      </w:r>
+      <w:proofErr w:type="gramStart"/>
+      <w:r>
+        <w:t>display:</w:t>
+      </w:r>
+      <w:proofErr w:type="gramEnd"/>
+      <w:r>
+        <w:t xml:space="preserve"> flex, with the primary change being its height, which is set to 50px.</w:t>
       </w:r>
     </w:p>
     <w:p/>
@@ -836,9 +1222,26 @@
     </w:p>
     <w:p>
       <w:r>
-        <w:t>The management of breakpoints is handled using the standardized values provided by Tailwind CSS. It is important to note that Tailwind CSS adopts a 'mobile-first' approach, meaning its media queries are structured as @media (min-width: ...px). Consequently, the design process begins with smaller screens and progressively enhances for larger screens.</w:t>
-      </w:r>
-    </w:p>
+        <w:t xml:space="preserve">The management of breakpoints is handled using the standardized values provided by Tailwind CSS. It is important to note that Tailwind CSS adopts a 'mobile-first' approach, meaning its media queries are structured </w:t>
+      </w:r>
+      <w:proofErr w:type="gramStart"/>
+      <w:r>
+        <w:t>as @</w:t>
+      </w:r>
+      <w:proofErr w:type="gramEnd"/>
+      <w:r>
+        <w:t>media (min-width: ...</w:t>
+      </w:r>
+      <w:proofErr w:type="spellStart"/>
+      <w:r>
+        <w:t>px</w:t>
+      </w:r>
+      <w:proofErr w:type="spellEnd"/>
+      <w:r>
+        <w:t>). Consequently, the design process begins with smaller screens and progressively enhances for larger screens.</w:t>
+      </w:r>
+    </w:p>
+    <w:bookmarkEnd w:id="11"/>
     <w:p>
       <w:r>
         <w:t>-</w:t>
@@ -846,9 +1249,11 @@
     </w:p>
     <w:p/>
     <w:p>
+      <w:proofErr w:type="spellStart"/>
       <w:r>
         <w:t>og</w:t>
       </w:r>
+      <w:proofErr w:type="spellEnd"/>
     </w:p>
     <w:p>
       <w:r>
@@ -1002,10 +1407,18 @@
     </w:p>
     <w:p>
       <w:r>
-        <w:t>/og</w:t>
-      </w:r>
-    </w:p>
-    <w:p>
+        <w:t>/</w:t>
+      </w:r>
+      <w:proofErr w:type="spellStart"/>
+      <w:proofErr w:type="gramStart"/>
+      <w:r>
+        <w:t>og</w:t>
+      </w:r>
+      <w:proofErr w:type="spellEnd"/>
+      <w:proofErr w:type="gramEnd"/>
+    </w:p>
+    <w:p>
+      <w:bookmarkStart w:id="12" w:name="_Hlk190266845"/>
       <w:r>
         <w:t>Another notable aspect is the mobile menu, which contrasts with the main menu.</w:t>
       </w:r>
@@ -1021,6 +1434,7 @@
         <w:t>On larger screens, the mobile menu and the hamburger icon are hidden. Instead, the main menu is displayed, featuring smooth effects upon mouse interactions such as hover, click, and area leave.</w:t>
       </w:r>
     </w:p>
+    <w:bookmarkEnd w:id="12"/>
     <w:p>
       <w:r>
         <w:t>-</w:t>
@@ -1030,57 +1444,267 @@
       <w:pPr>
         <w:pStyle w:val="Heading2"/>
       </w:pPr>
+      <w:bookmarkStart w:id="13" w:name="_Hlk190266851"/>
       <w:r>
         <w:t>Dynamic data</w:t>
       </w:r>
     </w:p>
-    <w:p/>
-    <w:p>
-      <w:r>
-        <w:t>(Describe the integration of data from directus)</w:t>
-      </w:r>
-    </w:p>
-    <w:p>
+    <w:bookmarkEnd w:id="13"/>
+    <w:p/>
+    <w:p>
+      <w:r>
+        <w:t xml:space="preserve">(Describe the integration of data from </w:t>
+      </w:r>
+      <w:proofErr w:type="spellStart"/>
+      <w:r>
+        <w:t>directus</w:t>
+      </w:r>
+      <w:proofErr w:type="spellEnd"/>
+      <w:r>
+        <w:t>)</w:t>
+      </w:r>
+    </w:p>
+    <w:p>
+      <w:proofErr w:type="spellStart"/>
       <w:r>
         <w:t>og</w:t>
       </w:r>
-    </w:p>
-    <w:p>
-      <w:r>
-        <w:t xml:space="preserve">In order for my frontend (Next.js) to get data from the backend (Directus), I had to make changes to my frontend to accommodate the Directus api. I had to start by adding the information in regards to my frontend in the docker-compose.yml file. </w:t>
-      </w:r>
-    </w:p>
-    <w:p>
-      <w:r>
-        <w:t>Then, I had to install the npm package that contains the directus sdk</w:t>
-      </w:r>
-      <w:r>
-        <w:t xml:space="preserve"> by using the command `npm install @directus/sdk`. After the installation was finished, I created a new file named directus.ts in my libraries folder in my frontend project. In the file, I imported the necessary methods, created an interface for the categories, as those were the first data that I integrated to the site, followed by a schema interface describing the structure of the database. In this case, as I only used the Category collection, I simply included that table. I created an instance of directus and some helper functions in order to get the data I required from my database and finally I exported the directus instance.</w:t>
-      </w:r>
-    </w:p>
-    <w:p>
-      <w:r>
-        <w:t>/og</w:t>
-      </w:r>
-    </w:p>
-    <w:p>
+      <w:proofErr w:type="spellEnd"/>
+    </w:p>
+    <w:p>
+      <w:r>
+        <w:t>In order for my frontend (Next.js) to get data from the backend (</w:t>
+      </w:r>
+      <w:proofErr w:type="spellStart"/>
+      <w:r>
+        <w:t>Directus</w:t>
+      </w:r>
+      <w:proofErr w:type="spellEnd"/>
+      <w:r>
+        <w:t xml:space="preserve">), I had to make changes to my frontend to accommodate the </w:t>
+      </w:r>
+      <w:proofErr w:type="spellStart"/>
+      <w:r>
+        <w:t>Directus</w:t>
+      </w:r>
+      <w:proofErr w:type="spellEnd"/>
+      <w:r>
+        <w:t xml:space="preserve"> </w:t>
+      </w:r>
+      <w:proofErr w:type="spellStart"/>
+      <w:r>
+        <w:t>api</w:t>
+      </w:r>
+      <w:proofErr w:type="spellEnd"/>
+      <w:r>
+        <w:t xml:space="preserve">. I had to start by adding the information </w:t>
+      </w:r>
+      <w:proofErr w:type="gramStart"/>
+      <w:r>
+        <w:t>in regards to</w:t>
+      </w:r>
+      <w:proofErr w:type="gramEnd"/>
+      <w:r>
+        <w:t xml:space="preserve"> my frontend in the docker-</w:t>
+      </w:r>
+      <w:proofErr w:type="spellStart"/>
+      <w:r>
+        <w:t>compose.yml</w:t>
+      </w:r>
+      <w:proofErr w:type="spellEnd"/>
+      <w:r>
+        <w:t xml:space="preserve"> file. </w:t>
+      </w:r>
+    </w:p>
+    <w:p>
+      <w:r>
+        <w:t xml:space="preserve">Then, I had to install the </w:t>
+      </w:r>
+      <w:proofErr w:type="spellStart"/>
+      <w:r>
+        <w:t>npm</w:t>
+      </w:r>
+      <w:proofErr w:type="spellEnd"/>
+      <w:r>
+        <w:t xml:space="preserve"> package that contains the </w:t>
+      </w:r>
+      <w:proofErr w:type="spellStart"/>
+      <w:r>
+        <w:t>directus</w:t>
+      </w:r>
+      <w:proofErr w:type="spellEnd"/>
+      <w:r>
+        <w:t xml:space="preserve"> </w:t>
+      </w:r>
+      <w:proofErr w:type="spellStart"/>
+      <w:r>
+        <w:t>sdk</w:t>
+      </w:r>
+      <w:proofErr w:type="spellEnd"/>
+      <w:r>
+        <w:t xml:space="preserve"> by using the command `</w:t>
+      </w:r>
+      <w:proofErr w:type="spellStart"/>
+      <w:r>
+        <w:t>npm</w:t>
+      </w:r>
+      <w:proofErr w:type="spellEnd"/>
+      <w:r>
+        <w:t xml:space="preserve"> </w:t>
+      </w:r>
+      <w:proofErr w:type="gramStart"/>
+      <w:r>
+        <w:t>install @</w:t>
+      </w:r>
+      <w:proofErr w:type="gramEnd"/>
+      <w:r>
+        <w:t xml:space="preserve">directus/sdk`. After the installation was finished, I created a new file named </w:t>
+      </w:r>
+      <w:proofErr w:type="spellStart"/>
+      <w:r>
+        <w:t>directus.ts</w:t>
+      </w:r>
+      <w:proofErr w:type="spellEnd"/>
+      <w:r>
+        <w:t xml:space="preserve"> in my libraries folder in my frontend project. In the file, I imported the necessary methods, created an interface for the categories, as those were the first data that I integrated </w:t>
+      </w:r>
+      <w:proofErr w:type="gramStart"/>
+      <w:r>
+        <w:t>to</w:t>
+      </w:r>
+      <w:proofErr w:type="gramEnd"/>
+      <w:r>
+        <w:t xml:space="preserve"> the site, followed by a schema interface describing the structure of the database. In this case, as I only used the Category collection, I simply included that table. I created an instance of </w:t>
+      </w:r>
+      <w:proofErr w:type="spellStart"/>
+      <w:r>
+        <w:t>directus</w:t>
+      </w:r>
+      <w:proofErr w:type="spellEnd"/>
+      <w:r>
+        <w:t xml:space="preserve"> and some helper functions in order to get the data I required from my database and finally I exported the </w:t>
+      </w:r>
+      <w:proofErr w:type="spellStart"/>
+      <w:r>
+        <w:t>directus</w:t>
+      </w:r>
+      <w:proofErr w:type="spellEnd"/>
+      <w:r>
+        <w:t xml:space="preserve"> instance.</w:t>
+      </w:r>
+    </w:p>
+    <w:p>
+      <w:r>
+        <w:t>/</w:t>
+      </w:r>
+      <w:proofErr w:type="spellStart"/>
+      <w:proofErr w:type="gramStart"/>
+      <w:r>
+        <w:t>og</w:t>
+      </w:r>
+      <w:proofErr w:type="spellEnd"/>
+      <w:proofErr w:type="gramEnd"/>
+    </w:p>
+    <w:p>
+      <w:bookmarkStart w:id="14" w:name="_Hlk190266857"/>
       <w:r>
         <w:lastRenderedPageBreak/>
-        <w:t>To enable my frontend (Next.js) to retrieve data from the backend (Directus), I made several adjustments to accommodate the Directus API. First, I added the necessary information about my frontend to the docker-compose.yml file. Next, I installed the Directus SDK npm package using the command npm install @directus/sdk.</w:t>
-      </w:r>
-    </w:p>
-    <w:p/>
-    <w:p>
-      <w:r>
-        <w:t>After the installation, I created a new file named directus.ts in the libraries folder of my frontend project. In this file, I imported the required methods and defined an interface for the categories, as these were the initial data integrated into the site. I also created a schema interface to describe the structure of the database, focusing on the Category collection since it was the only table used.</w:t>
-      </w:r>
-    </w:p>
-    <w:p/>
-    <w:p>
-      <w:r>
-        <w:t>I then instantiated Directus and developed helper functions to fetch the necessary data from the database. Finally, I exported the Directus instance for use throughout the project.</w:t>
-      </w:r>
-    </w:p>
+        <w:t>To enable my frontend (Next.js) to retrieve data from the backend (</w:t>
+      </w:r>
+      <w:proofErr w:type="spellStart"/>
+      <w:r>
+        <w:t>Directus</w:t>
+      </w:r>
+      <w:proofErr w:type="spellEnd"/>
+      <w:r>
+        <w:t xml:space="preserve">), I made several adjustments to accommodate the </w:t>
+      </w:r>
+      <w:proofErr w:type="spellStart"/>
+      <w:r>
+        <w:t>Directus</w:t>
+      </w:r>
+      <w:proofErr w:type="spellEnd"/>
+      <w:r>
+        <w:t xml:space="preserve"> API. First, I added the necessary information about my frontend to the docker-</w:t>
+      </w:r>
+      <w:proofErr w:type="spellStart"/>
+      <w:r>
+        <w:t>compose.yml</w:t>
+      </w:r>
+      <w:proofErr w:type="spellEnd"/>
+      <w:r>
+        <w:t xml:space="preserve"> file. Next, I installed the </w:t>
+      </w:r>
+      <w:proofErr w:type="spellStart"/>
+      <w:r>
+        <w:t>Directus</w:t>
+      </w:r>
+      <w:proofErr w:type="spellEnd"/>
+      <w:r>
+        <w:t xml:space="preserve"> SDK </w:t>
+      </w:r>
+      <w:proofErr w:type="spellStart"/>
+      <w:r>
+        <w:t>npm</w:t>
+      </w:r>
+      <w:proofErr w:type="spellEnd"/>
+      <w:r>
+        <w:t xml:space="preserve"> package using the command </w:t>
+      </w:r>
+      <w:proofErr w:type="spellStart"/>
+      <w:r>
+        <w:t>npm</w:t>
+      </w:r>
+      <w:proofErr w:type="spellEnd"/>
+      <w:r>
+        <w:t xml:space="preserve"> </w:t>
+      </w:r>
+      <w:proofErr w:type="gramStart"/>
+      <w:r>
+        <w:t>install @</w:t>
+      </w:r>
+      <w:proofErr w:type="gramEnd"/>
+      <w:r>
+        <w:t>directus/sdk.</w:t>
+      </w:r>
+    </w:p>
+    <w:p/>
+    <w:p>
+      <w:r>
+        <w:t xml:space="preserve">After the installation, I created a new file named </w:t>
+      </w:r>
+      <w:proofErr w:type="spellStart"/>
+      <w:r>
+        <w:t>directus.ts</w:t>
+      </w:r>
+      <w:proofErr w:type="spellEnd"/>
+      <w:r>
+        <w:t xml:space="preserve"> in the libraries folder of my frontend project. In this file, I imported the required methods and defined an interface for the categories, as these were the initial data integrated into the site. I also created a schema interface to describe the structure of the database, focusing on the Category collection since it was the only table used.</w:t>
+      </w:r>
+    </w:p>
+    <w:p/>
+    <w:p>
+      <w:r>
+        <w:t xml:space="preserve">I then instantiated </w:t>
+      </w:r>
+      <w:proofErr w:type="spellStart"/>
+      <w:r>
+        <w:t>Directus</w:t>
+      </w:r>
+      <w:proofErr w:type="spellEnd"/>
+      <w:r>
+        <w:t xml:space="preserve"> and developed helper functions to fetch the necessary data from the database. Finally, I exported the </w:t>
+      </w:r>
+      <w:proofErr w:type="spellStart"/>
+      <w:r>
+        <w:t>Directus</w:t>
+      </w:r>
+      <w:proofErr w:type="spellEnd"/>
+      <w:r>
+        <w:t xml:space="preserve"> instance for use throughout the project.</w:t>
+      </w:r>
+    </w:p>
+    <w:bookmarkEnd w:id="14"/>
     <w:p>
       <w:r>
         <w:t>-</w:t>
@@ -1143,35 +1767,125 @@
       </w:r>
     </w:p>
     <w:p>
+      <w:proofErr w:type="spellStart"/>
       <w:r>
         <w:t>og</w:t>
       </w:r>
-    </w:p>
-    <w:p>
-      <w:r>
-        <w:t>Since I wanted to show my categories in my menu, in my Header component I imported the getCategories helper function</w:t>
+      <w:proofErr w:type="spellEnd"/>
+    </w:p>
+    <w:p>
+      <w:r>
+        <w:t xml:space="preserve">Since I wanted to show my categories in my menu, in my Header component I imported the </w:t>
+      </w:r>
+      <w:proofErr w:type="spellStart"/>
+      <w:r>
+        <w:t>getCategories</w:t>
+      </w:r>
+      <w:proofErr w:type="spellEnd"/>
+      <w:r>
+        <w:t xml:space="preserve"> helper function</w:t>
       </w:r>
       <w:r>
         <w:t xml:space="preserve"> and the Category interface</w:t>
       </w:r>
       <w:r>
-        <w:t xml:space="preserve"> from the directus.ts file, created a function that gets the data from the getCategories function and then called it in a useEffect hook in order to only execute the request once. </w:t>
-      </w:r>
-      <w:r>
-        <w:t>I defined a new  variable in order to save my returned data. I also created a hash map for my icons, that way I can print the correct icon with the corresponding category. Finally,</w:t>
-      </w:r>
-      <w:r>
-        <w:t xml:space="preserve"> in my jsx, where the menu items are printed, I created a map that returns the contents of each category.</w:t>
-      </w:r>
-    </w:p>
-    <w:p>
-      <w:r>
-        <w:t>/og</w:t>
-      </w:r>
-    </w:p>
-    <w:p>
-      <w:r>
-        <w:t xml:space="preserve">To display the categories in my menu, I imported the getCategories helper function and the Category interface from the directus.ts file into my Header component. I then created a function to retrieve data using the getCategories function and invoked it within a useEffect hook to ensure the request is executed </w:t>
+        <w:t xml:space="preserve"> from the </w:t>
+      </w:r>
+      <w:proofErr w:type="spellStart"/>
+      <w:r>
+        <w:t>directus.ts</w:t>
+      </w:r>
+      <w:proofErr w:type="spellEnd"/>
+      <w:r>
+        <w:t xml:space="preserve"> file, created a function that gets the data from the </w:t>
+      </w:r>
+      <w:proofErr w:type="spellStart"/>
+      <w:r>
+        <w:t>getCategories</w:t>
+      </w:r>
+      <w:proofErr w:type="spellEnd"/>
+      <w:r>
+        <w:t xml:space="preserve"> function and then called it in a </w:t>
+      </w:r>
+      <w:proofErr w:type="spellStart"/>
+      <w:r>
+        <w:t>useEffect</w:t>
+      </w:r>
+      <w:proofErr w:type="spellEnd"/>
+      <w:r>
+        <w:t xml:space="preserve"> hook in order to only execute the request once. </w:t>
+      </w:r>
+      <w:r>
+        <w:t xml:space="preserve">I defined a </w:t>
+      </w:r>
+      <w:proofErr w:type="gramStart"/>
+      <w:r>
+        <w:t>new  variable</w:t>
+      </w:r>
+      <w:proofErr w:type="gramEnd"/>
+      <w:r>
+        <w:t xml:space="preserve"> in order to save my returned data. I also created a hash map for my icons, that way I can print the correct icon with the corresponding category. Finally,</w:t>
+      </w:r>
+      <w:r>
+        <w:t xml:space="preserve"> in my </w:t>
+      </w:r>
+      <w:proofErr w:type="spellStart"/>
+      <w:r>
+        <w:t>jsx</w:t>
+      </w:r>
+      <w:proofErr w:type="spellEnd"/>
+      <w:r>
+        <w:t>, where the menu items are printed, I created a map that returns the contents of each category.</w:t>
+      </w:r>
+    </w:p>
+    <w:p>
+      <w:r>
+        <w:t>/</w:t>
+      </w:r>
+      <w:proofErr w:type="spellStart"/>
+      <w:proofErr w:type="gramStart"/>
+      <w:r>
+        <w:t>og</w:t>
+      </w:r>
+      <w:proofErr w:type="spellEnd"/>
+      <w:proofErr w:type="gramEnd"/>
+    </w:p>
+    <w:p>
+      <w:bookmarkStart w:id="15" w:name="_Hlk190266867"/>
+      <w:r>
+        <w:t xml:space="preserve">To display the categories in my menu, I imported the </w:t>
+      </w:r>
+      <w:proofErr w:type="spellStart"/>
+      <w:r>
+        <w:t>getCategories</w:t>
+      </w:r>
+      <w:proofErr w:type="spellEnd"/>
+      <w:r>
+        <w:t xml:space="preserve"> helper function and the Category interface from the </w:t>
+      </w:r>
+      <w:proofErr w:type="spellStart"/>
+      <w:r>
+        <w:t>directus.ts</w:t>
+      </w:r>
+      <w:proofErr w:type="spellEnd"/>
+      <w:r>
+        <w:t xml:space="preserve"> file into my Header component. I then created a function to retrieve data using the </w:t>
+      </w:r>
+      <w:proofErr w:type="spellStart"/>
+      <w:r>
+        <w:t>getCategories</w:t>
+      </w:r>
+      <w:proofErr w:type="spellEnd"/>
+      <w:r>
+        <w:t xml:space="preserve"> function and invoked it within a </w:t>
+      </w:r>
+      <w:proofErr w:type="spellStart"/>
+      <w:r>
+        <w:t>useEffect</w:t>
+      </w:r>
+      <w:proofErr w:type="spellEnd"/>
+      <w:r>
+        <w:t xml:space="preserve"> hook to ensure the request is executed </w:t>
       </w:r>
       <w:r>
         <w:lastRenderedPageBreak/>
@@ -1184,6 +1898,7 @@
         <w:t>Finally, in the JSX section where the menu items are rendered, I used a map function to iterate over the categories and return their contents.</w:t>
       </w:r>
     </w:p>
+    <w:bookmarkEnd w:id="15"/>
     <w:p>
       <w:r>
         <w:t>-</w:t>
@@ -1250,6 +1965,7 @@
       <w:pPr>
         <w:pStyle w:val="Heading1"/>
       </w:pPr>
+      <w:bookmarkStart w:id="16" w:name="_Hlk190266874"/>
       <w:r>
         <w:t>Activity type 2:</w:t>
       </w:r>
@@ -1263,16 +1979,24 @@
         <w:t>Diagram for database</w:t>
       </w:r>
     </w:p>
-    <w:p/>
-    <w:p>
+    <w:bookmarkEnd w:id="16"/>
+    <w:p/>
+    <w:p>
+      <w:proofErr w:type="spellStart"/>
       <w:r>
         <w:t>og</w:t>
       </w:r>
-    </w:p>
-    <w:p/>
-    <w:p>
-      <w:r>
-        <w:t>In regards to the database, I created the diagram using draw.io.</w:t>
+      <w:proofErr w:type="spellEnd"/>
+    </w:p>
+    <w:p/>
+    <w:p>
+      <w:proofErr w:type="gramStart"/>
+      <w:r>
+        <w:t>In regards to</w:t>
+      </w:r>
+      <w:proofErr w:type="gramEnd"/>
+      <w:r>
+        <w:t xml:space="preserve"> the database, I created the diagram using draw.io.</w:t>
       </w:r>
     </w:p>
     <w:p>
@@ -1333,19 +2057,51 @@
     </w:p>
     <w:p>
       <w:r>
-        <w:t xml:space="preserve">The database includes numerous tables related to eshops such as a products table, categories table, a tags table and connecting and related tables. It is worth noting that many to many relations require connecting tables while one to many only required foreign keys. </w:t>
-      </w:r>
-    </w:p>
-    <w:p/>
-    <w:p>
-      <w:r>
-        <w:t>For the products, product images (gallery) are required and therefore I created another table, connecting to the products table that contains the links (url), the name and the alt for the relating product as well as the foreign key that connects the image to the correct product.</w:t>
-      </w:r>
-    </w:p>
-    <w:p/>
-    <w:p>
-      <w:r>
-        <w:t>The products table contains the standard fields such as name, id, description, price and sku with the addition of stock number and stock status for better management, weight and dimensions for shipping management as well as meta information for helping with searching on site and on platforms such as google search.</w:t>
+        <w:t xml:space="preserve">The database includes numerous tables related to </w:t>
+      </w:r>
+      <w:proofErr w:type="spellStart"/>
+      <w:r>
+        <w:t>eshops</w:t>
+      </w:r>
+      <w:proofErr w:type="spellEnd"/>
+      <w:r>
+        <w:t xml:space="preserve"> such as a products table, categories table, a tags table and connecting and related tables. It is worth noting that many to many relations require connecting tables while one to many only required foreign keys. </w:t>
+      </w:r>
+    </w:p>
+    <w:p/>
+    <w:p>
+      <w:r>
+        <w:t>For the products, product images (gallery) are required and therefore I created another table, connecting to the products table that contains the links (</w:t>
+      </w:r>
+      <w:proofErr w:type="spellStart"/>
+      <w:r>
+        <w:t>url</w:t>
+      </w:r>
+      <w:proofErr w:type="spellEnd"/>
+      <w:r>
+        <w:t xml:space="preserve">), the name and the alt for the </w:t>
+      </w:r>
+      <w:proofErr w:type="gramStart"/>
+      <w:r>
+        <w:t>relating</w:t>
+      </w:r>
+      <w:proofErr w:type="gramEnd"/>
+      <w:r>
+        <w:t xml:space="preserve"> product as well as the foreign key that connects the image to the correct product.</w:t>
+      </w:r>
+    </w:p>
+    <w:p/>
+    <w:p>
+      <w:r>
+        <w:t xml:space="preserve">The products table contains the standard fields such as name, id, description, price and </w:t>
+      </w:r>
+      <w:proofErr w:type="spellStart"/>
+      <w:r>
+        <w:t>sku</w:t>
+      </w:r>
+      <w:proofErr w:type="spellEnd"/>
+      <w:r>
+        <w:t xml:space="preserve"> with the addition of stock number and stock status for better management, weight and dimensions for shipping management as well as meta information for helping with searching on site and on platforms such as google search.</w:t>
       </w:r>
     </w:p>
     <w:p/>
@@ -1357,11 +2113,19 @@
     <w:p/>
     <w:p>
       <w:r>
-        <w:t>/og</w:t>
-      </w:r>
-    </w:p>
-    <w:p/>
-    <w:p>
+        <w:t>/</w:t>
+      </w:r>
+      <w:proofErr w:type="spellStart"/>
+      <w:proofErr w:type="gramStart"/>
+      <w:r>
+        <w:t>og</w:t>
+      </w:r>
+      <w:proofErr w:type="spellEnd"/>
+      <w:proofErr w:type="gramEnd"/>
+    </w:p>
+    <w:p/>
+    <w:p>
+      <w:bookmarkStart w:id="17" w:name="_Hlk190266885"/>
       <w:r>
         <w:t xml:space="preserve">I created the database diagram using Draw.io. The database comprises several tables relevant to e-commerce, including a products table, categories table, tags table, and related connecting tables. It is </w:t>
       </w:r>
@@ -1373,7 +2137,15 @@
     <w:p/>
     <w:p>
       <w:r>
-        <w:t>For the products, a gallery of product images is necessary. Therefore, I created an additional table connected to the products table. This table contains the image URLs, names, alt text for the corresponding product, and the foreign key linking each image to the correct product.</w:t>
+        <w:t xml:space="preserve">For the products, a gallery of product images is necessary. Therefore, I created an additional table connected to the products table. This table contains the image URLs, names, </w:t>
+      </w:r>
+      <w:proofErr w:type="gramStart"/>
+      <w:r>
+        <w:t>alt</w:t>
+      </w:r>
+      <w:proofErr w:type="gramEnd"/>
+      <w:r>
+        <w:t xml:space="preserve"> text for the corresponding product, and the foreign key linking each image to the correct product.</w:t>
       </w:r>
     </w:p>
     <w:p/>
@@ -1388,6 +2160,7 @@
         <w:t>The tags and categories tables are utilized for improved product management and to facilitate easier product searches.</w:t>
       </w:r>
     </w:p>
+    <w:bookmarkEnd w:id="17"/>
     <w:p/>
     <w:p>
       <w:r>
@@ -1399,33 +2172,103 @@
       <w:pPr>
         <w:pStyle w:val="Heading2"/>
       </w:pPr>
+      <w:bookmarkStart w:id="18" w:name="_Hlk190266890"/>
       <w:r>
         <w:t>Creation of database</w:t>
       </w:r>
     </w:p>
-    <w:p/>
-    <w:p>
+    <w:bookmarkEnd w:id="18"/>
+    <w:p/>
+    <w:p>
+      <w:proofErr w:type="spellStart"/>
       <w:r>
         <w:t>og</w:t>
       </w:r>
-    </w:p>
-    <w:p/>
-    <w:p>
-      <w:r>
-        <w:t>For the backend I decided to go with directus, a well known and easy to use backend system based on nodejs. For the installation I followed the guide of directus docs for self-hosting.</w:t>
-      </w:r>
-    </w:p>
-    <w:p>
-      <w:r>
-        <w:t>I started by downloading docker, as the project needs to be dockerized in order to run.</w:t>
-      </w:r>
-      <w:r>
-        <w:t xml:space="preserve"> The process is self explanatory as all the user has to do is click on next until the installation is complete.</w:t>
-      </w:r>
-    </w:p>
-    <w:p>
-      <w:r>
-        <w:t>After the installation of docker, I needed to create the directus folder for my project in which I included three folder: database, uploads and extensions.</w:t>
+      <w:proofErr w:type="spellEnd"/>
+    </w:p>
+    <w:p/>
+    <w:p>
+      <w:r>
+        <w:t xml:space="preserve">For the backend I decided to go with </w:t>
+      </w:r>
+      <w:proofErr w:type="spellStart"/>
+      <w:r>
+        <w:t>directus</w:t>
+      </w:r>
+      <w:proofErr w:type="spellEnd"/>
+      <w:r>
+        <w:t xml:space="preserve">, a </w:t>
+      </w:r>
+      <w:proofErr w:type="spellStart"/>
+      <w:r>
+        <w:t>well known</w:t>
+      </w:r>
+      <w:proofErr w:type="spellEnd"/>
+      <w:r>
+        <w:t xml:space="preserve"> and easy to use backend system based on </w:t>
+      </w:r>
+      <w:proofErr w:type="spellStart"/>
+      <w:r>
+        <w:t>nodejs</w:t>
+      </w:r>
+      <w:proofErr w:type="spellEnd"/>
+      <w:r>
+        <w:t xml:space="preserve">. For the installation I followed the guide of </w:t>
+      </w:r>
+      <w:proofErr w:type="spellStart"/>
+      <w:r>
+        <w:t>directus</w:t>
+      </w:r>
+      <w:proofErr w:type="spellEnd"/>
+      <w:r>
+        <w:t xml:space="preserve"> docs for self-hosting.</w:t>
+      </w:r>
+    </w:p>
+    <w:p>
+      <w:r>
+        <w:t xml:space="preserve">I started by downloading docker, as the project needs to be </w:t>
+      </w:r>
+      <w:proofErr w:type="spellStart"/>
+      <w:r>
+        <w:t>dockerized</w:t>
+      </w:r>
+      <w:proofErr w:type="spellEnd"/>
+      <w:r>
+        <w:t xml:space="preserve"> in order to run.</w:t>
+      </w:r>
+      <w:r>
+        <w:t xml:space="preserve"> The process is </w:t>
+      </w:r>
+      <w:proofErr w:type="spellStart"/>
+      <w:proofErr w:type="gramStart"/>
+      <w:r>
+        <w:t>self explanatory</w:t>
+      </w:r>
+      <w:proofErr w:type="spellEnd"/>
+      <w:proofErr w:type="gramEnd"/>
+      <w:r>
+        <w:t xml:space="preserve"> as all the user has to do is click on next until the installation is complete.</w:t>
+      </w:r>
+    </w:p>
+    <w:p>
+      <w:r>
+        <w:t xml:space="preserve">After the installation of docker, I needed to create the </w:t>
+      </w:r>
+      <w:proofErr w:type="spellStart"/>
+      <w:r>
+        <w:t>directus</w:t>
+      </w:r>
+      <w:proofErr w:type="spellEnd"/>
+      <w:r>
+        <w:t xml:space="preserve"> folder for my project in which I included three </w:t>
+      </w:r>
+      <w:proofErr w:type="gramStart"/>
+      <w:r>
+        <w:t>folder</w:t>
+      </w:r>
+      <w:proofErr w:type="gramEnd"/>
+      <w:r>
+        <w:t>: database, uploads and extensions.</w:t>
       </w:r>
     </w:p>
     <w:p/>
@@ -1475,17 +2318,57 @@
     <w:p>
       <w:r>
         <w:lastRenderedPageBreak/>
-        <w:t>In the main folder I had to create a file called docker-compose.yml containing a set of instructions for docker. Finally I had to run the docker container by navigating to the folder containing my files and executing a command line with the command `docker compose up`. After the download was complete, I had access to my backend using either the link `http://localhost:8055` or `http://127.0.0.1:8055`.</w:t>
-      </w:r>
-    </w:p>
-    <w:p>
-      <w:r>
-        <w:t>/og</w:t>
-      </w:r>
-    </w:p>
-    <w:p>
-      <w:r>
-        <w:t>For the backend, I chose Directus, a well-known and user-friendly backend system based on Node.js. I followed the self-hosting guide provided in the Directus documentation for the installation.</w:t>
+        <w:t>In the main folder I had to create a file called docker-</w:t>
+      </w:r>
+      <w:proofErr w:type="spellStart"/>
+      <w:r>
+        <w:t>compose.yml</w:t>
+      </w:r>
+      <w:proofErr w:type="spellEnd"/>
+      <w:r>
+        <w:t xml:space="preserve"> containing a set of instructions for docker. </w:t>
+      </w:r>
+      <w:proofErr w:type="gramStart"/>
+      <w:r>
+        <w:t>Finally</w:t>
+      </w:r>
+      <w:proofErr w:type="gramEnd"/>
+      <w:r>
+        <w:t xml:space="preserve"> I had to run the docker container by navigating to the folder containing my files and executing a command line with the command `docker compose up`. After the download was complete, I had access to my backend using either the link `http://localhost:8055` or `http://127.0.0.1:8055`.</w:t>
+      </w:r>
+    </w:p>
+    <w:p>
+      <w:r>
+        <w:t>/</w:t>
+      </w:r>
+      <w:proofErr w:type="spellStart"/>
+      <w:proofErr w:type="gramStart"/>
+      <w:r>
+        <w:t>og</w:t>
+      </w:r>
+      <w:proofErr w:type="spellEnd"/>
+      <w:proofErr w:type="gramEnd"/>
+    </w:p>
+    <w:p>
+      <w:bookmarkStart w:id="19" w:name="_Hlk190266898"/>
+      <w:r>
+        <w:t xml:space="preserve">For the backend, I chose </w:t>
+      </w:r>
+      <w:proofErr w:type="spellStart"/>
+      <w:r>
+        <w:t>Directus</w:t>
+      </w:r>
+      <w:proofErr w:type="spellEnd"/>
+      <w:r>
+        <w:t xml:space="preserve">, a well-known and user-friendly backend system based on Node.js. I followed the self-hosting guide provided in the </w:t>
+      </w:r>
+      <w:proofErr w:type="spellStart"/>
+      <w:r>
+        <w:t>Directus</w:t>
+      </w:r>
+      <w:proofErr w:type="spellEnd"/>
+      <w:r>
+        <w:t xml:space="preserve"> documentation for the installation.</w:t>
       </w:r>
     </w:p>
     <w:p/>
@@ -1497,7 +2380,23 @@
     <w:p/>
     <w:p>
       <w:r>
-        <w:t>After installing Docker, I created a Directus folder for my project, which included three subfolders: database, uploads, and extensions. In the main project folder, I created a file named docker-compose.yml containing the necessary instructions for Docker. Finally, I ran the Docker container by navigating to the folder containing my files and executing the command docker compose up.</w:t>
+        <w:t xml:space="preserve">After installing Docker, I created a </w:t>
+      </w:r>
+      <w:proofErr w:type="spellStart"/>
+      <w:r>
+        <w:t>Directus</w:t>
+      </w:r>
+      <w:proofErr w:type="spellEnd"/>
+      <w:r>
+        <w:t xml:space="preserve"> folder for my project, which included three subfolders: database, uploads, and extensions. In the main project folder, I created a file named docker-</w:t>
+      </w:r>
+      <w:proofErr w:type="spellStart"/>
+      <w:r>
+        <w:t>compose.yml</w:t>
+      </w:r>
+      <w:proofErr w:type="spellEnd"/>
+      <w:r>
+        <w:t xml:space="preserve"> containing the necessary instructions for Docker. Finally, I ran the Docker container by navigating to the folder containing my files and executing the command docker compose up.</w:t>
       </w:r>
     </w:p>
     <w:p/>
@@ -1506,6 +2405,7 @@
         <w:t>Once the download was complete, I could access my backend via either http://localhost:8055 or http://127.0.0.1:8055.</w:t>
       </w:r>
     </w:p>
+    <w:bookmarkEnd w:id="19"/>
     <w:p>
       <w:r>
         <w:t>-</w:t>
@@ -1515,27 +2415,79 @@
       <w:pPr>
         <w:pStyle w:val="Heading1"/>
       </w:pPr>
+      <w:bookmarkStart w:id="20" w:name="_Hlk190266924"/>
       <w:r>
         <w:t>Creating tables and relations</w:t>
       </w:r>
     </w:p>
-    <w:p/>
-    <w:p>
+    <w:bookmarkEnd w:id="20"/>
+    <w:p/>
+    <w:p>
+      <w:proofErr w:type="spellStart"/>
       <w:r>
         <w:t>og</w:t>
       </w:r>
-    </w:p>
-    <w:p/>
-    <w:p>
-      <w:r>
-        <w:t>After I created the Directus backend in docker I had to create the database’s tables (Directus calls them collections) and relations. In order for Directus to be launched, the docker container needs to be running. I use the docker interface to launch my container but that is not the only solution to running the project as mentioned in the previous chapter.</w:t>
+      <w:proofErr w:type="spellEnd"/>
+    </w:p>
+    <w:p/>
+    <w:p>
+      <w:r>
+        <w:t xml:space="preserve">After I created the </w:t>
+      </w:r>
+      <w:proofErr w:type="spellStart"/>
+      <w:r>
+        <w:t>Directus</w:t>
+      </w:r>
+      <w:proofErr w:type="spellEnd"/>
+      <w:r>
+        <w:t xml:space="preserve"> backend in docker I had to create the database’s tables (</w:t>
+      </w:r>
+      <w:proofErr w:type="spellStart"/>
+      <w:r>
+        <w:t>Directus</w:t>
+      </w:r>
+      <w:proofErr w:type="spellEnd"/>
+      <w:r>
+        <w:t xml:space="preserve"> calls them collections) and relations. In order for </w:t>
+      </w:r>
+      <w:proofErr w:type="spellStart"/>
+      <w:r>
+        <w:t>Directus</w:t>
+      </w:r>
+      <w:proofErr w:type="spellEnd"/>
+      <w:r>
+        <w:t xml:space="preserve"> to be launched, the docker container needs to be </w:t>
+      </w:r>
+      <w:proofErr w:type="gramStart"/>
+      <w:r>
+        <w:t>running</w:t>
+      </w:r>
+      <w:proofErr w:type="gramEnd"/>
+      <w:r>
+        <w:t>. I use the docker interface to launch my container but that is not the only solution to running the project as mentioned in the previous chapter.</w:t>
       </w:r>
       <w:r>
         <w:br/>
       </w:r>
       <w:r>
         <w:br/>
-        <w:t xml:space="preserve">After the docker is launched, I log in by accessing the localhost url and entering my credentials. </w:t>
+        <w:t xml:space="preserve">After the docker is launched, I log in by accessing the </w:t>
+      </w:r>
+      <w:proofErr w:type="gramStart"/>
+      <w:r>
+        <w:t>localhost</w:t>
+      </w:r>
+      <w:proofErr w:type="gramEnd"/>
+      <w:r>
+        <w:t xml:space="preserve"> </w:t>
+      </w:r>
+      <w:proofErr w:type="spellStart"/>
+      <w:r>
+        <w:t>url</w:t>
+      </w:r>
+      <w:proofErr w:type="spellEnd"/>
+      <w:r>
+        <w:t xml:space="preserve"> and entering my credentials. </w:t>
       </w:r>
     </w:p>
     <w:p>
@@ -1583,7 +2535,15 @@
     </w:p>
     <w:p>
       <w:r>
-        <w:t>After a successful login, in order to create a new table I have to navigate to the bottom of the left side menu and choose “Settings”, access the “Data Model” and click on the “+” icon in order to create a new collection / table.</w:t>
+        <w:t xml:space="preserve">After a successful login, in order to create a new </w:t>
+      </w:r>
+      <w:proofErr w:type="gramStart"/>
+      <w:r>
+        <w:t>table</w:t>
+      </w:r>
+      <w:proofErr w:type="gramEnd"/>
+      <w:r>
+        <w:t xml:space="preserve"> I have to navigate to the bottom of the left side menu and choose “Settings”, access the “Data Model” and click on the “+” icon in order to create a new collection / table.</w:t>
       </w:r>
     </w:p>
     <w:p>
@@ -1782,7 +2742,15 @@
     </w:p>
     <w:p>
       <w:r>
-        <w:t>In the next section, I choose the type of field (for this example I will choose a simply input but the process is similar no matter what the type of the field is), I then fill in the necessary information and finally I save.</w:t>
+        <w:t xml:space="preserve">In the next section, I choose the type of field (for this example I will choose a simply input but the process is similar no matter what the type of </w:t>
+      </w:r>
+      <w:proofErr w:type="gramStart"/>
+      <w:r>
+        <w:t>the field</w:t>
+      </w:r>
+      <w:proofErr w:type="gramEnd"/>
+      <w:r>
+        <w:t xml:space="preserve"> is), I then fill in the necessary information and finally I save.</w:t>
       </w:r>
     </w:p>
     <w:p>
@@ -1940,100 +2908,83 @@
       </w:r>
       <w:r>
         <w:br/>
-        <w:t>/og</w:t>
-      </w:r>
-    </w:p>
-    <w:p>
-      <w:pPr>
-        <w:rPr>
-          <w:lang w:val="fr-FR"/>
-        </w:rPr>
-      </w:pPr>
-      <w:r>
-        <w:rPr>
-          <w:lang w:val="fr-FR"/>
-        </w:rPr>
-        <w:t>After setting up the Directus backend in Docker, I proceeded to create the database tables (referred to as collections in Directus) and define their relationships. To launch Directus, the Docker container must be running. I typically use the Docker interface to start my container, though other methods are available as mentioned previously.</w:t>
-      </w:r>
-    </w:p>
-    <w:p>
-      <w:pPr>
-        <w:rPr>
-          <w:lang w:val="fr-FR"/>
-        </w:rPr>
-      </w:pPr>
-      <w:r>
-        <w:rPr>
-          <w:lang w:val="fr-FR"/>
-        </w:rPr>
-        <w:t>Once the Docker container is running, I access the Directus interface by navigating to the localhost URL and entering my credentials. Upon successful login, I create a new table by navigating to the 'Settings' section at the bottom of the left side menu, selecting 'Data Model,' and clicking the '+' icon to create a new collection.</w:t>
-      </w:r>
-    </w:p>
-    <w:p>
-      <w:pPr>
-        <w:rPr>
-          <w:lang w:val="fr-FR"/>
-        </w:rPr>
-      </w:pPr>
-      <w:r>
-        <w:rPr>
-          <w:lang w:val="fr-FR"/>
-        </w:rPr>
+        <w:t>/</w:t>
+      </w:r>
+      <w:proofErr w:type="spellStart"/>
+      <w:r>
+        <w:t>og</w:t>
+      </w:r>
+      <w:proofErr w:type="spellEnd"/>
+    </w:p>
+    <w:p>
+      <w:bookmarkStart w:id="21" w:name="_Hlk190266938"/>
+      <w:r>
+        <w:t xml:space="preserve">After setting up the </w:t>
+      </w:r>
+      <w:proofErr w:type="spellStart"/>
+      <w:r>
+        <w:t>Directus</w:t>
+      </w:r>
+      <w:proofErr w:type="spellEnd"/>
+      <w:r>
+        <w:t xml:space="preserve"> backend in Docker, I proceeded to create the database tables (referred to as collections in </w:t>
+      </w:r>
+      <w:proofErr w:type="spellStart"/>
+      <w:r>
+        <w:t>Directus</w:t>
+      </w:r>
+      <w:proofErr w:type="spellEnd"/>
+      <w:r>
+        <w:t xml:space="preserve">) and define their relationships. To launch </w:t>
+      </w:r>
+      <w:proofErr w:type="spellStart"/>
+      <w:r>
+        <w:t>Directus</w:t>
+      </w:r>
+      <w:proofErr w:type="spellEnd"/>
+      <w:r>
+        <w:t>, the Docker container must be running. I typically use the Docker interface to start my container, though other methods are available as mentioned previously.</w:t>
+      </w:r>
+    </w:p>
+    <w:p>
+      <w:r>
+        <w:t xml:space="preserve">Once the Docker container is running, I access the </w:t>
+      </w:r>
+      <w:proofErr w:type="spellStart"/>
+      <w:r>
+        <w:t>Directus</w:t>
+      </w:r>
+      <w:proofErr w:type="spellEnd"/>
+      <w:r>
+        <w:t xml:space="preserve"> interface by navigating to the localhost URL and entering my credentials. Upon successful login, I create a new table by navigating to the 'Settings' section at the bottom of the left side menu, selecting 'Data Model,' and clicking the '+' icon to create a new collection.</w:t>
+      </w:r>
+    </w:p>
+    <w:p>
+      <w:r>
         <w:t>In the subsequent section, I specify a name for the collection, determine whether it should be treated as a single object, and set the primary key. I then add any additional fields by accessing the 'Optional Fields' tab and clicking the accept icon to confirm my selections.</w:t>
       </w:r>
     </w:p>
     <w:p>
-      <w:pPr>
-        <w:rPr>
-          <w:lang w:val="fr-FR"/>
-        </w:rPr>
-      </w:pPr>
-      <w:r>
-        <w:rPr>
-          <w:lang w:val="fr-FR"/>
-        </w:rPr>
+      <w:r>
         <w:t>Next, I select my newly created collection and click the 'Create Field' button to add any necessary fields. This step is crucial as it is where relationships between tables are defined. I choose the field type (for example, a simple input field), fill in the required information, and save the changes.</w:t>
       </w:r>
     </w:p>
     <w:p>
-      <w:pPr>
-        <w:rPr>
-          <w:lang w:val="fr-FR"/>
-        </w:rPr>
-      </w:pPr>
-      <w:r>
-        <w:rPr>
-          <w:lang w:val="fr-FR"/>
-        </w:rPr>
+      <w:r>
         <w:t>My new collection is now ready for use. If further modifications are needed, I can repeat the process, edit existing fields, or add complementary information such as automatic sorting based on a specific field.</w:t>
       </w:r>
     </w:p>
     <w:p>
-      <w:pPr>
-        <w:rPr>
-          <w:lang w:val="fr-FR"/>
-        </w:rPr>
-      </w:pPr>
-      <w:r>
-        <w:rPr>
-          <w:lang w:val="fr-FR"/>
-        </w:rPr>
+      <w:r>
         <w:t>To add content to my new collection, I navigate to the 'Content' tab in the left side menu, select my collection, and click the 'Create Item' button. I then set the status of the item, fill in the fields, and save the entry by clicking the save button.</w:t>
       </w:r>
     </w:p>
     <w:p>
-      <w:pPr>
-        <w:rPr>
-          <w:lang w:val="fr-FR"/>
-        </w:rPr>
-      </w:pPr>
-      <w:r>
-        <w:rPr>
-          <w:lang w:val="fr-FR"/>
-        </w:rPr>
+      <w:r>
         <w:t>This workflow was typical during the development of my internship project.</w:t>
       </w:r>
     </w:p>
+    <w:bookmarkEnd w:id="21"/>
     <w:p/>
     <w:p>
       <w:r>
@@ -2748,6 +3699,7 @@
   <w:style w:type="character" w:default="1" w:styleId="DefaultParagraphFont">
     <w:name w:val="Default Paragraph Font"/>
     <w:uiPriority w:val="1"/>
+    <w:semiHidden/>
     <w:unhideWhenUsed/>
   </w:style>
   <w:style w:type="table" w:default="1" w:styleId="TableNormal">

</xml_diff>